<commit_message>
Werkwijze toegevoegd en lijst met tutorials aangepast
</commit_message>
<xml_diff>
--- a/Information Security/Verslag_InfoSec_RFIDcloner.docx
+++ b/Information Security/Verslag_InfoSec_RFIDcloner.docx
@@ -24,7 +24,7 @@
           <w:lang w:val="nl-NL" w:eastAsia="nl-NL"/>
         </w:rPr>
         <w:drawing>
-          <wp:anchor distT="0" distB="0" distL="114300" distR="114300" simplePos="0" relativeHeight="251659264" behindDoc="0" locked="1" layoutInCell="1" allowOverlap="1" wp14:anchorId="2D12DCD4" wp14:editId="47AE7DD1">
+          <wp:anchor distT="0" distB="0" distL="114300" distR="114300" simplePos="0" relativeHeight="251659264" behindDoc="0" locked="1" layoutInCell="1" allowOverlap="1" wp14:anchorId="4FD9898F" wp14:editId="677F25D0">
             <wp:simplePos x="0" y="0"/>
             <wp:positionH relativeFrom="margin">
               <wp:align>right</wp:align>
@@ -281,99 +281,75 @@
           <w:szCs w:val="20"/>
           <w:lang w:val="nl-BE"/>
         </w:rPr>
-        <w:t xml:space="preserve">: </w:t>
-      </w:r>
+        <w:t xml:space="preserve">: Maarten </w:t>
+      </w:r>
+      <w:proofErr w:type="spellStart"/>
       <w:r>
         <w:rPr>
           <w:rFonts w:cs="Arial"/>
           <w:szCs w:val="20"/>
           <w:lang w:val="nl-BE"/>
         </w:rPr>
-        <w:t xml:space="preserve">Maarten </w:t>
-      </w:r>
-      <w:proofErr w:type="spellStart"/>
+        <w:t>Luyts</w:t>
+      </w:r>
+      <w:proofErr w:type="spellEnd"/>
       <w:r>
         <w:rPr>
           <w:rFonts w:cs="Arial"/>
           <w:szCs w:val="20"/>
           <w:lang w:val="nl-BE"/>
         </w:rPr>
-        <w:t>Luyts</w:t>
-      </w:r>
-      <w:proofErr w:type="spellEnd"/>
-      <w:r>
+        <w:t xml:space="preserve"> &amp; Tim Dams</w:t>
+      </w:r>
+    </w:p>
+    <w:p>
+      <w:pPr>
         <w:rPr>
           <w:rFonts w:cs="Arial"/>
           <w:szCs w:val="20"/>
           <w:lang w:val="nl-BE"/>
         </w:rPr>
-        <w:t xml:space="preserve"> &amp; Tim Dams</w:t>
-      </w:r>
-    </w:p>
-    <w:p>
-      <w:pPr>
+      </w:pPr>
+      <w:r>
         <w:rPr>
           <w:rFonts w:cs="Arial"/>
           <w:szCs w:val="20"/>
           <w:lang w:val="nl-BE"/>
         </w:rPr>
-      </w:pPr>
+        <w:t>Van</w:t>
+      </w:r>
       <w:r>
         <w:rPr>
           <w:rFonts w:cs="Arial"/>
           <w:szCs w:val="20"/>
           <w:lang w:val="nl-BE"/>
         </w:rPr>
-        <w:t>Van</w:t>
-      </w:r>
-      <w:r>
+        <w:t>: Michael Marivoet &amp; Ward</w:t>
+      </w:r>
+    </w:p>
+    <w:p>
+      <w:pPr>
         <w:rPr>
           <w:rFonts w:cs="Arial"/>
           <w:szCs w:val="20"/>
           <w:lang w:val="nl-BE"/>
         </w:rPr>
-        <w:t xml:space="preserve">: </w:t>
-      </w:r>
+      </w:pPr>
       <w:r>
         <w:rPr>
           <w:rFonts w:cs="Arial"/>
           <w:szCs w:val="20"/>
           <w:lang w:val="nl-BE"/>
         </w:rPr>
-        <w:t>Michael Marivoet &amp; Ward</w:t>
-      </w:r>
-    </w:p>
-    <w:p>
-      <w:pPr>
+        <w:t>Datum</w:t>
+      </w:r>
+      <w:r>
         <w:rPr>
           <w:rFonts w:cs="Arial"/>
           <w:szCs w:val="20"/>
           <w:lang w:val="nl-BE"/>
         </w:rPr>
-      </w:pPr>
-      <w:r>
-        <w:rPr>
-          <w:rFonts w:cs="Arial"/>
-          <w:szCs w:val="20"/>
-          <w:lang w:val="nl-BE"/>
-        </w:rPr>
-        <w:t>Datum</w:t>
-      </w:r>
-      <w:r>
-        <w:rPr>
-          <w:rFonts w:cs="Arial"/>
-          <w:szCs w:val="20"/>
-          <w:lang w:val="nl-BE"/>
-        </w:rPr>
-        <w:t xml:space="preserve">: </w:t>
-      </w:r>
-      <w:r>
-        <w:rPr>
-          <w:rFonts w:cs="Arial"/>
-          <w:szCs w:val="20"/>
-          <w:lang w:val="nl-BE"/>
-        </w:rPr>
-        <w:t>15/01/2016</w:t>
+        <w:t>: 15/01/2016</w:t>
       </w:r>
     </w:p>
     <w:p>
@@ -651,13 +627,7 @@
         <w:rPr>
           <w:lang w:val="nl-BE"/>
         </w:rPr>
-        <w:t>Wat we zouden bekomen na het project leek me ook in dat opzicht een boeiend gegeven. Het verkrijgen van toegang tot een bepaalde module (sorteerstraat, klaslokaal, …) leek ons</w:t>
-      </w:r>
-      <w:r>
-        <w:rPr>
-          <w:lang w:val="nl-BE"/>
-        </w:rPr>
-        <w:t xml:space="preserve"> opwindend.</w:t>
+        <w:t>Wat we zouden bekomen na het project leek me ook in dat opzicht een boeiend gegeven. Het verkrijgen van toegang tot een bepaalde module (sorteerstraat, klaslokaal, …) leek ons opwindend.</w:t>
       </w:r>
     </w:p>
     <w:p>
@@ -681,6 +651,13 @@
           <w:lang w:val="nl-BE"/>
         </w:rPr>
       </w:pPr>
+    </w:p>
+    <w:p>
+      <w:pPr>
+        <w:rPr>
+          <w:lang w:val="nl-BE"/>
+        </w:rPr>
+      </w:pPr>
       <w:r>
         <w:rPr>
           <w:lang w:val="nl-BE"/>
@@ -698,13 +675,21 @@
         <w:rPr>
           <w:lang w:val="nl-BE"/>
         </w:rPr>
-        <w:t>Nadat we besloten om zelf onze componenten aan te kopen, moesten we een aantal weken wachten op deze componenten. We konden wel al tutorials opzoeken die het mogelijk maakten om onze opdracht tot een goed einde te brengen.</w:t>
-      </w:r>
-      <w:r>
-        <w:rPr>
-          <w:lang w:val="nl-BE"/>
-        </w:rPr>
-        <w:t xml:space="preserve"> </w:t>
+        <w:t xml:space="preserve">Nadat we besloten om zelf onze componenten aan te kopen, moesten we een aantal weken wachten op deze componenten. We konden wel al </w:t>
+      </w:r>
+      <w:proofErr w:type="spellStart"/>
+      <w:r>
+        <w:rPr>
+          <w:lang w:val="nl-BE"/>
+        </w:rPr>
+        <w:t>tutorials</w:t>
+      </w:r>
+      <w:proofErr w:type="spellEnd"/>
+      <w:r>
+        <w:rPr>
+          <w:lang w:val="nl-BE"/>
+        </w:rPr>
+        <w:t xml:space="preserve"> opzoeken die het mogelijk maakten om onze opdracht tot een goed einde te brengen. </w:t>
       </w:r>
     </w:p>
     <w:p>
@@ -730,103 +715,1465 @@
         <w:rPr>
           <w:lang w:val="nl-BE"/>
         </w:rPr>
-        <w:t>In het begin zochten we vooral naar een gemakkelijke manier om data te bekomen van een NFC kaart. In het begin zochten we vooral naar manieren om dit te doen via de Raspberry PI, nadien wouden we ook eens kijken of er nog een andere manier was om dit te doen met een Arduino.</w:t>
-      </w:r>
-    </w:p>
-    <w:p>
-      <w:pPr>
-        <w:rPr>
-          <w:lang w:val="nl-BE"/>
-        </w:rPr>
-      </w:pPr>
-      <w:r>
-        <w:rPr>
-          <w:lang w:val="nl-BE"/>
-        </w:rPr>
-        <w:t xml:space="preserve">Het programma dat voor Arduino geschreven is, is gevonden via een tutorial die allereerst een programma uitlegt waarmee je de info die op een NFC kaart staat, kan bekomen in de Seriële monitor. </w:t>
-      </w:r>
-    </w:p>
-    <w:p>
-      <w:pPr>
-        <w:rPr>
-          <w:lang w:val="nl-BE"/>
-        </w:rPr>
-      </w:pPr>
-      <w:r>
-        <w:rPr>
-          <w:lang w:val="nl-BE"/>
-        </w:rPr>
-        <w:t>Het tweede programma beschrijft een manier om enerzijds informatie te lezen en op te slaan in het geheugen van de Arduino en anderzijds om die gegevens ook te schrijven naar een nieuwe en lege NFC kaart.</w:t>
-      </w:r>
-    </w:p>
-    <w:p>
-      <w:pPr>
-        <w:rPr>
-          <w:lang w:val="nl-BE"/>
-        </w:rPr>
-      </w:pPr>
-      <w:r>
-        <w:rPr>
-          <w:lang w:val="nl-BE"/>
-        </w:rPr>
-        <w:t>Op die manier kopiëren we eigenlijk</w:t>
-      </w:r>
-      <w:r>
-        <w:rPr>
-          <w:lang w:val="nl-BE"/>
-        </w:rPr>
-        <w:t xml:space="preserve"> de data die op</w:t>
-      </w:r>
-      <w:r>
-        <w:rPr>
-          <w:lang w:val="nl-BE"/>
-        </w:rPr>
-        <w:t xml:space="preserve"> de NFC kaart</w:t>
-      </w:r>
-      <w:r>
-        <w:rPr>
-          <w:lang w:val="nl-BE"/>
-        </w:rPr>
-        <w:t xml:space="preserve"> staat</w:t>
-      </w:r>
-      <w:r>
-        <w:rPr>
-          <w:lang w:val="nl-BE"/>
-        </w:rPr>
-        <w:t xml:space="preserve">. </w:t>
-      </w:r>
-    </w:p>
-    <w:p>
-      <w:pPr>
-        <w:rPr>
-          <w:lang w:val="nl-BE"/>
-        </w:rPr>
-      </w:pPr>
-      <w:r>
-        <w:rPr>
-          <w:lang w:val="nl-BE"/>
-        </w:rPr>
-        <w:lastRenderedPageBreak/>
-        <w:t>Het probleem met dit programma is d</w:t>
+        <w:t xml:space="preserve">In het begin zochten we vooral naar een gemakkelijke manier om data te bekomen van een NFC kaart. </w:t>
+      </w:r>
+      <w:r>
+        <w:rPr>
+          <w:lang w:val="nl-BE"/>
+        </w:rPr>
+        <w:t>Toen</w:t>
+      </w:r>
+      <w:r>
+        <w:rPr>
+          <w:lang w:val="nl-BE"/>
+        </w:rPr>
+        <w:t xml:space="preserve"> zochten we vooral naar manieren om dit te doen via de Raspberry PI, nadien wouden we ook eens kijken of er nog een andere manier was om dit te doen met een Arduino.</w:t>
+      </w:r>
+    </w:p>
+    <w:p>
+      <w:pPr>
+        <w:rPr>
+          <w:lang w:val="nl-BE"/>
+        </w:rPr>
+      </w:pPr>
+      <w:r>
+        <w:rPr>
+          <w:lang w:val="nl-BE"/>
+        </w:rPr>
+        <w:t>Dit bleek zo te zijn, er zijn al gemakkelijkere programma’s geschreven voor Arduino die eigenlijk hetzelfde werk opknappen als een Raspberry PI. We besloten dan ook om te stoppen met zoeken naar code die we konden gebruiken voor de Raspberry PI en ons te focussen op de code die gebruik maakt van een Arduino. Op die manier heeft ons dat veel tijd en vooral veel opzoekwerk uitgespaard.</w:t>
       </w:r>
       <w:bookmarkStart w:id="0" w:name="_GoBack"/>
       <w:bookmarkEnd w:id="0"/>
-      <w:r>
-        <w:rPr>
-          <w:lang w:val="nl-BE"/>
-        </w:rPr>
-        <w:t>at er zowel voldoende statisch geheugen als dynamische geheugen moet zijn om de data die staat op een NFC kaart te kunnen opslaan in het dynamische geheugen van de Arduino. We konden dit oplossen door een Arduino te nemen die een groter geheugen heeft dan diegene die normaal gezien op school beschikbaar zijn.</w:t>
-      </w:r>
-    </w:p>
-    <w:p>
-      <w:pPr>
-        <w:rPr>
-          <w:lang w:val="nl-BE"/>
-        </w:rPr>
-      </w:pPr>
-    </w:p>
+    </w:p>
+    <w:p>
+      <w:pPr>
+        <w:rPr>
+          <w:lang w:val="nl-BE"/>
+        </w:rPr>
+      </w:pPr>
+      <w:r>
+        <w:rPr>
+          <w:lang w:val="nl-BE"/>
+        </w:rPr>
+        <w:lastRenderedPageBreak/>
+        <w:t xml:space="preserve">Het programma dat voor Arduino geschreven is, is gevonden via een tutorial die allereerst een programma uitlegt waarmee je de info die op een NFC kaart staat, kan bekomen in de Seriële monitor. </w:t>
+      </w:r>
+    </w:p>
+    <w:p>
+      <w:pPr>
+        <w:rPr>
+          <w:lang w:val="nl-BE"/>
+        </w:rPr>
+      </w:pPr>
+      <w:r>
+        <w:rPr>
+          <w:lang w:val="nl-BE"/>
+        </w:rPr>
+        <w:t>Het tweede programma beschrijft een manier om enerzijds informatie te lezen en op te slaan in het geheugen van de Arduino en anderzijds om die gegevens ook te schrijven naar een nieuwe en lege NFC kaart.</w:t>
+      </w:r>
+    </w:p>
+    <w:p>
+      <w:pPr>
+        <w:rPr>
+          <w:lang w:val="nl-BE"/>
+        </w:rPr>
+      </w:pPr>
+      <w:r>
+        <w:rPr>
+          <w:lang w:val="nl-BE"/>
+        </w:rPr>
+        <w:t xml:space="preserve">Op die manier kopiëren we eigenlijk de data die op de NFC kaart staat. </w:t>
+      </w:r>
+    </w:p>
+    <w:p>
+      <w:pPr>
+        <w:rPr>
+          <w:lang w:val="nl-BE"/>
+        </w:rPr>
+      </w:pPr>
+      <w:r>
+        <w:rPr>
+          <w:lang w:val="nl-BE"/>
+        </w:rPr>
+        <w:t>Het probleem met dit programma is dat er zowel voldoende statisch geheugen als dynamische geheugen moet zijn om de data die staat op een NFC kaart te kunnen opslaan in het dynamische geheugen van de Arduino. We konden dit oplossen door een Arduino te nemen die een groter geheugen heeft dan diegene die normaal gezien op school beschikbaar zijn.</w:t>
+      </w:r>
+    </w:p>
+    <w:p>
+      <w:pPr>
+        <w:rPr>
+          <w:lang w:val="nl-BE"/>
+        </w:rPr>
+      </w:pPr>
+    </w:p>
+    <w:p>
+      <w:pPr>
+        <w:pStyle w:val="Kop2"/>
+      </w:pPr>
+      <w:r>
+        <w:t>Werkwijze</w:t>
+      </w:r>
+    </w:p>
+    <w:p>
+      <w:pPr>
+        <w:pStyle w:val="Kop3"/>
+      </w:pPr>
+      <w:r>
+        <w:t>Verbinden van de RFID reader met de Arduino</w:t>
+      </w:r>
+    </w:p>
+    <w:p>
+      <w:pPr>
+        <w:rPr>
+          <w:lang w:val="nl-BE"/>
+        </w:rPr>
+      </w:pPr>
+      <w:r>
+        <w:rPr>
+          <w:lang w:val="nl-BE"/>
+        </w:rPr>
+        <w:t xml:space="preserve">Het verbinden van een RFID reader met een Arduino verschilt van Arduino tot Arduino. </w:t>
+      </w:r>
+    </w:p>
+    <w:p>
+      <w:pPr>
+        <w:rPr>
+          <w:lang w:val="nl-BE"/>
+        </w:rPr>
+      </w:pPr>
+      <w:r>
+        <w:rPr>
+          <w:lang w:val="nl-BE"/>
+        </w:rPr>
+        <w:t>Het verschilt in</w:t>
+      </w:r>
+      <w:r>
+        <w:rPr>
+          <w:lang w:val="nl-BE"/>
+        </w:rPr>
+        <w:t xml:space="preserve"> die mate doordat de MOSI, MISO en SCK verschilt van bordje tot bordje.</w:t>
+      </w:r>
+    </w:p>
+    <w:tbl>
+      <w:tblPr>
+        <w:tblStyle w:val="Tabelrasterlicht"/>
+        <w:tblW w:w="0" w:type="auto"/>
+        <w:tblLook w:val="04A0" w:firstRow="1" w:lastRow="0" w:firstColumn="1" w:lastColumn="0" w:noHBand="0" w:noVBand="1"/>
+      </w:tblPr>
+      <w:tblGrid>
+        <w:gridCol w:w="1555"/>
+        <w:gridCol w:w="1275"/>
+        <w:gridCol w:w="1134"/>
+        <w:gridCol w:w="1213"/>
+        <w:gridCol w:w="1295"/>
+        <w:gridCol w:w="1295"/>
+        <w:gridCol w:w="1295"/>
+      </w:tblGrid>
+      <w:tr>
+        <w:tc>
+          <w:tcPr>
+            <w:tcW w:w="1555" w:type="dxa"/>
+          </w:tcPr>
+          <w:p>
+            <w:pPr>
+              <w:rPr>
+                <w:lang w:val="nl-BE"/>
+              </w:rPr>
+            </w:pPr>
+            <w:r>
+              <w:rPr>
+                <w:lang w:val="nl-BE"/>
+              </w:rPr>
+              <w:t>Signaal</w:t>
+            </w:r>
+          </w:p>
+        </w:tc>
+        <w:tc>
+          <w:tcPr>
+            <w:tcW w:w="1275" w:type="dxa"/>
+          </w:tcPr>
+          <w:p>
+            <w:pPr>
+              <w:rPr>
+                <w:lang w:val="nl-BE"/>
+              </w:rPr>
+            </w:pPr>
+            <w:r>
+              <w:rPr>
+                <w:lang w:val="nl-BE"/>
+              </w:rPr>
+              <w:t>RFID Reader Pin</w:t>
+            </w:r>
+          </w:p>
+        </w:tc>
+        <w:tc>
+          <w:tcPr>
+            <w:tcW w:w="1134" w:type="dxa"/>
+          </w:tcPr>
+          <w:p>
+            <w:pPr>
+              <w:rPr>
+                <w:lang w:val="nl-BE"/>
+              </w:rPr>
+            </w:pPr>
+            <w:r>
+              <w:rPr>
+                <w:lang w:val="nl-BE"/>
+              </w:rPr>
+              <w:t>Arduino</w:t>
+            </w:r>
+          </w:p>
+          <w:p>
+            <w:pPr>
+              <w:rPr>
+                <w:lang w:val="nl-BE"/>
+              </w:rPr>
+            </w:pPr>
+            <w:proofErr w:type="spellStart"/>
+            <w:r>
+              <w:rPr>
+                <w:lang w:val="nl-BE"/>
+              </w:rPr>
+              <w:t>Uno</w:t>
+            </w:r>
+            <w:proofErr w:type="spellEnd"/>
+            <w:r>
+              <w:rPr>
+                <w:lang w:val="nl-BE"/>
+              </w:rPr>
+              <w:t xml:space="preserve"> Pin</w:t>
+            </w:r>
+          </w:p>
+        </w:tc>
+        <w:tc>
+          <w:tcPr>
+            <w:tcW w:w="1213" w:type="dxa"/>
+          </w:tcPr>
+          <w:p>
+            <w:pPr>
+              <w:rPr>
+                <w:lang w:val="nl-BE"/>
+              </w:rPr>
+            </w:pPr>
+            <w:r>
+              <w:rPr>
+                <w:lang w:val="nl-BE"/>
+              </w:rPr>
+              <w:t>Arduino Mega Pin</w:t>
+            </w:r>
+          </w:p>
+        </w:tc>
+        <w:tc>
+          <w:tcPr>
+            <w:tcW w:w="1295" w:type="dxa"/>
+          </w:tcPr>
+          <w:p>
+            <w:pPr>
+              <w:rPr>
+                <w:lang w:val="nl-BE"/>
+              </w:rPr>
+            </w:pPr>
+            <w:r>
+              <w:rPr>
+                <w:lang w:val="nl-BE"/>
+              </w:rPr>
+              <w:t>Arduino Nano v3 Pin</w:t>
+            </w:r>
+          </w:p>
+        </w:tc>
+        <w:tc>
+          <w:tcPr>
+            <w:tcW w:w="1295" w:type="dxa"/>
+          </w:tcPr>
+          <w:p>
+            <w:pPr>
+              <w:rPr>
+                <w:lang w:val="nl-BE"/>
+              </w:rPr>
+            </w:pPr>
+            <w:r>
+              <w:rPr>
+                <w:lang w:val="nl-BE"/>
+              </w:rPr>
+              <w:t>Arduino Leonardo /Micro Pin</w:t>
+            </w:r>
+          </w:p>
+        </w:tc>
+        <w:tc>
+          <w:tcPr>
+            <w:tcW w:w="1295" w:type="dxa"/>
+          </w:tcPr>
+          <w:p>
+            <w:pPr>
+              <w:rPr>
+                <w:lang w:val="nl-BE"/>
+              </w:rPr>
+            </w:pPr>
+            <w:r>
+              <w:rPr>
+                <w:lang w:val="nl-BE"/>
+              </w:rPr>
+              <w:t>Arduino Pro Micro Pin</w:t>
+            </w:r>
+          </w:p>
+        </w:tc>
+      </w:tr>
+      <w:tr>
+        <w:tc>
+          <w:tcPr>
+            <w:tcW w:w="1555" w:type="dxa"/>
+          </w:tcPr>
+          <w:p>
+            <w:pPr>
+              <w:rPr>
+                <w:lang w:val="nl-BE"/>
+              </w:rPr>
+            </w:pPr>
+            <w:r>
+              <w:rPr>
+                <w:lang w:val="nl-BE"/>
+              </w:rPr>
+              <w:t>RST/ Reset</w:t>
+            </w:r>
+          </w:p>
+        </w:tc>
+        <w:tc>
+          <w:tcPr>
+            <w:tcW w:w="1275" w:type="dxa"/>
+          </w:tcPr>
+          <w:p>
+            <w:pPr>
+              <w:rPr>
+                <w:lang w:val="nl-BE"/>
+              </w:rPr>
+            </w:pPr>
+            <w:r>
+              <w:rPr>
+                <w:lang w:val="nl-BE"/>
+              </w:rPr>
+              <w:t>RST</w:t>
+            </w:r>
+          </w:p>
+        </w:tc>
+        <w:tc>
+          <w:tcPr>
+            <w:tcW w:w="1134" w:type="dxa"/>
+          </w:tcPr>
+          <w:p>
+            <w:pPr>
+              <w:rPr>
+                <w:lang w:val="nl-BE"/>
+              </w:rPr>
+            </w:pPr>
+            <w:r>
+              <w:rPr>
+                <w:lang w:val="nl-BE"/>
+              </w:rPr>
+              <w:t>9</w:t>
+            </w:r>
+          </w:p>
+        </w:tc>
+        <w:tc>
+          <w:tcPr>
+            <w:tcW w:w="1213" w:type="dxa"/>
+          </w:tcPr>
+          <w:p>
+            <w:pPr>
+              <w:rPr>
+                <w:lang w:val="nl-BE"/>
+              </w:rPr>
+            </w:pPr>
+            <w:r>
+              <w:rPr>
+                <w:lang w:val="nl-BE"/>
+              </w:rPr>
+              <w:t>5</w:t>
+            </w:r>
+          </w:p>
+        </w:tc>
+        <w:tc>
+          <w:tcPr>
+            <w:tcW w:w="1295" w:type="dxa"/>
+          </w:tcPr>
+          <w:p>
+            <w:pPr>
+              <w:rPr>
+                <w:lang w:val="nl-BE"/>
+              </w:rPr>
+            </w:pPr>
+            <w:r>
+              <w:rPr>
+                <w:lang w:val="nl-BE"/>
+              </w:rPr>
+              <w:t>D9</w:t>
+            </w:r>
+          </w:p>
+        </w:tc>
+        <w:tc>
+          <w:tcPr>
+            <w:tcW w:w="1295" w:type="dxa"/>
+          </w:tcPr>
+          <w:p>
+            <w:pPr>
+              <w:rPr>
+                <w:lang w:val="nl-BE"/>
+              </w:rPr>
+            </w:pPr>
+            <w:r>
+              <w:rPr>
+                <w:lang w:val="nl-BE"/>
+              </w:rPr>
+              <w:t>RESET / ICSP-5</w:t>
+            </w:r>
+          </w:p>
+        </w:tc>
+        <w:tc>
+          <w:tcPr>
+            <w:tcW w:w="1295" w:type="dxa"/>
+          </w:tcPr>
+          <w:p>
+            <w:pPr>
+              <w:rPr>
+                <w:lang w:val="nl-BE"/>
+              </w:rPr>
+            </w:pPr>
+            <w:r>
+              <w:rPr>
+                <w:lang w:val="nl-BE"/>
+              </w:rPr>
+              <w:t>RST</w:t>
+            </w:r>
+          </w:p>
+        </w:tc>
+      </w:tr>
+      <w:tr>
+        <w:tc>
+          <w:tcPr>
+            <w:tcW w:w="1555" w:type="dxa"/>
+          </w:tcPr>
+          <w:p>
+            <w:pPr>
+              <w:rPr>
+                <w:lang w:val="nl-BE"/>
+              </w:rPr>
+            </w:pPr>
+            <w:r>
+              <w:rPr>
+                <w:lang w:val="nl-BE"/>
+              </w:rPr>
+              <w:t>SPI SS</w:t>
+            </w:r>
+          </w:p>
+        </w:tc>
+        <w:tc>
+          <w:tcPr>
+            <w:tcW w:w="1275" w:type="dxa"/>
+          </w:tcPr>
+          <w:p>
+            <w:pPr>
+              <w:rPr>
+                <w:lang w:val="nl-BE"/>
+              </w:rPr>
+            </w:pPr>
+            <w:r>
+              <w:rPr>
+                <w:lang w:val="nl-BE"/>
+              </w:rPr>
+              <w:t>SDA (SS)</w:t>
+            </w:r>
+          </w:p>
+        </w:tc>
+        <w:tc>
+          <w:tcPr>
+            <w:tcW w:w="1134" w:type="dxa"/>
+          </w:tcPr>
+          <w:p>
+            <w:pPr>
+              <w:rPr>
+                <w:lang w:val="nl-BE"/>
+              </w:rPr>
+            </w:pPr>
+            <w:r>
+              <w:rPr>
+                <w:lang w:val="nl-BE"/>
+              </w:rPr>
+              <w:t>10</w:t>
+            </w:r>
+          </w:p>
+        </w:tc>
+        <w:tc>
+          <w:tcPr>
+            <w:tcW w:w="1213" w:type="dxa"/>
+          </w:tcPr>
+          <w:p>
+            <w:pPr>
+              <w:rPr>
+                <w:lang w:val="nl-BE"/>
+              </w:rPr>
+            </w:pPr>
+            <w:r>
+              <w:rPr>
+                <w:lang w:val="nl-BE"/>
+              </w:rPr>
+              <w:t>53</w:t>
+            </w:r>
+          </w:p>
+        </w:tc>
+        <w:tc>
+          <w:tcPr>
+            <w:tcW w:w="1295" w:type="dxa"/>
+          </w:tcPr>
+          <w:p>
+            <w:pPr>
+              <w:rPr>
+                <w:lang w:val="nl-BE"/>
+              </w:rPr>
+            </w:pPr>
+            <w:r>
+              <w:rPr>
+                <w:lang w:val="nl-BE"/>
+              </w:rPr>
+              <w:t>D10</w:t>
+            </w:r>
+          </w:p>
+        </w:tc>
+        <w:tc>
+          <w:tcPr>
+            <w:tcW w:w="1295" w:type="dxa"/>
+          </w:tcPr>
+          <w:p>
+            <w:pPr>
+              <w:rPr>
+                <w:lang w:val="nl-BE"/>
+              </w:rPr>
+            </w:pPr>
+            <w:r>
+              <w:rPr>
+                <w:lang w:val="nl-BE"/>
+              </w:rPr>
+              <w:t>10</w:t>
+            </w:r>
+          </w:p>
+        </w:tc>
+        <w:tc>
+          <w:tcPr>
+            <w:tcW w:w="1295" w:type="dxa"/>
+          </w:tcPr>
+          <w:p>
+            <w:pPr>
+              <w:rPr>
+                <w:lang w:val="nl-BE"/>
+              </w:rPr>
+            </w:pPr>
+            <w:r>
+              <w:rPr>
+                <w:lang w:val="nl-BE"/>
+              </w:rPr>
+              <w:t>10</w:t>
+            </w:r>
+          </w:p>
+        </w:tc>
+      </w:tr>
+      <w:tr>
+        <w:tc>
+          <w:tcPr>
+            <w:tcW w:w="1555" w:type="dxa"/>
+          </w:tcPr>
+          <w:p>
+            <w:pPr>
+              <w:rPr>
+                <w:lang w:val="nl-BE"/>
+              </w:rPr>
+            </w:pPr>
+            <w:r>
+              <w:rPr>
+                <w:lang w:val="nl-BE"/>
+              </w:rPr>
+              <w:t>SPI MOSI</w:t>
+            </w:r>
+          </w:p>
+        </w:tc>
+        <w:tc>
+          <w:tcPr>
+            <w:tcW w:w="1275" w:type="dxa"/>
+          </w:tcPr>
+          <w:p>
+            <w:pPr>
+              <w:rPr>
+                <w:lang w:val="nl-BE"/>
+              </w:rPr>
+            </w:pPr>
+            <w:r>
+              <w:rPr>
+                <w:lang w:val="nl-BE"/>
+              </w:rPr>
+              <w:t>MOSI</w:t>
+            </w:r>
+          </w:p>
+        </w:tc>
+        <w:tc>
+          <w:tcPr>
+            <w:tcW w:w="1134" w:type="dxa"/>
+          </w:tcPr>
+          <w:p>
+            <w:pPr>
+              <w:rPr>
+                <w:lang w:val="nl-BE"/>
+              </w:rPr>
+            </w:pPr>
+            <w:r>
+              <w:rPr>
+                <w:lang w:val="nl-BE"/>
+              </w:rPr>
+              <w:t>11 / ICSP-4</w:t>
+            </w:r>
+          </w:p>
+        </w:tc>
+        <w:tc>
+          <w:tcPr>
+            <w:tcW w:w="1213" w:type="dxa"/>
+          </w:tcPr>
+          <w:p>
+            <w:pPr>
+              <w:rPr>
+                <w:lang w:val="nl-BE"/>
+              </w:rPr>
+            </w:pPr>
+            <w:r>
+              <w:rPr>
+                <w:lang w:val="nl-BE"/>
+              </w:rPr>
+              <w:t>51</w:t>
+            </w:r>
+          </w:p>
+        </w:tc>
+        <w:tc>
+          <w:tcPr>
+            <w:tcW w:w="1295" w:type="dxa"/>
+          </w:tcPr>
+          <w:p>
+            <w:pPr>
+              <w:rPr>
+                <w:lang w:val="nl-BE"/>
+              </w:rPr>
+            </w:pPr>
+            <w:r>
+              <w:rPr>
+                <w:lang w:val="nl-BE"/>
+              </w:rPr>
+              <w:t>D11</w:t>
+            </w:r>
+          </w:p>
+        </w:tc>
+        <w:tc>
+          <w:tcPr>
+            <w:tcW w:w="1295" w:type="dxa"/>
+          </w:tcPr>
+          <w:p>
+            <w:pPr>
+              <w:rPr>
+                <w:lang w:val="nl-BE"/>
+              </w:rPr>
+            </w:pPr>
+            <w:r>
+              <w:rPr>
+                <w:lang w:val="nl-BE"/>
+              </w:rPr>
+              <w:t>ICSP-4</w:t>
+            </w:r>
+          </w:p>
+        </w:tc>
+        <w:tc>
+          <w:tcPr>
+            <w:tcW w:w="1295" w:type="dxa"/>
+          </w:tcPr>
+          <w:p>
+            <w:pPr>
+              <w:rPr>
+                <w:lang w:val="nl-BE"/>
+              </w:rPr>
+            </w:pPr>
+            <w:r>
+              <w:rPr>
+                <w:lang w:val="nl-BE"/>
+              </w:rPr>
+              <w:t>16</w:t>
+            </w:r>
+          </w:p>
+        </w:tc>
+      </w:tr>
+      <w:tr>
+        <w:tc>
+          <w:tcPr>
+            <w:tcW w:w="1555" w:type="dxa"/>
+          </w:tcPr>
+          <w:p>
+            <w:pPr>
+              <w:rPr>
+                <w:lang w:val="nl-BE"/>
+              </w:rPr>
+            </w:pPr>
+            <w:r>
+              <w:rPr>
+                <w:lang w:val="nl-BE"/>
+              </w:rPr>
+              <w:t>SPI MISO</w:t>
+            </w:r>
+          </w:p>
+        </w:tc>
+        <w:tc>
+          <w:tcPr>
+            <w:tcW w:w="1275" w:type="dxa"/>
+          </w:tcPr>
+          <w:p>
+            <w:pPr>
+              <w:rPr>
+                <w:lang w:val="nl-BE"/>
+              </w:rPr>
+            </w:pPr>
+            <w:r>
+              <w:rPr>
+                <w:lang w:val="nl-BE"/>
+              </w:rPr>
+              <w:t>MISO</w:t>
+            </w:r>
+          </w:p>
+        </w:tc>
+        <w:tc>
+          <w:tcPr>
+            <w:tcW w:w="1134" w:type="dxa"/>
+          </w:tcPr>
+          <w:p>
+            <w:pPr>
+              <w:rPr>
+                <w:lang w:val="nl-BE"/>
+              </w:rPr>
+            </w:pPr>
+            <w:r>
+              <w:rPr>
+                <w:lang w:val="nl-BE"/>
+              </w:rPr>
+              <w:t>12 / ICSP-1</w:t>
+            </w:r>
+          </w:p>
+        </w:tc>
+        <w:tc>
+          <w:tcPr>
+            <w:tcW w:w="1213" w:type="dxa"/>
+          </w:tcPr>
+          <w:p>
+            <w:pPr>
+              <w:rPr>
+                <w:lang w:val="nl-BE"/>
+              </w:rPr>
+            </w:pPr>
+            <w:r>
+              <w:rPr>
+                <w:lang w:val="nl-BE"/>
+              </w:rPr>
+              <w:t>50</w:t>
+            </w:r>
+          </w:p>
+        </w:tc>
+        <w:tc>
+          <w:tcPr>
+            <w:tcW w:w="1295" w:type="dxa"/>
+          </w:tcPr>
+          <w:p>
+            <w:pPr>
+              <w:rPr>
+                <w:lang w:val="nl-BE"/>
+              </w:rPr>
+            </w:pPr>
+            <w:r>
+              <w:rPr>
+                <w:lang w:val="nl-BE"/>
+              </w:rPr>
+              <w:t>D12</w:t>
+            </w:r>
+          </w:p>
+        </w:tc>
+        <w:tc>
+          <w:tcPr>
+            <w:tcW w:w="1295" w:type="dxa"/>
+          </w:tcPr>
+          <w:p>
+            <w:pPr>
+              <w:rPr>
+                <w:lang w:val="nl-BE"/>
+              </w:rPr>
+            </w:pPr>
+            <w:r>
+              <w:rPr>
+                <w:lang w:val="nl-BE"/>
+              </w:rPr>
+              <w:t>ICSP-1</w:t>
+            </w:r>
+          </w:p>
+        </w:tc>
+        <w:tc>
+          <w:tcPr>
+            <w:tcW w:w="1295" w:type="dxa"/>
+          </w:tcPr>
+          <w:p>
+            <w:pPr>
+              <w:rPr>
+                <w:lang w:val="nl-BE"/>
+              </w:rPr>
+            </w:pPr>
+            <w:r>
+              <w:rPr>
+                <w:lang w:val="nl-BE"/>
+              </w:rPr>
+              <w:t>14</w:t>
+            </w:r>
+          </w:p>
+        </w:tc>
+      </w:tr>
+      <w:tr>
+        <w:tc>
+          <w:tcPr>
+            <w:tcW w:w="1555" w:type="dxa"/>
+          </w:tcPr>
+          <w:p>
+            <w:pPr>
+              <w:rPr>
+                <w:lang w:val="nl-BE"/>
+              </w:rPr>
+            </w:pPr>
+            <w:r>
+              <w:rPr>
+                <w:lang w:val="nl-BE"/>
+              </w:rPr>
+              <w:t>SPI SCK</w:t>
+            </w:r>
+          </w:p>
+        </w:tc>
+        <w:tc>
+          <w:tcPr>
+            <w:tcW w:w="1275" w:type="dxa"/>
+          </w:tcPr>
+          <w:p>
+            <w:pPr>
+              <w:rPr>
+                <w:lang w:val="nl-BE"/>
+              </w:rPr>
+            </w:pPr>
+            <w:r>
+              <w:rPr>
+                <w:lang w:val="nl-BE"/>
+              </w:rPr>
+              <w:t>SCK</w:t>
+            </w:r>
+          </w:p>
+        </w:tc>
+        <w:tc>
+          <w:tcPr>
+            <w:tcW w:w="1134" w:type="dxa"/>
+          </w:tcPr>
+          <w:p>
+            <w:pPr>
+              <w:rPr>
+                <w:lang w:val="nl-BE"/>
+              </w:rPr>
+            </w:pPr>
+            <w:r>
+              <w:rPr>
+                <w:lang w:val="nl-BE"/>
+              </w:rPr>
+              <w:t>13 / ICSP-3</w:t>
+            </w:r>
+          </w:p>
+        </w:tc>
+        <w:tc>
+          <w:tcPr>
+            <w:tcW w:w="1213" w:type="dxa"/>
+          </w:tcPr>
+          <w:p>
+            <w:pPr>
+              <w:rPr>
+                <w:lang w:val="nl-BE"/>
+              </w:rPr>
+            </w:pPr>
+            <w:r>
+              <w:rPr>
+                <w:lang w:val="nl-BE"/>
+              </w:rPr>
+              <w:t>52</w:t>
+            </w:r>
+          </w:p>
+        </w:tc>
+        <w:tc>
+          <w:tcPr>
+            <w:tcW w:w="1295" w:type="dxa"/>
+          </w:tcPr>
+          <w:p>
+            <w:pPr>
+              <w:rPr>
+                <w:lang w:val="nl-BE"/>
+              </w:rPr>
+            </w:pPr>
+            <w:r>
+              <w:rPr>
+                <w:lang w:val="nl-BE"/>
+              </w:rPr>
+              <w:t>D13</w:t>
+            </w:r>
+          </w:p>
+        </w:tc>
+        <w:tc>
+          <w:tcPr>
+            <w:tcW w:w="1295" w:type="dxa"/>
+          </w:tcPr>
+          <w:p>
+            <w:pPr>
+              <w:rPr>
+                <w:lang w:val="nl-BE"/>
+              </w:rPr>
+            </w:pPr>
+            <w:r>
+              <w:rPr>
+                <w:lang w:val="nl-BE"/>
+              </w:rPr>
+              <w:t>ICSP-3</w:t>
+            </w:r>
+          </w:p>
+        </w:tc>
+        <w:tc>
+          <w:tcPr>
+            <w:tcW w:w="1295" w:type="dxa"/>
+          </w:tcPr>
+          <w:p>
+            <w:pPr>
+              <w:rPr>
+                <w:lang w:val="nl-BE"/>
+              </w:rPr>
+            </w:pPr>
+            <w:r>
+              <w:rPr>
+                <w:lang w:val="nl-BE"/>
+              </w:rPr>
+              <w:t>15</w:t>
+            </w:r>
+          </w:p>
+        </w:tc>
+      </w:tr>
+    </w:tbl>
+    <w:p>
+      <w:pPr>
+        <w:rPr>
+          <w:lang w:val="nl-BE"/>
+        </w:rPr>
+      </w:pPr>
+    </w:p>
+    <w:p>
+      <w:pPr>
+        <w:rPr>
+          <w:lang w:val="nl-BE"/>
+        </w:rPr>
+      </w:pPr>
+    </w:p>
+    <w:p>
+      <w:pPr>
+        <w:rPr>
+          <w:lang w:val="nl-BE"/>
+        </w:rPr>
+      </w:pPr>
+    </w:p>
+    <w:p>
+      <w:pPr>
+        <w:rPr>
+          <w:lang w:val="nl-BE"/>
+        </w:rPr>
+      </w:pPr>
+    </w:p>
+    <w:p>
+      <w:pPr>
+        <w:rPr>
+          <w:lang w:val="nl-BE"/>
+        </w:rPr>
+      </w:pPr>
+    </w:p>
+    <w:p>
+      <w:pPr>
+        <w:rPr>
+          <w:lang w:val="nl-BE"/>
+        </w:rPr>
+      </w:pPr>
+      <w:r>
+        <w:rPr>
+          <w:lang w:val="nl-BE"/>
+        </w:rPr>
+        <w:lastRenderedPageBreak/>
+        <w:t xml:space="preserve">Bij een Arduino </w:t>
+      </w:r>
+      <w:proofErr w:type="spellStart"/>
+      <w:r>
+        <w:rPr>
+          <w:lang w:val="nl-BE"/>
+        </w:rPr>
+        <w:t>Uno</w:t>
+      </w:r>
+      <w:proofErr w:type="spellEnd"/>
+      <w:r>
+        <w:rPr>
+          <w:lang w:val="nl-BE"/>
+        </w:rPr>
+        <w:t xml:space="preserve"> geeft dit dan deze verbinding met de RFID reader.</w:t>
+      </w:r>
+    </w:p>
+    <w:p>
+      <w:pPr>
+        <w:rPr>
+          <w:lang w:val="nl-BE"/>
+        </w:rPr>
+      </w:pPr>
+    </w:p>
+    <w:p>
+      <w:pPr>
+        <w:jc w:val="center"/>
+        <w:rPr>
+          <w:lang w:val="nl-BE"/>
+        </w:rPr>
+      </w:pPr>
+      <w:r>
+        <w:rPr>
+          <w:noProof/>
+          <w:lang w:val="nl-NL" w:eastAsia="nl-NL"/>
+        </w:rPr>
+        <w:drawing>
+          <wp:inline distT="0" distB="0" distL="0" distR="0">
+            <wp:extent cx="4456853" cy="2506980"/>
+            <wp:effectExtent l="0" t="0" r="1270" b="7620"/>
+            <wp:docPr id="2" name="Afbeelding 2" descr="https://i.ytimg.com/vi/23aMjljCLZI/maxresdefault.jpg"/>
+            <wp:cNvGraphicFramePr>
+              <a:graphicFrameLocks xmlns:a="http://schemas.openxmlformats.org/drawingml/2006/main" noChangeAspect="1"/>
+            </wp:cNvGraphicFramePr>
+            <a:graphic xmlns:a="http://schemas.openxmlformats.org/drawingml/2006/main">
+              <a:graphicData uri="http://schemas.openxmlformats.org/drawingml/2006/picture">
+                <pic:pic xmlns:pic="http://schemas.openxmlformats.org/drawingml/2006/picture">
+                  <pic:nvPicPr>
+                    <pic:cNvPr id="0" name="Picture 1" descr="https://i.ytimg.com/vi/23aMjljCLZI/maxresdefault.jpg"/>
+                    <pic:cNvPicPr>
+                      <a:picLocks noChangeAspect="1" noChangeArrowheads="1"/>
+                    </pic:cNvPicPr>
+                  </pic:nvPicPr>
+                  <pic:blipFill>
+                    <a:blip r:embed="rId8" cstate="print">
+                      <a:extLst>
+                        <a:ext uri="{28A0092B-C50C-407E-A947-70E740481C1C}">
+                          <a14:useLocalDpi xmlns:a14="http://schemas.microsoft.com/office/drawing/2010/main" val="0"/>
+                        </a:ext>
+                      </a:extLst>
+                    </a:blip>
+                    <a:srcRect/>
+                    <a:stretch>
+                      <a:fillRect/>
+                    </a:stretch>
+                  </pic:blipFill>
+                  <pic:spPr bwMode="auto">
+                    <a:xfrm>
+                      <a:off x="0" y="0"/>
+                      <a:ext cx="4472104" cy="2515559"/>
+                    </a:xfrm>
+                    <a:prstGeom prst="rect">
+                      <a:avLst/>
+                    </a:prstGeom>
+                    <a:noFill/>
+                    <a:ln>
+                      <a:noFill/>
+                    </a:ln>
+                  </pic:spPr>
+                </pic:pic>
+              </a:graphicData>
+            </a:graphic>
+          </wp:inline>
+        </w:drawing>
+      </w:r>
+    </w:p>
+    <w:p>
+      <w:pPr>
+        <w:jc w:val="center"/>
+        <w:rPr>
+          <w:lang w:val="nl-BE"/>
+        </w:rPr>
+      </w:pPr>
+    </w:p>
+    <w:p>
+      <w:pPr>
+        <w:rPr>
+          <w:lang w:val="nl-BE"/>
+        </w:rPr>
+      </w:pPr>
+      <w:r>
+        <w:rPr>
+          <w:lang w:val="nl-BE"/>
+        </w:rPr>
+        <w:t xml:space="preserve">Wat er echter niet verandert bij een verschillend Arduino bordje zijn de plaats waar de voeding(3,3 V), de grond en </w:t>
+      </w:r>
+      <w:proofErr w:type="spellStart"/>
+      <w:r>
+        <w:rPr>
+          <w:lang w:val="nl-BE"/>
+        </w:rPr>
+        <w:t>Slave</w:t>
+      </w:r>
+      <w:proofErr w:type="spellEnd"/>
+      <w:r>
+        <w:rPr>
+          <w:lang w:val="nl-BE"/>
+        </w:rPr>
+        <w:t xml:space="preserve"> Select</w:t>
+      </w:r>
+      <w:r>
+        <w:rPr>
+          <w:lang w:val="nl-BE"/>
+        </w:rPr>
+        <w:t xml:space="preserve"> (SS) worden aangesloten met de RFID reader.</w:t>
+      </w:r>
+    </w:p>
+    <w:p>
+      <w:pPr>
+        <w:pStyle w:val="Kop3"/>
+      </w:pPr>
+      <w:r>
+        <w:t>Schrijven van code</w:t>
+      </w:r>
+    </w:p>
+    <w:p>
+      <w:pPr>
+        <w:rPr>
+          <w:lang w:val="nl-BE"/>
+        </w:rPr>
+      </w:pPr>
+      <w:r>
+        <w:rPr>
+          <w:lang w:val="nl-BE"/>
+        </w:rPr>
+        <w:t xml:space="preserve">We schrijven de code en gebruiken de </w:t>
+      </w:r>
+      <w:proofErr w:type="spellStart"/>
+      <w:r>
+        <w:rPr>
+          <w:lang w:val="nl-BE"/>
+        </w:rPr>
+        <w:t>libraries</w:t>
+      </w:r>
+      <w:proofErr w:type="spellEnd"/>
+      <w:r>
+        <w:rPr>
+          <w:lang w:val="nl-BE"/>
+        </w:rPr>
+        <w:t xml:space="preserve"> en </w:t>
+      </w:r>
+      <w:proofErr w:type="spellStart"/>
+      <w:r>
+        <w:rPr>
+          <w:lang w:val="nl-BE"/>
+        </w:rPr>
+        <w:t>tutorials</w:t>
+      </w:r>
+      <w:proofErr w:type="spellEnd"/>
+      <w:r>
+        <w:rPr>
+          <w:lang w:val="nl-BE"/>
+        </w:rPr>
+        <w:t xml:space="preserve"> die beschreven staan in het volgende punt.</w:t>
+      </w:r>
+    </w:p>
+    <w:p>
+      <w:pPr>
+        <w:pStyle w:val="Kop3"/>
+      </w:pPr>
+      <w:r>
+        <w:t>Verifiëren van de code</w:t>
+      </w:r>
+    </w:p>
+    <w:p>
+      <w:pPr>
+        <w:rPr>
+          <w:lang w:val="nl-BE"/>
+        </w:rPr>
+      </w:pPr>
+      <w:r>
+        <w:rPr>
+          <w:lang w:val="nl-BE"/>
+        </w:rPr>
+        <w:t>We passen de code aan als er tijdens het compileren fouten zijn gevonden door de compiler. Indien nodig zoeken we op het internet naar veel gemaakte fouten om ons op die manier te helpen.</w:t>
+      </w:r>
+    </w:p>
+    <w:p>
+      <w:pPr>
+        <w:pStyle w:val="Kop3"/>
+      </w:pPr>
+      <w:r>
+        <w:t>Uploaden van de code</w:t>
+      </w:r>
+    </w:p>
+    <w:p>
+      <w:pPr>
+        <w:rPr>
+          <w:lang w:val="nl-BE"/>
+        </w:rPr>
+      </w:pPr>
+      <w:r>
+        <w:rPr>
+          <w:lang w:val="nl-BE"/>
+        </w:rPr>
+        <w:t>We laden onze code op het bordje en testen het programma uit. Indien er iets fout loopt, dan passen we de code aan of zoeken we de fout op het internet op.</w:t>
+      </w:r>
+    </w:p>
+    <w:p>
+      <w:pPr>
+        <w:rPr>
+          <w:lang w:val="nl-BE"/>
+        </w:rPr>
+      </w:pPr>
+      <w:r>
+        <w:rPr>
+          <w:lang w:val="nl-BE"/>
+        </w:rPr>
+        <w:t>De meest gemaakte fout in deze context is het onjuist kiezen van het soort van bordje en COM poort. Een van ons had het probleem dat er geen COM poort kon geselecteerd worden. Dit werd verholpen door een ander bordje te kiezen.</w:t>
+      </w:r>
+    </w:p>
+    <w:p>
+      <w:pPr>
+        <w:rPr>
+          <w:lang w:val="nl-BE"/>
+        </w:rPr>
+      </w:pPr>
+      <w:r>
+        <w:rPr>
+          <w:lang w:val="nl-BE"/>
+        </w:rPr>
+        <w:t xml:space="preserve">Een andere fout was dat het dynamische geheugen van </w:t>
+      </w:r>
+      <w:r>
+        <w:rPr>
+          <w:lang w:val="nl-BE"/>
+        </w:rPr>
+        <w:t>de poort te klein was om de lokale variabelen te kunnen opslaan. Hier werkt oftewel het veranderen van chip maar wel hetzelfde bordje blijven behouden oftewel het veranderen van bordje</w:t>
+      </w:r>
+    </w:p>
+    <w:p>
+      <w:pPr>
+        <w:rPr>
+          <w:lang w:val="nl-BE"/>
+        </w:rPr>
+      </w:pPr>
+      <w:r>
+        <w:rPr>
+          <w:lang w:val="nl-BE"/>
+        </w:rPr>
+        <w:t xml:space="preserve">Als alles goed is verlopen, testen we of </w:t>
+      </w:r>
+      <w:r>
+        <w:rPr>
+          <w:lang w:val="nl-BE"/>
+        </w:rPr>
+        <w:t xml:space="preserve">het programma ook effectief werkt. We hebben ons programma bij voorbeeld getest met de lege NFC kaart </w:t>
+      </w:r>
+      <w:r>
+        <w:rPr>
+          <w:lang w:val="nl-BE"/>
+        </w:rPr>
+        <w:t>en de sleutelh</w:t>
+      </w:r>
+      <w:r>
+        <w:rPr>
+          <w:lang w:val="nl-BE"/>
+        </w:rPr>
+        <w:t xml:space="preserve">anger die we hebben gekregen bij de RFID reader. </w:t>
+      </w:r>
+    </w:p>
+    <w:p>
+      <w:pPr>
+        <w:pStyle w:val="Kop2"/>
+      </w:pPr>
+      <w:r>
+        <w:lastRenderedPageBreak/>
+        <w:t xml:space="preserve">Gebruikte </w:t>
+      </w:r>
+      <w:proofErr w:type="spellStart"/>
+      <w:r>
+        <w:t>libraries</w:t>
+      </w:r>
+      <w:proofErr w:type="spellEnd"/>
+      <w:r>
+        <w:t xml:space="preserve"> en bronnen</w:t>
+      </w:r>
+    </w:p>
+    <w:p>
+      <w:pPr>
+        <w:rPr>
+          <w:lang w:val="nl-BE"/>
+        </w:rPr>
+      </w:pPr>
+      <w:r>
+        <w:rPr>
+          <w:lang w:val="nl-BE"/>
+        </w:rPr>
+        <w:t>We hebben voornamelijk de SPI library gebruikt om de communicatie</w:t>
+      </w:r>
+      <w:r>
+        <w:rPr>
+          <w:lang w:val="nl-BE"/>
+        </w:rPr>
+        <w:t xml:space="preserve"> tussen de RFID reader / </w:t>
+      </w:r>
+      <w:proofErr w:type="spellStart"/>
+      <w:r>
+        <w:rPr>
+          <w:lang w:val="nl-BE"/>
+        </w:rPr>
+        <w:t>writer</w:t>
+      </w:r>
+      <w:proofErr w:type="spellEnd"/>
+      <w:r>
+        <w:rPr>
+          <w:lang w:val="nl-BE"/>
+        </w:rPr>
+        <w:t xml:space="preserve"> met de Arduino te vergemakkelijken. </w:t>
+      </w:r>
+    </w:p>
+    <w:p>
+      <w:pPr>
+        <w:rPr>
+          <w:lang w:val="nl-BE"/>
+        </w:rPr>
+      </w:pPr>
+      <w:r>
+        <w:rPr>
+          <w:lang w:val="nl-BE"/>
+        </w:rPr>
+        <w:t xml:space="preserve">Daarnaast hebben we ook nog de </w:t>
+      </w:r>
+      <w:r>
+        <w:rPr>
+          <w:lang w:val="nl-BE"/>
+        </w:rPr>
+        <w:t>M</w:t>
+      </w:r>
+      <w:r>
+        <w:rPr>
+          <w:lang w:val="nl-BE"/>
+        </w:rPr>
+        <w:t xml:space="preserve">RFC22 library gebruikt om de RFID reader / </w:t>
+      </w:r>
+      <w:proofErr w:type="spellStart"/>
+      <w:r>
+        <w:rPr>
+          <w:lang w:val="nl-BE"/>
+        </w:rPr>
+        <w:t>wri</w:t>
+      </w:r>
+      <w:r>
+        <w:rPr>
+          <w:lang w:val="nl-BE"/>
+        </w:rPr>
+        <w:t>ter</w:t>
+      </w:r>
+      <w:proofErr w:type="spellEnd"/>
+      <w:r>
+        <w:rPr>
+          <w:lang w:val="nl-BE"/>
+        </w:rPr>
+        <w:t xml:space="preserve"> aan te kunnen spreken en functies die oftewel in de library staat of een zelf geschreven functie uit te voeren.</w:t>
+      </w:r>
+    </w:p>
+    <w:p>
+      <w:pPr>
+        <w:rPr>
+          <w:lang w:val="nl-BE"/>
+        </w:rPr>
+      </w:pPr>
+    </w:p>
+    <w:p>
+      <w:pPr>
+        <w:rPr>
+          <w:lang w:val="nl-BE"/>
+        </w:rPr>
+      </w:pPr>
+      <w:r>
+        <w:rPr>
+          <w:lang w:val="nl-BE"/>
+        </w:rPr>
+        <w:t>Bronnen</w:t>
+      </w:r>
+    </w:p>
+    <w:p>
+      <w:pPr>
+        <w:pStyle w:val="Lijstalinea"/>
+        <w:numPr>
+          <w:ilvl w:val="6"/>
+          <w:numId w:val="1"/>
+        </w:numPr>
+        <w:rPr>
+          <w:lang w:val="nl-BE"/>
+        </w:rPr>
+      </w:pPr>
+      <w:proofErr w:type="spellStart"/>
+      <w:r>
+        <w:rPr>
+          <w:lang w:val="nl-BE"/>
+        </w:rPr>
+        <w:t>Tutorials</w:t>
+      </w:r>
+      <w:proofErr w:type="spellEnd"/>
+    </w:p>
+    <w:p>
+      <w:pPr>
+        <w:pStyle w:val="Lijstalinea"/>
+        <w:numPr>
+          <w:ilvl w:val="7"/>
+          <w:numId w:val="1"/>
+        </w:numPr>
+        <w:ind w:left="567"/>
+        <w:rPr>
+          <w:lang w:val="nl-BE"/>
+        </w:rPr>
+      </w:pPr>
+      <w:hyperlink r:id="rId9" w:history="1">
+        <w:r>
+          <w:rPr>
+            <w:rStyle w:val="Hyperlink"/>
+            <w:lang w:val="nl-BE"/>
+          </w:rPr>
+          <w:t>https://www.youtube.com/watch?v=yUtFinIsPWw</w:t>
+        </w:r>
+      </w:hyperlink>
+    </w:p>
+    <w:p>
+      <w:pPr>
+        <w:pStyle w:val="Lijstalinea"/>
+        <w:numPr>
+          <w:ilvl w:val="7"/>
+          <w:numId w:val="1"/>
+        </w:numPr>
+        <w:ind w:left="567"/>
+        <w:rPr>
+          <w:rStyle w:val="Hyperlink"/>
+        </w:rPr>
+      </w:pPr>
+      <w:hyperlink r:id="rId10" w:tgtFrame="_blank" w:history="1">
+        <w:r>
+          <w:rPr>
+            <w:rStyle w:val="Hyperlink"/>
+            <w:lang w:val="nl-BE"/>
+          </w:rPr>
+          <w:t>https://github.com/ebc81/RFIDCopyMaschine</w:t>
+        </w:r>
+      </w:hyperlink>
+    </w:p>
+    <w:p>
+      <w:pPr>
+        <w:rPr>
+          <w:lang w:val="nl-BE"/>
+        </w:rPr>
+      </w:pPr>
+    </w:p>
+    <w:p/>
     <w:sectPr>
-      <w:footerReference w:type="default" r:id="rId8"/>
+      <w:footerReference w:type="default" r:id="rId11"/>
       <w:pgSz w:w="11906" w:h="16838"/>
       <w:pgMar w:top="1417" w:right="1417" w:bottom="1417" w:left="1417" w:header="708" w:footer="708" w:gutter="0"/>
       <w:cols w:space="708"/>
@@ -893,7 +2240,7 @@
             <w:noProof/>
             <w:lang w:val="nl-NL"/>
           </w:rPr>
-          <w:t>3</w:t>
+          <w:t>5</w:t>
         </w:r>
         <w:r>
           <w:fldChar w:fldCharType="end"/>
@@ -1029,7 +2376,7 @@
   <w:abstractNum w:abstractNumId="1" w15:restartNumberingAfterBreak="0">
     <w:nsid w:val="533A3228"/>
     <w:multiLevelType w:val="multilevel"/>
-    <w:tmpl w:val="D6983048"/>
+    <w:tmpl w:val="8ABAA3E0"/>
     <w:lvl w:ilvl="0">
       <w:start w:val="1"/>
       <w:numFmt w:val="none"/>
@@ -1128,10 +2475,11 @@
       <w:lvlText w:val="%8."/>
       <w:lvlJc w:val="left"/>
       <w:pPr>
-        <w:ind w:left="0" w:firstLine="0"/>
+        <w:ind w:left="850" w:firstLine="0"/>
       </w:pPr>
       <w:rPr>
         <w:rFonts w:hint="default"/>
+        <w:color w:val="auto"/>
       </w:rPr>
     </w:lvl>
     <w:lvl w:ilvl="8">
@@ -1862,6 +3210,55 @@
       <w:contextualSpacing/>
     </w:pPr>
   </w:style>
+  <w:style w:type="character" w:styleId="Hyperlink">
+    <w:name w:val="Hyperlink"/>
+    <w:basedOn w:val="Standaardalinea-lettertype"/>
+    <w:uiPriority w:val="99"/>
+    <w:unhideWhenUsed/>
+    <w:rsid w:val="00F477B2"/>
+    <w:rPr>
+      <w:color w:val="0000FF" w:themeColor="hyperlink"/>
+      <w:u w:val="single"/>
+    </w:rPr>
+  </w:style>
+  <w:style w:type="table" w:styleId="Tabelraster">
+    <w:name w:val="Table Grid"/>
+    <w:basedOn w:val="Standaardtabel"/>
+    <w:uiPriority w:val="59"/>
+    <w:rsid w:val="004E5B2C"/>
+    <w:pPr>
+      <w:spacing w:after="0" w:line="240" w:lineRule="auto"/>
+    </w:pPr>
+    <w:tblPr>
+      <w:tblBorders>
+        <w:top w:val="single" w:sz="4" w:space="0" w:color="auto"/>
+        <w:left w:val="single" w:sz="4" w:space="0" w:color="auto"/>
+        <w:bottom w:val="single" w:sz="4" w:space="0" w:color="auto"/>
+        <w:right w:val="single" w:sz="4" w:space="0" w:color="auto"/>
+        <w:insideH w:val="single" w:sz="4" w:space="0" w:color="auto"/>
+        <w:insideV w:val="single" w:sz="4" w:space="0" w:color="auto"/>
+      </w:tblBorders>
+    </w:tblPr>
+  </w:style>
+  <w:style w:type="table" w:styleId="Tabelrasterlicht">
+    <w:name w:val="Grid Table Light"/>
+    <w:basedOn w:val="Standaardtabel"/>
+    <w:uiPriority w:val="40"/>
+    <w:rsid w:val="004E5B2C"/>
+    <w:pPr>
+      <w:spacing w:after="0" w:line="240" w:lineRule="auto"/>
+    </w:pPr>
+    <w:tblPr>
+      <w:tblBorders>
+        <w:top w:val="single" w:sz="4" w:space="0" w:color="BFBFBF" w:themeColor="background1" w:themeShade="BF"/>
+        <w:left w:val="single" w:sz="4" w:space="0" w:color="BFBFBF" w:themeColor="background1" w:themeShade="BF"/>
+        <w:bottom w:val="single" w:sz="4" w:space="0" w:color="BFBFBF" w:themeColor="background1" w:themeShade="BF"/>
+        <w:right w:val="single" w:sz="4" w:space="0" w:color="BFBFBF" w:themeColor="background1" w:themeShade="BF"/>
+        <w:insideH w:val="single" w:sz="4" w:space="0" w:color="BFBFBF" w:themeColor="background1" w:themeShade="BF"/>
+        <w:insideV w:val="single" w:sz="4" w:space="0" w:color="BFBFBF" w:themeColor="background1" w:themeShade="BF"/>
+      </w:tblBorders>
+    </w:tblPr>
+  </w:style>
 </w:styles>
 </file>
 

</xml_diff>

<commit_message>
Merge errors opgelost en verslagen samengevoegd
</commit_message>
<xml_diff>
--- a/Information Security/Verslag_InfoSec_RFIDcloner.docx
+++ b/Information Security/Verslag_InfoSec_RFIDcloner.docx
@@ -21,7 +21,7 @@
           <w:noProof/>
           <w:color w:val="C00000"/>
           <w:sz w:val="16"/>
-          <w:lang w:val="nl-NL" w:eastAsia="nl-NL"/>
+          <w:lang w:val="nl-BE" w:eastAsia="nl-BE"/>
         </w:rPr>
         <w:drawing>
           <wp:anchor distT="0" distB="0" distL="114300" distR="114300" simplePos="0" relativeHeight="251659264" behindDoc="0" locked="1" layoutInCell="1" allowOverlap="1" wp14:anchorId="4FD9898F" wp14:editId="677F25D0">
@@ -530,7 +530,7 @@
         </w:numPr>
         <w:spacing w:before="0"/>
       </w:pPr>
-      <w:bookmarkStart w:id="0" w:name="_Toc440583467"/>
+      <w:bookmarkStart w:id="0" w:name="_Toc440621062"/>
       <w:r>
         <w:lastRenderedPageBreak/>
         <w:t>Inhoud</w:t>
@@ -554,7 +554,10 @@
           <w:tab w:val="right" w:leader="underscore" w:pos="9062"/>
         </w:tabs>
         <w:rPr>
+          <w:rFonts w:asciiTheme="minorHAnsi" w:eastAsiaTheme="minorEastAsia" w:hAnsiTheme="minorHAnsi" w:cstheme="minorBidi"/>
           <w:noProof/>
+          <w:sz w:val="22"/>
+          <w:lang w:val="nl-BE" w:eastAsia="nl-BE"/>
         </w:rPr>
       </w:pPr>
       <w:r>
@@ -566,7 +569,7 @@
       <w:r>
         <w:fldChar w:fldCharType="separate"/>
       </w:r>
-      <w:hyperlink w:anchor="_Toc440583467" w:history="1">
+      <w:hyperlink w:anchor="_Toc440621062" w:history="1">
         <w:r>
           <w:rPr>
             <w:rStyle w:val="Hyperlink"/>
@@ -593,7 +596,7 @@
             <w:noProof/>
             <w:webHidden/>
           </w:rPr>
-          <w:instrText xml:space="preserve"> PAGEREF _Toc440583467 \h </w:instrText>
+          <w:instrText xml:space="preserve"> PAGEREF _Toc440621062 \h </w:instrText>
         </w:r>
         <w:r>
           <w:rPr>
@@ -632,10 +635,13 @@
           <w:tab w:val="right" w:leader="underscore" w:pos="9062"/>
         </w:tabs>
         <w:rPr>
+          <w:rFonts w:asciiTheme="minorHAnsi" w:eastAsiaTheme="minorEastAsia" w:hAnsiTheme="minorHAnsi" w:cstheme="minorBidi"/>
           <w:noProof/>
-        </w:rPr>
-      </w:pPr>
-      <w:hyperlink w:anchor="_Toc440583468" w:history="1">
+          <w:sz w:val="22"/>
+          <w:lang w:val="nl-BE" w:eastAsia="nl-BE"/>
+        </w:rPr>
+      </w:pPr>
+      <w:hyperlink w:anchor="_Toc440621063" w:history="1">
         <w:r>
           <w:rPr>
             <w:rStyle w:val="Hyperlink"/>
@@ -645,7 +651,10 @@
         </w:r>
         <w:r>
           <w:rPr>
-            <w:noProof/>
+            <w:rFonts w:asciiTheme="minorHAnsi" w:eastAsiaTheme="minorEastAsia" w:hAnsiTheme="minorHAnsi" w:cstheme="minorBidi"/>
+            <w:noProof/>
+            <w:sz w:val="22"/>
+            <w:lang w:val="nl-BE" w:eastAsia="nl-BE"/>
           </w:rPr>
           <w:tab/>
         </w:r>
@@ -675,7 +684,7 @@
             <w:noProof/>
             <w:webHidden/>
           </w:rPr>
-          <w:instrText xml:space="preserve"> PAGEREF _Toc440583468 \h </w:instrText>
+          <w:instrText xml:space="preserve"> PAGEREF _Toc440621063 \h </w:instrText>
         </w:r>
         <w:r>
           <w:rPr>
@@ -695,7 +704,7 @@
             <w:noProof/>
             <w:webHidden/>
           </w:rPr>
-          <w:t>2</w:t>
+          <w:t>3</w:t>
         </w:r>
         <w:r>
           <w:rPr>
@@ -714,10 +723,13 @@
           <w:tab w:val="right" w:leader="underscore" w:pos="9062"/>
         </w:tabs>
         <w:rPr>
+          <w:rFonts w:asciiTheme="minorHAnsi" w:eastAsiaTheme="minorEastAsia" w:hAnsiTheme="minorHAnsi" w:cstheme="minorBidi"/>
           <w:noProof/>
-        </w:rPr>
-      </w:pPr>
-      <w:hyperlink w:anchor="_Toc440583469" w:history="1">
+          <w:sz w:val="22"/>
+          <w:lang w:val="nl-BE" w:eastAsia="nl-BE"/>
+        </w:rPr>
+      </w:pPr>
+      <w:hyperlink w:anchor="_Toc440621064" w:history="1">
         <w:r>
           <w:rPr>
             <w:rStyle w:val="Hyperlink"/>
@@ -727,7 +739,10 @@
         </w:r>
         <w:r>
           <w:rPr>
-            <w:noProof/>
+            <w:rFonts w:asciiTheme="minorHAnsi" w:eastAsiaTheme="minorEastAsia" w:hAnsiTheme="minorHAnsi" w:cstheme="minorBidi"/>
+            <w:noProof/>
+            <w:sz w:val="22"/>
+            <w:lang w:val="nl-BE" w:eastAsia="nl-BE"/>
           </w:rPr>
           <w:tab/>
         </w:r>
@@ -757,7 +772,7 @@
             <w:noProof/>
             <w:webHidden/>
           </w:rPr>
-          <w:instrText xml:space="preserve"> PAGEREF _Toc440583469 \h </w:instrText>
+          <w:instrText xml:space="preserve"> PAGEREF _Toc440621064 \h </w:instrText>
         </w:r>
         <w:r>
           <w:rPr>
@@ -796,10 +811,13 @@
           <w:tab w:val="right" w:leader="underscore" w:pos="9062"/>
         </w:tabs>
         <w:rPr>
+          <w:rFonts w:asciiTheme="minorHAnsi" w:eastAsiaTheme="minorEastAsia" w:hAnsiTheme="minorHAnsi" w:cstheme="minorBidi"/>
           <w:noProof/>
-        </w:rPr>
-      </w:pPr>
-      <w:hyperlink w:anchor="_Toc440583470" w:history="1">
+          <w:sz w:val="22"/>
+          <w:lang w:val="nl-BE" w:eastAsia="nl-BE"/>
+        </w:rPr>
+      </w:pPr>
+      <w:hyperlink w:anchor="_Toc440621065" w:history="1">
         <w:r>
           <w:rPr>
             <w:rStyle w:val="Hyperlink"/>
@@ -809,7 +827,10 @@
         </w:r>
         <w:r>
           <w:rPr>
-            <w:noProof/>
+            <w:rFonts w:asciiTheme="minorHAnsi" w:eastAsiaTheme="minorEastAsia" w:hAnsiTheme="minorHAnsi" w:cstheme="minorBidi"/>
+            <w:noProof/>
+            <w:sz w:val="22"/>
+            <w:lang w:val="nl-BE" w:eastAsia="nl-BE"/>
           </w:rPr>
           <w:tab/>
         </w:r>
@@ -839,7 +860,7 @@
             <w:noProof/>
             <w:webHidden/>
           </w:rPr>
-          <w:instrText xml:space="preserve"> PAGEREF _Toc440583470 \h </w:instrText>
+          <w:instrText xml:space="preserve"> PAGEREF _Toc440621065 \h </w:instrText>
         </w:r>
         <w:r>
           <w:rPr>
@@ -878,10 +899,13 @@
           <w:tab w:val="right" w:leader="underscore" w:pos="9062"/>
         </w:tabs>
         <w:rPr>
+          <w:rFonts w:asciiTheme="minorHAnsi" w:eastAsiaTheme="minorEastAsia" w:hAnsiTheme="minorHAnsi" w:cstheme="minorBidi"/>
           <w:noProof/>
-        </w:rPr>
-      </w:pPr>
-      <w:hyperlink w:anchor="_Toc440583471" w:history="1">
+          <w:sz w:val="22"/>
+          <w:lang w:val="nl-BE" w:eastAsia="nl-BE"/>
+        </w:rPr>
+      </w:pPr>
+      <w:hyperlink w:anchor="_Toc440621066" w:history="1">
         <w:r>
           <w:rPr>
             <w:rStyle w:val="Hyperlink"/>
@@ -891,7 +915,10 @@
         </w:r>
         <w:r>
           <w:rPr>
-            <w:noProof/>
+            <w:rFonts w:asciiTheme="minorHAnsi" w:eastAsiaTheme="minorEastAsia" w:hAnsiTheme="minorHAnsi" w:cstheme="minorBidi"/>
+            <w:noProof/>
+            <w:sz w:val="22"/>
+            <w:lang w:val="nl-BE" w:eastAsia="nl-BE"/>
           </w:rPr>
           <w:tab/>
         </w:r>
@@ -921,7 +948,7 @@
             <w:noProof/>
             <w:webHidden/>
           </w:rPr>
-          <w:instrText xml:space="preserve"> PAGEREF _Toc440583471 \h </w:instrText>
+          <w:instrText xml:space="preserve"> PAGEREF _Toc440621066 \h </w:instrText>
         </w:r>
         <w:r>
           <w:rPr>
@@ -960,10 +987,13 @@
           <w:tab w:val="right" w:leader="underscore" w:pos="9062"/>
         </w:tabs>
         <w:rPr>
+          <w:rFonts w:asciiTheme="minorHAnsi" w:eastAsiaTheme="minorEastAsia" w:hAnsiTheme="minorHAnsi" w:cstheme="minorBidi"/>
           <w:noProof/>
-        </w:rPr>
-      </w:pPr>
-      <w:hyperlink w:anchor="_Toc440583472" w:history="1">
+          <w:sz w:val="22"/>
+          <w:lang w:val="nl-BE" w:eastAsia="nl-BE"/>
+        </w:rPr>
+      </w:pPr>
+      <w:hyperlink w:anchor="_Toc440621067" w:history="1">
         <w:r>
           <w:rPr>
             <w:rStyle w:val="Hyperlink"/>
@@ -973,7 +1003,10 @@
         </w:r>
         <w:r>
           <w:rPr>
-            <w:noProof/>
+            <w:rFonts w:asciiTheme="minorHAnsi" w:eastAsiaTheme="minorEastAsia" w:hAnsiTheme="minorHAnsi" w:cstheme="minorBidi"/>
+            <w:noProof/>
+            <w:sz w:val="22"/>
+            <w:lang w:val="nl-BE" w:eastAsia="nl-BE"/>
           </w:rPr>
           <w:tab/>
         </w:r>
@@ -1003,7 +1036,7 @@
             <w:noProof/>
             <w:webHidden/>
           </w:rPr>
-          <w:instrText xml:space="preserve"> PAGEREF _Toc440583472 \h </w:instrText>
+          <w:instrText xml:space="preserve"> PAGEREF _Toc440621067 \h </w:instrText>
         </w:r>
         <w:r>
           <w:rPr>
@@ -1042,10 +1075,13 @@
           <w:tab w:val="right" w:leader="underscore" w:pos="9062"/>
         </w:tabs>
         <w:rPr>
+          <w:rFonts w:asciiTheme="minorHAnsi" w:eastAsiaTheme="minorEastAsia" w:hAnsiTheme="minorHAnsi" w:cstheme="minorBidi"/>
           <w:noProof/>
-        </w:rPr>
-      </w:pPr>
-      <w:hyperlink w:anchor="_Toc440583473" w:history="1">
+          <w:sz w:val="22"/>
+          <w:lang w:val="nl-BE" w:eastAsia="nl-BE"/>
+        </w:rPr>
+      </w:pPr>
+      <w:hyperlink w:anchor="_Toc440621068" w:history="1">
         <w:r>
           <w:rPr>
             <w:rStyle w:val="Hyperlink"/>
@@ -1055,7 +1091,10 @@
         </w:r>
         <w:r>
           <w:rPr>
-            <w:noProof/>
+            <w:rFonts w:asciiTheme="minorHAnsi" w:eastAsiaTheme="minorEastAsia" w:hAnsiTheme="minorHAnsi" w:cstheme="minorBidi"/>
+            <w:noProof/>
+            <w:sz w:val="22"/>
+            <w:lang w:val="nl-BE" w:eastAsia="nl-BE"/>
           </w:rPr>
           <w:tab/>
         </w:r>
@@ -1085,7 +1124,7 @@
             <w:noProof/>
             <w:webHidden/>
           </w:rPr>
-          <w:instrText xml:space="preserve"> PAGEREF _Toc440583473 \h </w:instrText>
+          <w:instrText xml:space="preserve"> PAGEREF _Toc440621068 \h </w:instrText>
         </w:r>
         <w:r>
           <w:rPr>
@@ -1124,10 +1163,13 @@
           <w:tab w:val="right" w:leader="underscore" w:pos="9062"/>
         </w:tabs>
         <w:rPr>
+          <w:rFonts w:asciiTheme="minorHAnsi" w:eastAsiaTheme="minorEastAsia" w:hAnsiTheme="minorHAnsi" w:cstheme="minorBidi"/>
           <w:noProof/>
-        </w:rPr>
-      </w:pPr>
-      <w:hyperlink w:anchor="_Toc440583474" w:history="1">
+          <w:sz w:val="22"/>
+          <w:lang w:val="nl-BE" w:eastAsia="nl-BE"/>
+        </w:rPr>
+      </w:pPr>
+      <w:hyperlink w:anchor="_Toc440621069" w:history="1">
         <w:r>
           <w:rPr>
             <w:rStyle w:val="Hyperlink"/>
@@ -1137,7 +1179,10 @@
         </w:r>
         <w:r>
           <w:rPr>
-            <w:noProof/>
+            <w:rFonts w:asciiTheme="minorHAnsi" w:eastAsiaTheme="minorEastAsia" w:hAnsiTheme="minorHAnsi" w:cstheme="minorBidi"/>
+            <w:noProof/>
+            <w:sz w:val="22"/>
+            <w:lang w:val="nl-BE" w:eastAsia="nl-BE"/>
           </w:rPr>
           <w:tab/>
         </w:r>
@@ -1167,7 +1212,7 @@
             <w:noProof/>
             <w:webHidden/>
           </w:rPr>
-          <w:instrText xml:space="preserve"> PAGEREF _Toc440583474 \h </w:instrText>
+          <w:instrText xml:space="preserve"> PAGEREF _Toc440621069 \h </w:instrText>
         </w:r>
         <w:r>
           <w:rPr>
@@ -1206,10 +1251,13 @@
           <w:tab w:val="right" w:leader="underscore" w:pos="9062"/>
         </w:tabs>
         <w:rPr>
+          <w:rFonts w:asciiTheme="minorHAnsi" w:eastAsiaTheme="minorEastAsia" w:hAnsiTheme="minorHAnsi" w:cstheme="minorBidi"/>
           <w:noProof/>
-        </w:rPr>
-      </w:pPr>
-      <w:hyperlink w:anchor="_Toc440583475" w:history="1">
+          <w:sz w:val="22"/>
+          <w:lang w:val="nl-BE" w:eastAsia="nl-BE"/>
+        </w:rPr>
+      </w:pPr>
+      <w:hyperlink w:anchor="_Toc440621070" w:history="1">
         <w:r>
           <w:rPr>
             <w:rStyle w:val="Hyperlink"/>
@@ -1219,7 +1267,10 @@
         </w:r>
         <w:r>
           <w:rPr>
-            <w:noProof/>
+            <w:rFonts w:asciiTheme="minorHAnsi" w:eastAsiaTheme="minorEastAsia" w:hAnsiTheme="minorHAnsi" w:cstheme="minorBidi"/>
+            <w:noProof/>
+            <w:sz w:val="22"/>
+            <w:lang w:val="nl-BE" w:eastAsia="nl-BE"/>
           </w:rPr>
           <w:tab/>
         </w:r>
@@ -1228,7 +1279,7 @@
             <w:rStyle w:val="Hyperlink"/>
             <w:noProof/>
           </w:rPr>
-          <w:t>Gebruikte libraries en bronnen</w:t>
+          <w:t>Gebruikte libraries</w:t>
         </w:r>
         <w:r>
           <w:rPr>
@@ -1249,7 +1300,7 @@
             <w:noProof/>
             <w:webHidden/>
           </w:rPr>
-          <w:instrText xml:space="preserve"> PAGEREF _Toc440583475 \h </w:instrText>
+          <w:instrText xml:space="preserve"> PAGEREF _Toc440621070 \h </w:instrText>
         </w:r>
         <w:r>
           <w:rPr>
@@ -1269,7 +1320,7 @@
             <w:noProof/>
             <w:webHidden/>
           </w:rPr>
-          <w:t>5</w:t>
+          <w:t>6</w:t>
         </w:r>
         <w:r>
           <w:rPr>
@@ -1288,10 +1339,13 @@
           <w:tab w:val="right" w:leader="underscore" w:pos="9062"/>
         </w:tabs>
         <w:rPr>
+          <w:rFonts w:asciiTheme="minorHAnsi" w:eastAsiaTheme="minorEastAsia" w:hAnsiTheme="minorHAnsi" w:cstheme="minorBidi"/>
           <w:noProof/>
-        </w:rPr>
-      </w:pPr>
-      <w:hyperlink w:anchor="_Toc440583476" w:history="1">
+          <w:sz w:val="22"/>
+          <w:lang w:val="nl-BE" w:eastAsia="nl-BE"/>
+        </w:rPr>
+      </w:pPr>
+      <w:hyperlink w:anchor="_Toc440621071" w:history="1">
         <w:r>
           <w:rPr>
             <w:rStyle w:val="Hyperlink"/>
@@ -1301,7 +1355,10 @@
         </w:r>
         <w:r>
           <w:rPr>
-            <w:noProof/>
+            <w:rFonts w:asciiTheme="minorHAnsi" w:eastAsiaTheme="minorEastAsia" w:hAnsiTheme="minorHAnsi" w:cstheme="minorBidi"/>
+            <w:noProof/>
+            <w:sz w:val="22"/>
+            <w:lang w:val="nl-BE" w:eastAsia="nl-BE"/>
           </w:rPr>
           <w:tab/>
         </w:r>
@@ -1331,7 +1388,7 @@
             <w:noProof/>
             <w:webHidden/>
           </w:rPr>
-          <w:instrText xml:space="preserve"> PAGEREF _Toc440583476 \h </w:instrText>
+          <w:instrText xml:space="preserve"> PAGEREF _Toc440621071 \h </w:instrText>
         </w:r>
         <w:r>
           <w:rPr>
@@ -1351,7 +1408,7 @@
             <w:noProof/>
             <w:webHidden/>
           </w:rPr>
-          <w:t>5</w:t>
+          <w:t>6</w:t>
         </w:r>
         <w:r>
           <w:rPr>
@@ -1370,10 +1427,365 @@
           <w:tab w:val="right" w:leader="underscore" w:pos="9062"/>
         </w:tabs>
         <w:rPr>
+          <w:rFonts w:asciiTheme="minorHAnsi" w:eastAsiaTheme="minorEastAsia" w:hAnsiTheme="minorHAnsi" w:cstheme="minorBidi"/>
           <w:noProof/>
-        </w:rPr>
-      </w:pPr>
-      <w:hyperlink w:anchor="_Toc440583477" w:history="1">
+          <w:sz w:val="22"/>
+          <w:lang w:val="nl-BE" w:eastAsia="nl-BE"/>
+        </w:rPr>
+      </w:pPr>
+      <w:hyperlink w:anchor="_Toc440621072" w:history="1">
+        <w:r>
+          <w:rPr>
+            <w:rStyle w:val="Hyperlink"/>
+            <w:noProof/>
+          </w:rPr>
+          <w:t>5.1</w:t>
+        </w:r>
+        <w:r>
+          <w:rPr>
+            <w:rFonts w:asciiTheme="minorHAnsi" w:eastAsiaTheme="minorEastAsia" w:hAnsiTheme="minorHAnsi" w:cstheme="minorBidi"/>
+            <w:noProof/>
+            <w:sz w:val="22"/>
+            <w:lang w:val="nl-BE" w:eastAsia="nl-BE"/>
+          </w:rPr>
+          <w:tab/>
+        </w:r>
+        <w:r>
+          <w:rPr>
+            <w:rStyle w:val="Hyperlink"/>
+            <w:noProof/>
+          </w:rPr>
+          <w:t>Materiaal</w:t>
+        </w:r>
+        <w:r>
+          <w:rPr>
+            <w:noProof/>
+            <w:webHidden/>
+          </w:rPr>
+          <w:tab/>
+        </w:r>
+        <w:r>
+          <w:rPr>
+            <w:noProof/>
+            <w:webHidden/>
+          </w:rPr>
+          <w:fldChar w:fldCharType="begin"/>
+        </w:r>
+        <w:r>
+          <w:rPr>
+            <w:noProof/>
+            <w:webHidden/>
+          </w:rPr>
+          <w:instrText xml:space="preserve"> PAGEREF _Toc440621072 \h </w:instrText>
+        </w:r>
+        <w:r>
+          <w:rPr>
+            <w:noProof/>
+            <w:webHidden/>
+          </w:rPr>
+        </w:r>
+        <w:r>
+          <w:rPr>
+            <w:noProof/>
+            <w:webHidden/>
+          </w:rPr>
+          <w:fldChar w:fldCharType="separate"/>
+        </w:r>
+        <w:r>
+          <w:rPr>
+            <w:noProof/>
+            <w:webHidden/>
+          </w:rPr>
+          <w:t>6</w:t>
+        </w:r>
+        <w:r>
+          <w:rPr>
+            <w:noProof/>
+            <w:webHidden/>
+          </w:rPr>
+          <w:fldChar w:fldCharType="end"/>
+        </w:r>
+      </w:hyperlink>
+    </w:p>
+    <w:p>
+      <w:pPr>
+        <w:pStyle w:val="Inhopg3"/>
+        <w:tabs>
+          <w:tab w:val="left" w:pos="1100"/>
+          <w:tab w:val="right" w:leader="underscore" w:pos="9062"/>
+        </w:tabs>
+        <w:rPr>
+          <w:rFonts w:asciiTheme="minorHAnsi" w:eastAsiaTheme="minorEastAsia" w:hAnsiTheme="minorHAnsi" w:cstheme="minorBidi"/>
+          <w:noProof/>
+          <w:sz w:val="22"/>
+          <w:lang w:val="nl-BE" w:eastAsia="nl-BE"/>
+        </w:rPr>
+      </w:pPr>
+      <w:hyperlink w:anchor="_Toc440621073" w:history="1">
+        <w:r>
+          <w:rPr>
+            <w:rStyle w:val="Hyperlink"/>
+            <w:noProof/>
+          </w:rPr>
+          <w:t>5.2</w:t>
+        </w:r>
+        <w:r>
+          <w:rPr>
+            <w:rFonts w:asciiTheme="minorHAnsi" w:eastAsiaTheme="minorEastAsia" w:hAnsiTheme="minorHAnsi" w:cstheme="minorBidi"/>
+            <w:noProof/>
+            <w:sz w:val="22"/>
+            <w:lang w:val="nl-BE" w:eastAsia="nl-BE"/>
+          </w:rPr>
+          <w:tab/>
+        </w:r>
+        <w:r>
+          <w:rPr>
+            <w:rStyle w:val="Hyperlink"/>
+            <w:noProof/>
+          </w:rPr>
+          <w:t>Onderzoek</w:t>
+        </w:r>
+        <w:r>
+          <w:rPr>
+            <w:noProof/>
+            <w:webHidden/>
+          </w:rPr>
+          <w:tab/>
+        </w:r>
+        <w:r>
+          <w:rPr>
+            <w:noProof/>
+            <w:webHidden/>
+          </w:rPr>
+          <w:fldChar w:fldCharType="begin"/>
+        </w:r>
+        <w:r>
+          <w:rPr>
+            <w:noProof/>
+            <w:webHidden/>
+          </w:rPr>
+          <w:instrText xml:space="preserve"> PAGEREF _Toc440621073 \h </w:instrText>
+        </w:r>
+        <w:r>
+          <w:rPr>
+            <w:noProof/>
+            <w:webHidden/>
+          </w:rPr>
+        </w:r>
+        <w:r>
+          <w:rPr>
+            <w:noProof/>
+            <w:webHidden/>
+          </w:rPr>
+          <w:fldChar w:fldCharType="separate"/>
+        </w:r>
+        <w:r>
+          <w:rPr>
+            <w:noProof/>
+            <w:webHidden/>
+          </w:rPr>
+          <w:t>6</w:t>
+        </w:r>
+        <w:r>
+          <w:rPr>
+            <w:noProof/>
+            <w:webHidden/>
+          </w:rPr>
+          <w:fldChar w:fldCharType="end"/>
+        </w:r>
+      </w:hyperlink>
+    </w:p>
+    <w:p>
+      <w:pPr>
+        <w:pStyle w:val="Inhopg3"/>
+        <w:tabs>
+          <w:tab w:val="left" w:pos="1100"/>
+          <w:tab w:val="right" w:leader="underscore" w:pos="9062"/>
+        </w:tabs>
+        <w:rPr>
+          <w:rFonts w:asciiTheme="minorHAnsi" w:eastAsiaTheme="minorEastAsia" w:hAnsiTheme="minorHAnsi" w:cstheme="minorBidi"/>
+          <w:noProof/>
+          <w:sz w:val="22"/>
+          <w:lang w:val="nl-BE" w:eastAsia="nl-BE"/>
+        </w:rPr>
+      </w:pPr>
+      <w:hyperlink w:anchor="_Toc440621074" w:history="1">
+        <w:r>
+          <w:rPr>
+            <w:rStyle w:val="Hyperlink"/>
+            <w:noProof/>
+          </w:rPr>
+          <w:t>5.3</w:t>
+        </w:r>
+        <w:r>
+          <w:rPr>
+            <w:rFonts w:asciiTheme="minorHAnsi" w:eastAsiaTheme="minorEastAsia" w:hAnsiTheme="minorHAnsi" w:cstheme="minorBidi"/>
+            <w:noProof/>
+            <w:sz w:val="22"/>
+            <w:lang w:val="nl-BE" w:eastAsia="nl-BE"/>
+          </w:rPr>
+          <w:tab/>
+        </w:r>
+        <w:r>
+          <w:rPr>
+            <w:rStyle w:val="Hyperlink"/>
+            <w:noProof/>
+          </w:rPr>
+          <w:t>MILFARE classic</w:t>
+        </w:r>
+        <w:r>
+          <w:rPr>
+            <w:noProof/>
+            <w:webHidden/>
+          </w:rPr>
+          <w:tab/>
+        </w:r>
+        <w:r>
+          <w:rPr>
+            <w:noProof/>
+            <w:webHidden/>
+          </w:rPr>
+          <w:fldChar w:fldCharType="begin"/>
+        </w:r>
+        <w:r>
+          <w:rPr>
+            <w:noProof/>
+            <w:webHidden/>
+          </w:rPr>
+          <w:instrText xml:space="preserve"> PAGEREF _Toc440621074 \h </w:instrText>
+        </w:r>
+        <w:r>
+          <w:rPr>
+            <w:noProof/>
+            <w:webHidden/>
+          </w:rPr>
+        </w:r>
+        <w:r>
+          <w:rPr>
+            <w:noProof/>
+            <w:webHidden/>
+          </w:rPr>
+          <w:fldChar w:fldCharType="separate"/>
+        </w:r>
+        <w:r>
+          <w:rPr>
+            <w:noProof/>
+            <w:webHidden/>
+          </w:rPr>
+          <w:t>7</w:t>
+        </w:r>
+        <w:r>
+          <w:rPr>
+            <w:noProof/>
+            <w:webHidden/>
+          </w:rPr>
+          <w:fldChar w:fldCharType="end"/>
+        </w:r>
+      </w:hyperlink>
+    </w:p>
+    <w:p>
+      <w:pPr>
+        <w:pStyle w:val="Inhopg3"/>
+        <w:tabs>
+          <w:tab w:val="left" w:pos="1100"/>
+          <w:tab w:val="right" w:leader="underscore" w:pos="9062"/>
+        </w:tabs>
+        <w:rPr>
+          <w:rFonts w:asciiTheme="minorHAnsi" w:eastAsiaTheme="minorEastAsia" w:hAnsiTheme="minorHAnsi" w:cstheme="minorBidi"/>
+          <w:noProof/>
+          <w:sz w:val="22"/>
+          <w:lang w:val="nl-BE" w:eastAsia="nl-BE"/>
+        </w:rPr>
+      </w:pPr>
+      <w:hyperlink w:anchor="_Toc440621075" w:history="1">
+        <w:r>
+          <w:rPr>
+            <w:rStyle w:val="Hyperlink"/>
+            <w:noProof/>
+          </w:rPr>
+          <w:t>5.4</w:t>
+        </w:r>
+        <w:r>
+          <w:rPr>
+            <w:rFonts w:asciiTheme="minorHAnsi" w:eastAsiaTheme="minorEastAsia" w:hAnsiTheme="minorHAnsi" w:cstheme="minorBidi"/>
+            <w:noProof/>
+            <w:sz w:val="22"/>
+            <w:lang w:val="nl-BE" w:eastAsia="nl-BE"/>
+          </w:rPr>
+          <w:tab/>
+        </w:r>
+        <w:r>
+          <w:rPr>
+            <w:rStyle w:val="Hyperlink"/>
+            <w:noProof/>
+          </w:rPr>
+          <w:t>Van Raspberry PI naar Arduino</w:t>
+        </w:r>
+        <w:r>
+          <w:rPr>
+            <w:noProof/>
+            <w:webHidden/>
+          </w:rPr>
+          <w:tab/>
+        </w:r>
+        <w:r>
+          <w:rPr>
+            <w:noProof/>
+            <w:webHidden/>
+          </w:rPr>
+          <w:fldChar w:fldCharType="begin"/>
+        </w:r>
+        <w:r>
+          <w:rPr>
+            <w:noProof/>
+            <w:webHidden/>
+          </w:rPr>
+          <w:instrText xml:space="preserve"> PAGEREF _Toc440621075 \h </w:instrText>
+        </w:r>
+        <w:r>
+          <w:rPr>
+            <w:noProof/>
+            <w:webHidden/>
+          </w:rPr>
+        </w:r>
+        <w:r>
+          <w:rPr>
+            <w:noProof/>
+            <w:webHidden/>
+          </w:rPr>
+          <w:fldChar w:fldCharType="separate"/>
+        </w:r>
+        <w:r>
+          <w:rPr>
+            <w:noProof/>
+            <w:webHidden/>
+          </w:rPr>
+          <w:t>8</w:t>
+        </w:r>
+        <w:r>
+          <w:rPr>
+            <w:noProof/>
+            <w:webHidden/>
+          </w:rPr>
+          <w:fldChar w:fldCharType="end"/>
+        </w:r>
+      </w:hyperlink>
+    </w:p>
+    <w:p>
+      <w:pPr>
+        <w:pStyle w:val="Inhopg3"/>
+        <w:tabs>
+          <w:tab w:val="left" w:pos="1100"/>
+          <w:tab w:val="right" w:leader="underscore" w:pos="9062"/>
+        </w:tabs>
+        <w:rPr>
+          <w:rFonts w:asciiTheme="minorHAnsi" w:eastAsiaTheme="minorEastAsia" w:hAnsiTheme="minorHAnsi" w:cstheme="minorBidi"/>
+          <w:noProof/>
+          <w:sz w:val="22"/>
+          <w:lang w:val="nl-BE" w:eastAsia="nl-BE"/>
+        </w:rPr>
+      </w:pPr>
+      <w:hyperlink w:anchor="_Toc440621076" w:history="1">
         <w:r>
           <w:rPr>
             <w:rStyle w:val="Hyperlink"/>
@@ -1383,7 +1795,10 @@
         </w:r>
         <w:r>
           <w:rPr>
-            <w:noProof/>
+            <w:rFonts w:asciiTheme="minorHAnsi" w:eastAsiaTheme="minorEastAsia" w:hAnsiTheme="minorHAnsi" w:cstheme="minorBidi"/>
+            <w:noProof/>
+            <w:sz w:val="22"/>
+            <w:lang w:val="nl-BE" w:eastAsia="nl-BE"/>
           </w:rPr>
           <w:tab/>
         </w:r>
@@ -1392,7 +1807,7 @@
             <w:rStyle w:val="Hyperlink"/>
             <w:noProof/>
           </w:rPr>
-          <w:t>Onderzoek</w:t>
+          <w:t>Dumpen van RFID tag informatie</w:t>
         </w:r>
         <w:r>
           <w:rPr>
@@ -1413,7 +1828,7 @@
             <w:noProof/>
             <w:webHidden/>
           </w:rPr>
-          <w:instrText xml:space="preserve"> PAGEREF _Toc440583477 \h </w:instrText>
+          <w:instrText xml:space="preserve"> PAGEREF _Toc440621076 \h </w:instrText>
         </w:r>
         <w:r>
           <w:rPr>
@@ -1433,7 +1848,95 @@
             <w:noProof/>
             <w:webHidden/>
           </w:rPr>
-          <w:t>6</w:t>
+          <w:t>8</w:t>
+        </w:r>
+        <w:r>
+          <w:rPr>
+            <w:noProof/>
+            <w:webHidden/>
+          </w:rPr>
+          <w:fldChar w:fldCharType="end"/>
+        </w:r>
+      </w:hyperlink>
+    </w:p>
+    <w:p>
+      <w:pPr>
+        <w:pStyle w:val="Inhopg3"/>
+        <w:tabs>
+          <w:tab w:val="left" w:pos="1100"/>
+          <w:tab w:val="right" w:leader="underscore" w:pos="9062"/>
+        </w:tabs>
+        <w:rPr>
+          <w:rFonts w:asciiTheme="minorHAnsi" w:eastAsiaTheme="minorEastAsia" w:hAnsiTheme="minorHAnsi" w:cstheme="minorBidi"/>
+          <w:noProof/>
+          <w:sz w:val="22"/>
+          <w:lang w:val="nl-BE" w:eastAsia="nl-BE"/>
+        </w:rPr>
+      </w:pPr>
+      <w:hyperlink w:anchor="_Toc440621077" w:history="1">
+        <w:r>
+          <w:rPr>
+            <w:rStyle w:val="Hyperlink"/>
+            <w:noProof/>
+          </w:rPr>
+          <w:t>5.6</w:t>
+        </w:r>
+        <w:r>
+          <w:rPr>
+            <w:rFonts w:asciiTheme="minorHAnsi" w:eastAsiaTheme="minorEastAsia" w:hAnsiTheme="minorHAnsi" w:cstheme="minorBidi"/>
+            <w:noProof/>
+            <w:sz w:val="22"/>
+            <w:lang w:val="nl-BE" w:eastAsia="nl-BE"/>
+          </w:rPr>
+          <w:tab/>
+        </w:r>
+        <w:r>
+          <w:rPr>
+            <w:rStyle w:val="Hyperlink"/>
+            <w:noProof/>
+          </w:rPr>
+          <w:t>Crypto</w:t>
+        </w:r>
+        <w:r>
+          <w:rPr>
+            <w:noProof/>
+            <w:webHidden/>
+          </w:rPr>
+          <w:tab/>
+        </w:r>
+        <w:r>
+          <w:rPr>
+            <w:noProof/>
+            <w:webHidden/>
+          </w:rPr>
+          <w:fldChar w:fldCharType="begin"/>
+        </w:r>
+        <w:r>
+          <w:rPr>
+            <w:noProof/>
+            <w:webHidden/>
+          </w:rPr>
+          <w:instrText xml:space="preserve"> PAGEREF _Toc440621077 \h </w:instrText>
+        </w:r>
+        <w:r>
+          <w:rPr>
+            <w:noProof/>
+            <w:webHidden/>
+          </w:rPr>
+        </w:r>
+        <w:r>
+          <w:rPr>
+            <w:noProof/>
+            <w:webHidden/>
+          </w:rPr>
+          <w:fldChar w:fldCharType="separate"/>
+        </w:r>
+        <w:r>
+          <w:rPr>
+            <w:noProof/>
+            <w:webHidden/>
+          </w:rPr>
+          <w:t>8</w:t>
         </w:r>
         <w:r>
           <w:rPr>
@@ -1452,10 +1955,13 @@
           <w:tab w:val="right" w:leader="underscore" w:pos="9062"/>
         </w:tabs>
         <w:rPr>
+          <w:rFonts w:asciiTheme="minorHAnsi" w:eastAsiaTheme="minorEastAsia" w:hAnsiTheme="minorHAnsi" w:cstheme="minorBidi"/>
           <w:noProof/>
-        </w:rPr>
-      </w:pPr>
-      <w:hyperlink w:anchor="_Toc440583478" w:history="1">
+          <w:sz w:val="22"/>
+          <w:lang w:val="nl-BE" w:eastAsia="nl-BE"/>
+        </w:rPr>
+      </w:pPr>
+      <w:hyperlink w:anchor="_Toc440621078" w:history="1">
         <w:r>
           <w:rPr>
             <w:rStyle w:val="Hyperlink"/>
@@ -1465,7 +1971,10 @@
         </w:r>
         <w:r>
           <w:rPr>
-            <w:noProof/>
+            <w:rFonts w:asciiTheme="minorHAnsi" w:eastAsiaTheme="minorEastAsia" w:hAnsiTheme="minorHAnsi" w:cstheme="minorBidi"/>
+            <w:noProof/>
+            <w:sz w:val="22"/>
+            <w:lang w:val="nl-BE" w:eastAsia="nl-BE"/>
           </w:rPr>
           <w:tab/>
         </w:r>
@@ -1474,6 +1983,94 @@
             <w:rStyle w:val="Hyperlink"/>
             <w:noProof/>
           </w:rPr>
+          <w:t>Eindstatus project</w:t>
+        </w:r>
+        <w:r>
+          <w:rPr>
+            <w:noProof/>
+            <w:webHidden/>
+          </w:rPr>
+          <w:tab/>
+        </w:r>
+        <w:r>
+          <w:rPr>
+            <w:noProof/>
+            <w:webHidden/>
+          </w:rPr>
+          <w:fldChar w:fldCharType="begin"/>
+        </w:r>
+        <w:r>
+          <w:rPr>
+            <w:noProof/>
+            <w:webHidden/>
+          </w:rPr>
+          <w:instrText xml:space="preserve"> PAGEREF _Toc440621078 \h </w:instrText>
+        </w:r>
+        <w:r>
+          <w:rPr>
+            <w:noProof/>
+            <w:webHidden/>
+          </w:rPr>
+        </w:r>
+        <w:r>
+          <w:rPr>
+            <w:noProof/>
+            <w:webHidden/>
+          </w:rPr>
+          <w:fldChar w:fldCharType="separate"/>
+        </w:r>
+        <w:r>
+          <w:rPr>
+            <w:noProof/>
+            <w:webHidden/>
+          </w:rPr>
+          <w:t>8</w:t>
+        </w:r>
+        <w:r>
+          <w:rPr>
+            <w:noProof/>
+            <w:webHidden/>
+          </w:rPr>
+          <w:fldChar w:fldCharType="end"/>
+        </w:r>
+      </w:hyperlink>
+    </w:p>
+    <w:p>
+      <w:pPr>
+        <w:pStyle w:val="Inhopg2"/>
+        <w:tabs>
+          <w:tab w:val="left" w:pos="660"/>
+          <w:tab w:val="right" w:leader="underscore" w:pos="9062"/>
+        </w:tabs>
+        <w:rPr>
+          <w:rFonts w:asciiTheme="minorHAnsi" w:eastAsiaTheme="minorEastAsia" w:hAnsiTheme="minorHAnsi" w:cstheme="minorBidi"/>
+          <w:noProof/>
+          <w:sz w:val="22"/>
+          <w:lang w:val="nl-BE" w:eastAsia="nl-BE"/>
+        </w:rPr>
+      </w:pPr>
+      <w:hyperlink w:anchor="_Toc440621079" w:history="1">
+        <w:r>
+          <w:rPr>
+            <w:rStyle w:val="Hyperlink"/>
+            <w:noProof/>
+          </w:rPr>
+          <w:t>7</w:t>
+        </w:r>
+        <w:r>
+          <w:rPr>
+            <w:rFonts w:asciiTheme="minorHAnsi" w:eastAsiaTheme="minorEastAsia" w:hAnsiTheme="minorHAnsi" w:cstheme="minorBidi"/>
+            <w:noProof/>
+            <w:sz w:val="22"/>
+            <w:lang w:val="nl-BE" w:eastAsia="nl-BE"/>
+          </w:rPr>
+          <w:tab/>
+        </w:r>
+        <w:r>
+          <w:rPr>
+            <w:rStyle w:val="Hyperlink"/>
+            <w:noProof/>
+          </w:rPr>
           <w:t>Bronnen</w:t>
         </w:r>
         <w:r>
@@ -1495,7 +2092,7 @@
             <w:noProof/>
             <w:webHidden/>
           </w:rPr>
-          <w:instrText xml:space="preserve"> PAGEREF _Toc440583478 \h </w:instrText>
+          <w:instrText xml:space="preserve"> PAGEREF _Toc440621079 \h </w:instrText>
         </w:r>
         <w:r>
           <w:rPr>
@@ -1515,7 +2112,7 @@
             <w:noProof/>
             <w:webHidden/>
           </w:rPr>
-          <w:t>6</w:t>
+          <w:t>9</w:t>
         </w:r>
         <w:r>
           <w:rPr>
@@ -1534,20 +2131,26 @@
           <w:tab w:val="right" w:leader="underscore" w:pos="9062"/>
         </w:tabs>
         <w:rPr>
+          <w:rFonts w:asciiTheme="minorHAnsi" w:eastAsiaTheme="minorEastAsia" w:hAnsiTheme="minorHAnsi" w:cstheme="minorBidi"/>
           <w:noProof/>
-        </w:rPr>
-      </w:pPr>
-      <w:hyperlink w:anchor="_Toc440583479" w:history="1">
-        <w:r>
-          <w:rPr>
-            <w:rStyle w:val="Hyperlink"/>
-            <w:noProof/>
-          </w:rPr>
-          <w:t>6.1</w:t>
-        </w:r>
-        <w:r>
-          <w:rPr>
-            <w:noProof/>
+          <w:sz w:val="22"/>
+          <w:lang w:val="nl-BE" w:eastAsia="nl-BE"/>
+        </w:rPr>
+      </w:pPr>
+      <w:hyperlink w:anchor="_Toc440621080" w:history="1">
+        <w:r>
+          <w:rPr>
+            <w:rStyle w:val="Hyperlink"/>
+            <w:noProof/>
+          </w:rPr>
+          <w:t>7.7</w:t>
+        </w:r>
+        <w:r>
+          <w:rPr>
+            <w:rFonts w:asciiTheme="minorHAnsi" w:eastAsiaTheme="minorEastAsia" w:hAnsiTheme="minorHAnsi" w:cstheme="minorBidi"/>
+            <w:noProof/>
+            <w:sz w:val="22"/>
+            <w:lang w:val="nl-BE" w:eastAsia="nl-BE"/>
           </w:rPr>
           <w:tab/>
         </w:r>
@@ -1577,7 +2180,7 @@
             <w:noProof/>
             <w:webHidden/>
           </w:rPr>
-          <w:instrText xml:space="preserve"> PAGEREF _Toc440583479 \h </w:instrText>
+          <w:instrText xml:space="preserve"> PAGEREF _Toc440621080 \h </w:instrText>
         </w:r>
         <w:r>
           <w:rPr>
@@ -1597,7 +2200,7 @@
             <w:noProof/>
             <w:webHidden/>
           </w:rPr>
-          <w:t>6</w:t>
+          <w:t>9</w:t>
         </w:r>
         <w:r>
           <w:rPr>
@@ -1616,20 +2219,26 @@
           <w:tab w:val="right" w:leader="underscore" w:pos="9062"/>
         </w:tabs>
         <w:rPr>
+          <w:rFonts w:asciiTheme="minorHAnsi" w:eastAsiaTheme="minorEastAsia" w:hAnsiTheme="minorHAnsi" w:cstheme="minorBidi"/>
           <w:noProof/>
-        </w:rPr>
-      </w:pPr>
-      <w:hyperlink w:anchor="_Toc440583480" w:history="1">
-        <w:r>
-          <w:rPr>
-            <w:rStyle w:val="Hyperlink"/>
-            <w:noProof/>
-          </w:rPr>
-          <w:t>6.2</w:t>
-        </w:r>
-        <w:r>
-          <w:rPr>
-            <w:noProof/>
+          <w:sz w:val="22"/>
+          <w:lang w:val="nl-BE" w:eastAsia="nl-BE"/>
+        </w:rPr>
+      </w:pPr>
+      <w:hyperlink w:anchor="_Toc440621081" w:history="1">
+        <w:r>
+          <w:rPr>
+            <w:rStyle w:val="Hyperlink"/>
+            <w:noProof/>
+          </w:rPr>
+          <w:t>7.8</w:t>
+        </w:r>
+        <w:r>
+          <w:rPr>
+            <w:rFonts w:asciiTheme="minorHAnsi" w:eastAsiaTheme="minorEastAsia" w:hAnsiTheme="minorHAnsi" w:cstheme="minorBidi"/>
+            <w:noProof/>
+            <w:sz w:val="22"/>
+            <w:lang w:val="nl-BE" w:eastAsia="nl-BE"/>
           </w:rPr>
           <w:tab/>
         </w:r>
@@ -1659,7 +2268,7 @@
             <w:noProof/>
             <w:webHidden/>
           </w:rPr>
-          <w:instrText xml:space="preserve"> PAGEREF _Toc440583480 \h </w:instrText>
+          <w:instrText xml:space="preserve"> PAGEREF _Toc440621081 \h </w:instrText>
         </w:r>
         <w:r>
           <w:rPr>
@@ -1679,7 +2288,7 @@
             <w:noProof/>
             <w:webHidden/>
           </w:rPr>
-          <w:t>6</w:t>
+          <w:t>9</w:t>
         </w:r>
         <w:r>
           <w:rPr>
@@ -1698,20 +2307,26 @@
           <w:tab w:val="right" w:leader="underscore" w:pos="9062"/>
         </w:tabs>
         <w:rPr>
+          <w:rFonts w:asciiTheme="minorHAnsi" w:eastAsiaTheme="minorEastAsia" w:hAnsiTheme="minorHAnsi" w:cstheme="minorBidi"/>
           <w:noProof/>
-        </w:rPr>
-      </w:pPr>
-      <w:hyperlink w:anchor="_Toc440583481" w:history="1">
-        <w:r>
-          <w:rPr>
-            <w:rStyle w:val="Hyperlink"/>
-            <w:noProof/>
-          </w:rPr>
-          <w:t>6.3</w:t>
-        </w:r>
-        <w:r>
-          <w:rPr>
-            <w:noProof/>
+          <w:sz w:val="22"/>
+          <w:lang w:val="nl-BE" w:eastAsia="nl-BE"/>
+        </w:rPr>
+      </w:pPr>
+      <w:hyperlink w:anchor="_Toc440621082" w:history="1">
+        <w:r>
+          <w:rPr>
+            <w:rStyle w:val="Hyperlink"/>
+            <w:noProof/>
+          </w:rPr>
+          <w:t>7.9</w:t>
+        </w:r>
+        <w:r>
+          <w:rPr>
+            <w:rFonts w:asciiTheme="minorHAnsi" w:eastAsiaTheme="minorEastAsia" w:hAnsiTheme="minorHAnsi" w:cstheme="minorBidi"/>
+            <w:noProof/>
+            <w:sz w:val="22"/>
+            <w:lang w:val="nl-BE" w:eastAsia="nl-BE"/>
           </w:rPr>
           <w:tab/>
         </w:r>
@@ -1741,7 +2356,7 @@
             <w:noProof/>
             <w:webHidden/>
           </w:rPr>
-          <w:instrText xml:space="preserve"> PAGEREF _Toc440583481 \h </w:instrText>
+          <w:instrText xml:space="preserve"> PAGEREF _Toc440621082 \h </w:instrText>
         </w:r>
         <w:r>
           <w:rPr>
@@ -1761,7 +2376,7 @@
             <w:noProof/>
             <w:webHidden/>
           </w:rPr>
-          <w:t>6</w:t>
+          <w:t>9</w:t>
         </w:r>
         <w:r>
           <w:rPr>
@@ -1776,24 +2391,30 @@
       <w:pPr>
         <w:pStyle w:val="Inhopg3"/>
         <w:tabs>
-          <w:tab w:val="left" w:pos="1100"/>
+          <w:tab w:val="left" w:pos="1320"/>
           <w:tab w:val="right" w:leader="underscore" w:pos="9062"/>
         </w:tabs>
         <w:rPr>
+          <w:rFonts w:asciiTheme="minorHAnsi" w:eastAsiaTheme="minorEastAsia" w:hAnsiTheme="minorHAnsi" w:cstheme="minorBidi"/>
           <w:noProof/>
-        </w:rPr>
-      </w:pPr>
-      <w:hyperlink w:anchor="_Toc440583482" w:history="1">
-        <w:r>
-          <w:rPr>
-            <w:rStyle w:val="Hyperlink"/>
-            <w:noProof/>
-          </w:rPr>
-          <w:t>6.4</w:t>
-        </w:r>
-        <w:r>
-          <w:rPr>
-            <w:noProof/>
+          <w:sz w:val="22"/>
+          <w:lang w:val="nl-BE" w:eastAsia="nl-BE"/>
+        </w:rPr>
+      </w:pPr>
+      <w:hyperlink w:anchor="_Toc440621083" w:history="1">
+        <w:r>
+          <w:rPr>
+            <w:rStyle w:val="Hyperlink"/>
+            <w:noProof/>
+          </w:rPr>
+          <w:t>7.10</w:t>
+        </w:r>
+        <w:r>
+          <w:rPr>
+            <w:rFonts w:asciiTheme="minorHAnsi" w:eastAsiaTheme="minorEastAsia" w:hAnsiTheme="minorHAnsi" w:cstheme="minorBidi"/>
+            <w:noProof/>
+            <w:sz w:val="22"/>
+            <w:lang w:val="nl-BE" w:eastAsia="nl-BE"/>
           </w:rPr>
           <w:tab/>
         </w:r>
@@ -1823,7 +2444,7 @@
             <w:noProof/>
             <w:webHidden/>
           </w:rPr>
-          <w:instrText xml:space="preserve"> PAGEREF _Toc440583482 \h </w:instrText>
+          <w:instrText xml:space="preserve"> PAGEREF _Toc440621083 \h </w:instrText>
         </w:r>
         <w:r>
           <w:rPr>
@@ -1843,7 +2464,271 @@
             <w:noProof/>
             <w:webHidden/>
           </w:rPr>
-          <w:t>6</w:t>
+          <w:t>9</w:t>
+        </w:r>
+        <w:r>
+          <w:rPr>
+            <w:noProof/>
+            <w:webHidden/>
+          </w:rPr>
+          <w:fldChar w:fldCharType="end"/>
+        </w:r>
+      </w:hyperlink>
+    </w:p>
+    <w:p>
+      <w:pPr>
+        <w:pStyle w:val="Inhopg3"/>
+        <w:tabs>
+          <w:tab w:val="left" w:pos="1320"/>
+          <w:tab w:val="right" w:leader="underscore" w:pos="9062"/>
+        </w:tabs>
+        <w:rPr>
+          <w:rFonts w:asciiTheme="minorHAnsi" w:eastAsiaTheme="minorEastAsia" w:hAnsiTheme="minorHAnsi" w:cstheme="minorBidi"/>
+          <w:noProof/>
+          <w:sz w:val="22"/>
+          <w:lang w:val="nl-BE" w:eastAsia="nl-BE"/>
+        </w:rPr>
+      </w:pPr>
+      <w:hyperlink w:anchor="_Toc440621084" w:history="1">
+        <w:r>
+          <w:rPr>
+            <w:rStyle w:val="Hyperlink"/>
+            <w:noProof/>
+          </w:rPr>
+          <w:t>7.11</w:t>
+        </w:r>
+        <w:r>
+          <w:rPr>
+            <w:rFonts w:asciiTheme="minorHAnsi" w:eastAsiaTheme="minorEastAsia" w:hAnsiTheme="minorHAnsi" w:cstheme="minorBidi"/>
+            <w:noProof/>
+            <w:sz w:val="22"/>
+            <w:lang w:val="nl-BE" w:eastAsia="nl-BE"/>
+          </w:rPr>
+          <w:tab/>
+        </w:r>
+        <w:r>
+          <w:rPr>
+            <w:rStyle w:val="Hyperlink"/>
+            <w:noProof/>
+          </w:rPr>
+          <w:t>Link RC522 RFID lezer/schrijver dealextreme.com</w:t>
+        </w:r>
+        <w:r>
+          <w:rPr>
+            <w:noProof/>
+            <w:webHidden/>
+          </w:rPr>
+          <w:tab/>
+        </w:r>
+        <w:r>
+          <w:rPr>
+            <w:noProof/>
+            <w:webHidden/>
+          </w:rPr>
+          <w:fldChar w:fldCharType="begin"/>
+        </w:r>
+        <w:r>
+          <w:rPr>
+            <w:noProof/>
+            <w:webHidden/>
+          </w:rPr>
+          <w:instrText xml:space="preserve"> PAGEREF _Toc440621084 \h </w:instrText>
+        </w:r>
+        <w:r>
+          <w:rPr>
+            <w:noProof/>
+            <w:webHidden/>
+          </w:rPr>
+        </w:r>
+        <w:r>
+          <w:rPr>
+            <w:noProof/>
+            <w:webHidden/>
+          </w:rPr>
+          <w:fldChar w:fldCharType="separate"/>
+        </w:r>
+        <w:r>
+          <w:rPr>
+            <w:noProof/>
+            <w:webHidden/>
+          </w:rPr>
+          <w:t>9</w:t>
+        </w:r>
+        <w:r>
+          <w:rPr>
+            <w:noProof/>
+            <w:webHidden/>
+          </w:rPr>
+          <w:fldChar w:fldCharType="end"/>
+        </w:r>
+      </w:hyperlink>
+    </w:p>
+    <w:p>
+      <w:pPr>
+        <w:pStyle w:val="Inhopg3"/>
+        <w:tabs>
+          <w:tab w:val="left" w:pos="1320"/>
+          <w:tab w:val="right" w:leader="underscore" w:pos="9062"/>
+        </w:tabs>
+        <w:rPr>
+          <w:rFonts w:asciiTheme="minorHAnsi" w:eastAsiaTheme="minorEastAsia" w:hAnsiTheme="minorHAnsi" w:cstheme="minorBidi"/>
+          <w:noProof/>
+          <w:sz w:val="22"/>
+          <w:lang w:val="nl-BE" w:eastAsia="nl-BE"/>
+        </w:rPr>
+      </w:pPr>
+      <w:hyperlink w:anchor="_Toc440621085" w:history="1">
+        <w:r>
+          <w:rPr>
+            <w:rStyle w:val="Hyperlink"/>
+            <w:noProof/>
+          </w:rPr>
+          <w:t>7.12</w:t>
+        </w:r>
+        <w:r>
+          <w:rPr>
+            <w:rFonts w:asciiTheme="minorHAnsi" w:eastAsiaTheme="minorEastAsia" w:hAnsiTheme="minorHAnsi" w:cstheme="minorBidi"/>
+            <w:noProof/>
+            <w:sz w:val="22"/>
+            <w:lang w:val="nl-BE" w:eastAsia="nl-BE"/>
+          </w:rPr>
+          <w:tab/>
+        </w:r>
+        <w:r>
+          <w:rPr>
+            <w:rStyle w:val="Hyperlink"/>
+            <w:noProof/>
+          </w:rPr>
+          <w:t>MIFARE RFID – Wikipedia</w:t>
+        </w:r>
+        <w:r>
+          <w:rPr>
+            <w:noProof/>
+            <w:webHidden/>
+          </w:rPr>
+          <w:tab/>
+        </w:r>
+        <w:r>
+          <w:rPr>
+            <w:noProof/>
+            <w:webHidden/>
+          </w:rPr>
+          <w:fldChar w:fldCharType="begin"/>
+        </w:r>
+        <w:r>
+          <w:rPr>
+            <w:noProof/>
+            <w:webHidden/>
+          </w:rPr>
+          <w:instrText xml:space="preserve"> PAGEREF _Toc440621085 \h </w:instrText>
+        </w:r>
+        <w:r>
+          <w:rPr>
+            <w:noProof/>
+            <w:webHidden/>
+          </w:rPr>
+        </w:r>
+        <w:r>
+          <w:rPr>
+            <w:noProof/>
+            <w:webHidden/>
+          </w:rPr>
+          <w:fldChar w:fldCharType="separate"/>
+        </w:r>
+        <w:r>
+          <w:rPr>
+            <w:noProof/>
+            <w:webHidden/>
+          </w:rPr>
+          <w:t>9</w:t>
+        </w:r>
+        <w:r>
+          <w:rPr>
+            <w:noProof/>
+            <w:webHidden/>
+          </w:rPr>
+          <w:fldChar w:fldCharType="end"/>
+        </w:r>
+      </w:hyperlink>
+    </w:p>
+    <w:p>
+      <w:pPr>
+        <w:pStyle w:val="Inhopg3"/>
+        <w:tabs>
+          <w:tab w:val="left" w:pos="1320"/>
+          <w:tab w:val="right" w:leader="underscore" w:pos="9062"/>
+        </w:tabs>
+        <w:rPr>
+          <w:rFonts w:asciiTheme="minorHAnsi" w:eastAsiaTheme="minorEastAsia" w:hAnsiTheme="minorHAnsi" w:cstheme="minorBidi"/>
+          <w:noProof/>
+          <w:sz w:val="22"/>
+          <w:lang w:val="nl-BE" w:eastAsia="nl-BE"/>
+        </w:rPr>
+      </w:pPr>
+      <w:hyperlink w:anchor="_Toc440621086" w:history="1">
+        <w:r>
+          <w:rPr>
+            <w:rStyle w:val="Hyperlink"/>
+            <w:noProof/>
+          </w:rPr>
+          <w:t>7.13</w:t>
+        </w:r>
+        <w:r>
+          <w:rPr>
+            <w:rFonts w:asciiTheme="minorHAnsi" w:eastAsiaTheme="minorEastAsia" w:hAnsiTheme="minorHAnsi" w:cstheme="minorBidi"/>
+            <w:noProof/>
+            <w:sz w:val="22"/>
+            <w:lang w:val="nl-BE" w:eastAsia="nl-BE"/>
+          </w:rPr>
+          <w:tab/>
+        </w:r>
+        <w:r>
+          <w:rPr>
+            <w:rStyle w:val="Hyperlink"/>
+            <w:noProof/>
+          </w:rPr>
+          <w:t>RFID - Wikipedia</w:t>
+        </w:r>
+        <w:r>
+          <w:rPr>
+            <w:noProof/>
+            <w:webHidden/>
+          </w:rPr>
+          <w:tab/>
+        </w:r>
+        <w:r>
+          <w:rPr>
+            <w:noProof/>
+            <w:webHidden/>
+          </w:rPr>
+          <w:fldChar w:fldCharType="begin"/>
+        </w:r>
+        <w:r>
+          <w:rPr>
+            <w:noProof/>
+            <w:webHidden/>
+          </w:rPr>
+          <w:instrText xml:space="preserve"> PAGEREF _Toc440621086 \h </w:instrText>
+        </w:r>
+        <w:r>
+          <w:rPr>
+            <w:noProof/>
+            <w:webHidden/>
+          </w:rPr>
+        </w:r>
+        <w:r>
+          <w:rPr>
+            <w:noProof/>
+            <w:webHidden/>
+          </w:rPr>
+          <w:fldChar w:fldCharType="separate"/>
+        </w:r>
+        <w:r>
+          <w:rPr>
+            <w:noProof/>
+            <w:webHidden/>
+          </w:rPr>
+          <w:t>9</w:t>
         </w:r>
         <w:r>
           <w:rPr>
@@ -1862,20 +2747,26 @@
           <w:tab w:val="right" w:leader="underscore" w:pos="9062"/>
         </w:tabs>
         <w:rPr>
+          <w:rFonts w:asciiTheme="minorHAnsi" w:eastAsiaTheme="minorEastAsia" w:hAnsiTheme="minorHAnsi" w:cstheme="minorBidi"/>
           <w:noProof/>
-        </w:rPr>
-      </w:pPr>
-      <w:hyperlink w:anchor="_Toc440583483" w:history="1">
-        <w:r>
-          <w:rPr>
-            <w:rStyle w:val="Hyperlink"/>
-            <w:noProof/>
-          </w:rPr>
-          <w:t>7</w:t>
-        </w:r>
-        <w:r>
-          <w:rPr>
-            <w:noProof/>
+          <w:sz w:val="22"/>
+          <w:lang w:val="nl-BE" w:eastAsia="nl-BE"/>
+        </w:rPr>
+      </w:pPr>
+      <w:hyperlink w:anchor="_Toc440621087" w:history="1">
+        <w:r>
+          <w:rPr>
+            <w:rStyle w:val="Hyperlink"/>
+            <w:noProof/>
+          </w:rPr>
+          <w:t>8</w:t>
+        </w:r>
+        <w:r>
+          <w:rPr>
+            <w:rFonts w:asciiTheme="minorHAnsi" w:eastAsiaTheme="minorEastAsia" w:hAnsiTheme="minorHAnsi" w:cstheme="minorBidi"/>
+            <w:noProof/>
+            <w:sz w:val="22"/>
+            <w:lang w:val="nl-BE" w:eastAsia="nl-BE"/>
           </w:rPr>
           <w:tab/>
         </w:r>
@@ -1905,7 +2796,7 @@
             <w:noProof/>
             <w:webHidden/>
           </w:rPr>
-          <w:instrText xml:space="preserve"> PAGEREF _Toc440583483 \h </w:instrText>
+          <w:instrText xml:space="preserve"> PAGEREF _Toc440621087 \h </w:instrText>
         </w:r>
         <w:r>
           <w:rPr>
@@ -1925,7 +2816,7 @@
             <w:noProof/>
             <w:webHidden/>
           </w:rPr>
-          <w:t>6</w:t>
+          <w:t>9</w:t>
         </w:r>
         <w:r>
           <w:rPr>
@@ -1950,6 +2841,8 @@
       <w:r>
         <w:fldChar w:fldCharType="end"/>
       </w:r>
+      <w:bookmarkStart w:id="1" w:name="_GoBack"/>
+      <w:bookmarkEnd w:id="1"/>
     </w:p>
     <w:p>
       <w:pPr>
@@ -1958,7 +2851,7 @@
           <w:u w:val="single"/>
         </w:rPr>
       </w:pPr>
-      <w:bookmarkStart w:id="1" w:name="_Toc440583468"/>
+      <w:bookmarkStart w:id="2" w:name="_Toc440621063"/>
       <w:r>
         <w:rPr>
           <w:u w:val="single"/>
@@ -1966,7 +2859,7 @@
         <w:lastRenderedPageBreak/>
         <w:t>Uitleg Project</w:t>
       </w:r>
-      <w:bookmarkEnd w:id="1"/>
+      <w:bookmarkEnd w:id="2"/>
     </w:p>
     <w:p>
       <w:pPr>
@@ -2018,7 +2911,21 @@
         <w:rPr>
           <w:lang w:val="nl-BE"/>
         </w:rPr>
-        <w:t xml:space="preserve">Het werken met een Raspberry PI is in dat opzicht eveneens een openbaring voor ons. Ervoor werkten we vooral met Arduino’s en </w:t>
+        <w:t xml:space="preserve">Het werken met een Raspberry PI is in dat opzicht eveneens een openbaring voor ons. Ervoor werkten we vooral met </w:t>
+      </w:r>
+      <w:proofErr w:type="spellStart"/>
+      <w:r>
+        <w:rPr>
+          <w:lang w:val="nl-BE"/>
+        </w:rPr>
+        <w:t>Arduino’s</w:t>
+      </w:r>
+      <w:proofErr w:type="spellEnd"/>
+      <w:r>
+        <w:rPr>
+          <w:lang w:val="nl-BE"/>
+        </w:rPr>
+        <w:t xml:space="preserve"> en </w:t>
       </w:r>
       <w:proofErr w:type="spellStart"/>
       <w:r>
@@ -2059,11 +2966,11 @@
       <w:pPr>
         <w:pStyle w:val="Kop2"/>
       </w:pPr>
-      <w:bookmarkStart w:id="2" w:name="_Toc440583469"/>
+      <w:bookmarkStart w:id="3" w:name="_Toc440621064"/>
       <w:r>
         <w:t>Belangrijke scripts</w:t>
       </w:r>
-      <w:bookmarkEnd w:id="2"/>
+      <w:bookmarkEnd w:id="3"/>
     </w:p>
     <w:p>
       <w:pPr>
@@ -2267,21 +3174,21 @@
       <w:pPr>
         <w:pStyle w:val="Kop2"/>
       </w:pPr>
-      <w:bookmarkStart w:id="3" w:name="_Toc440583470"/>
+      <w:bookmarkStart w:id="4" w:name="_Toc440621065"/>
       <w:r>
         <w:t>Werkwijze</w:t>
       </w:r>
-      <w:bookmarkEnd w:id="3"/>
+      <w:bookmarkEnd w:id="4"/>
     </w:p>
     <w:p>
       <w:pPr>
         <w:pStyle w:val="Kop3"/>
       </w:pPr>
-      <w:bookmarkStart w:id="4" w:name="_Toc440583471"/>
+      <w:bookmarkStart w:id="5" w:name="_Toc440621066"/>
       <w:r>
         <w:t>Verbinden van de RFID reader met de Arduino</w:t>
       </w:r>
-      <w:bookmarkEnd w:id="4"/>
+      <w:bookmarkEnd w:id="5"/>
     </w:p>
     <w:p>
       <w:pPr>
@@ -3159,7 +4066,21 @@
           <w:lang w:val="nl-BE"/>
         </w:rPr>
         <w:lastRenderedPageBreak/>
-        <w:t xml:space="preserve">Bij een Arduino </w:t>
+        <w:t xml:space="preserve">Bij een </w:t>
+      </w:r>
+      <w:proofErr w:type="spellStart"/>
+      <w:r>
+        <w:rPr>
+          <w:lang w:val="nl-BE"/>
+        </w:rPr>
+        <w:t>Arduino</w:t>
+      </w:r>
+      <w:proofErr w:type="spellEnd"/>
+      <w:r>
+        <w:rPr>
+          <w:lang w:val="nl-BE"/>
+        </w:rPr>
+        <w:t xml:space="preserve"> </w:t>
       </w:r>
       <w:proofErr w:type="spellStart"/>
       <w:r>
@@ -3193,7 +4114,7 @@
       <w:r>
         <w:rPr>
           <w:noProof/>
-          <w:lang w:val="nl-NL" w:eastAsia="nl-NL"/>
+          <w:lang w:val="nl-BE" w:eastAsia="nl-BE"/>
         </w:rPr>
         <w:drawing>
           <wp:inline distT="0" distB="0" distL="0" distR="0">
@@ -3326,11 +4247,11 @@
       <w:pPr>
         <w:pStyle w:val="Kop3"/>
       </w:pPr>
-      <w:bookmarkStart w:id="5" w:name="_Toc440583472"/>
+      <w:bookmarkStart w:id="6" w:name="_Toc440621067"/>
       <w:r>
         <w:t>Schrijven van code</w:t>
       </w:r>
-      <w:bookmarkEnd w:id="5"/>
+      <w:bookmarkEnd w:id="6"/>
     </w:p>
     <w:p>
       <w:pPr>
@@ -3349,11 +4270,11 @@
       <w:pPr>
         <w:pStyle w:val="Kop3"/>
       </w:pPr>
-      <w:bookmarkStart w:id="6" w:name="_Toc440583473"/>
+      <w:bookmarkStart w:id="7" w:name="_Toc440621068"/>
       <w:r>
         <w:t>Verifiëren van de code</w:t>
       </w:r>
-      <w:bookmarkEnd w:id="6"/>
+      <w:bookmarkEnd w:id="7"/>
     </w:p>
     <w:p>
       <w:pPr>
@@ -3372,11 +4293,11 @@
       <w:pPr>
         <w:pStyle w:val="Kop3"/>
       </w:pPr>
-      <w:bookmarkStart w:id="7" w:name="_Toc440583474"/>
+      <w:bookmarkStart w:id="8" w:name="_Toc440621069"/>
       <w:r>
         <w:t>Uploaden van de code</w:t>
       </w:r>
-      <w:bookmarkEnd w:id="7"/>
+      <w:bookmarkEnd w:id="8"/>
     </w:p>
     <w:p>
       <w:pPr>
@@ -3446,7 +4367,7 @@
       <w:pPr>
         <w:pStyle w:val="Kop2"/>
       </w:pPr>
-      <w:bookmarkStart w:id="8" w:name="_Toc440583475"/>
+      <w:bookmarkStart w:id="9" w:name="_Toc440621070"/>
       <w:r>
         <w:lastRenderedPageBreak/>
         <w:t xml:space="preserve">Gebruikte </w:t>
@@ -3455,7 +4376,7 @@
       <w:r>
         <w:t>libraries</w:t>
       </w:r>
-      <w:bookmarkEnd w:id="8"/>
+      <w:bookmarkEnd w:id="9"/>
       <w:proofErr w:type="spellEnd"/>
     </w:p>
     <w:p>
@@ -3488,7 +4409,21 @@
         <w:rPr>
           <w:lang w:val="nl-BE"/>
         </w:rPr>
-        <w:t xml:space="preserve"> met de Arduino te vergemakkelijken. </w:t>
+        <w:t xml:space="preserve"> met de </w:t>
+      </w:r>
+      <w:proofErr w:type="spellStart"/>
+      <w:r>
+        <w:rPr>
+          <w:lang w:val="nl-BE"/>
+        </w:rPr>
+        <w:t>Arduino</w:t>
+      </w:r>
+      <w:proofErr w:type="spellEnd"/>
+      <w:r>
+        <w:rPr>
+          <w:lang w:val="nl-BE"/>
+        </w:rPr>
+        <w:t xml:space="preserve"> te vergemakkelijken. </w:t>
       </w:r>
       <w:r>
         <w:rPr>
@@ -3522,19 +4457,7 @@
         <w:rPr>
           <w:lang w:val="nl-BE"/>
         </w:rPr>
-        <w:t xml:space="preserve"> te laten communiceren </w:t>
-      </w:r>
-      <w:r>
-        <w:rPr>
-          <w:lang w:val="nl-BE"/>
-        </w:rPr>
-        <w:t>in plaats van 2 Arduino</w:t>
-      </w:r>
-      <w:r>
-        <w:rPr>
-          <w:lang w:val="nl-BE"/>
-        </w:rPr>
-        <w:t>’s met elkaar te laten communiceren.</w:t>
+        <w:t xml:space="preserve"> te laten communiceren in plaats van 2 Arduino’s met elkaar te laten communiceren.</w:t>
       </w:r>
     </w:p>
     <w:p>
@@ -3613,11 +4536,13 @@
       <w:pPr>
         <w:pStyle w:val="Kop2"/>
       </w:pPr>
-      <w:bookmarkStart w:id="9" w:name="_Toc440583476"/>
+      <w:bookmarkStart w:id="10" w:name="_Toc440620217"/>
+      <w:bookmarkStart w:id="11" w:name="_Toc440621071"/>
       <w:r>
         <w:t>Verloop</w:t>
       </w:r>
-      <w:bookmarkEnd w:id="9"/>
+      <w:bookmarkEnd w:id="10"/>
+      <w:bookmarkEnd w:id="11"/>
     </w:p>
     <w:p>
       <w:pPr>
@@ -3637,590 +4562,168 @@
         <w:pStyle w:val="Kop3"/>
         <w:numPr>
           <w:ilvl w:val="2"/>
-          <w:numId w:val="6"/>
+          <w:numId w:val="3"/>
         </w:numPr>
       </w:pPr>
+      <w:bookmarkStart w:id="12" w:name="_Toc440620218"/>
+      <w:bookmarkStart w:id="13" w:name="_Toc440621072"/>
       <w:r>
         <w:t>Materiaal</w:t>
-      </w:r>
-    </w:p>
-    <w:p>
-      <w:pPr>
-        <w:rPr>
-          <w:lang w:val="nl-BE"/>
-        </w:rPr>
-      </w:pPr>
-      <w:r>
-        <w:rPr>
-          <w:lang w:val="nl-BE"/>
-        </w:rPr>
-        <w:t xml:space="preserve">Ik heb direct nadat ik de opdracht had gekozen, op zoek gegaan waar ik een goedkope RFID lezer/schrijver kon kopen en wat type dat deze het best kon zijn. Na wat </w:t>
-      </w:r>
-      <w:r>
-        <w:rPr>
-          <w:lang w:val="nl-BE"/>
-        </w:rPr>
-        <w:t>Googelen</w:t>
-      </w:r>
-      <w:r>
-        <w:rPr>
-          <w:lang w:val="nl-BE"/>
-        </w:rPr>
-        <w:t xml:space="preserve"> </w:t>
-      </w:r>
-      <w:r>
-        <w:rPr>
-          <w:lang w:val="nl-BE"/>
-        </w:rPr>
-        <w:t xml:space="preserve">en het vinden van meerdere bronnen/tutorials over de Raspberry Pi en de RC522 module hebben we gekozen om deze te kopen. We hebben de module aangekocht via </w:t>
-      </w:r>
-      <w:proofErr w:type="spellStart"/>
-      <w:r>
-        <w:rPr>
-          <w:lang w:val="nl-BE"/>
-        </w:rPr>
-        <w:t>DealExtreme</w:t>
-      </w:r>
-      <w:proofErr w:type="spellEnd"/>
-      <w:r>
-        <w:rPr>
-          <w:lang w:val="nl-BE"/>
-        </w:rPr>
-        <w:t xml:space="preserve"> (link bij bronnen), deze was na ongeveer 9 dagen geleverd. De module kwam met een RFID sleutelhanger en kaart. Deze zijn beide MILFARE classic kaarten van 1K. Over een eigen Raspberry Pi model B beschikte ik al. De RC522 module gebruikt</w:t>
-      </w:r>
-      <w:r>
-        <w:rPr>
-          <w:lang w:val="nl-BE"/>
-        </w:rPr>
-        <w:t xml:space="preserve"> SPI om te communiceren met de Raspberry Pi en heeft 3,3V nodig om te kunnen werken.</w:t>
-      </w:r>
-    </w:p>
-    <w:p>
-      <w:pPr>
-        <w:rPr>
-          <w:lang w:val="nl-BE"/>
-        </w:rPr>
-      </w:pPr>
-      <w:r>
-        <w:rPr>
-          <w:lang w:val="nl-BE"/>
-        </w:rPr>
-        <w:t>Omdat ik in een later stadium van ons project ben overgeschakeld van een Raspberry Pi naar Arduino, ben ik be</w:t>
-      </w:r>
-      <w:r>
-        <w:rPr>
-          <w:lang w:val="nl-BE"/>
-        </w:rPr>
-        <w:t>gonnen met het gebruiken van mijn</w:t>
-      </w:r>
-      <w:r>
-        <w:rPr>
-          <w:lang w:val="nl-BE"/>
-        </w:rPr>
-        <w:t xml:space="preserve"> eigen Arduino Mega.</w:t>
-      </w:r>
-    </w:p>
-    <w:p>
-      <w:pPr>
-        <w:pStyle w:val="Kop3"/>
-        <w:numPr>
-          <w:ilvl w:val="2"/>
-          <w:numId w:val="6"/>
-        </w:numPr>
-        <w:spacing w:before="0"/>
-      </w:pPr>
-      <w:bookmarkStart w:id="10" w:name="_Toc440583477"/>
-      <w:r>
-        <w:t>Onderzoek</w:t>
-      </w:r>
-      <w:bookmarkEnd w:id="10"/>
-    </w:p>
-    <w:p>
-      <w:pPr>
-        <w:rPr>
-          <w:lang w:val="nl-BE"/>
-        </w:rPr>
-      </w:pPr>
-      <w:r>
-        <w:rPr>
-          <w:lang w:val="nl-BE"/>
-        </w:rPr>
-        <w:t xml:space="preserve">Allereerst zijn we begonnen met te zoeken naar informatie, tutorials, scripties, etc. die over het lezen, schrijven, kopiëren, etc. van RFID tags gaan. We hebben veel geleerd over de MIFARE classic RFID tag dankzij de scriptie van Wee </w:t>
-      </w:r>
-      <w:proofErr w:type="spellStart"/>
-      <w:r>
-        <w:rPr>
-          <w:lang w:val="nl-BE"/>
-        </w:rPr>
-        <w:t>Hon</w:t>
-      </w:r>
-      <w:proofErr w:type="spellEnd"/>
-      <w:r>
-        <w:rPr>
-          <w:lang w:val="nl-BE"/>
-        </w:rPr>
-        <w:t xml:space="preserve"> Tan.</w:t>
-      </w:r>
-      <w:r>
-        <w:rPr>
-          <w:lang w:val="nl-BE"/>
-        </w:rPr>
-        <w:t xml:space="preserve"> De tutorials van </w:t>
-      </w:r>
-      <w:proofErr w:type="spellStart"/>
-      <w:r>
-        <w:rPr>
-          <w:lang w:val="nl-BE"/>
-        </w:rPr>
-        <w:t>MakeCourse</w:t>
-      </w:r>
-      <w:proofErr w:type="spellEnd"/>
-      <w:r>
-        <w:rPr>
-          <w:lang w:val="nl-BE"/>
-        </w:rPr>
-        <w:t xml:space="preserve"> legt uitbundig uit hoe RFID werkt en hoe de EEPROM eruit ziet. </w:t>
-      </w:r>
-    </w:p>
-    <w:p>
-      <w:r>
-        <w:t xml:space="preserve">Als code voorbeelden hebben we code </w:t>
-      </w:r>
-      <w:proofErr w:type="spellStart"/>
-      <w:r>
-        <w:t>gebruikt</w:t>
-      </w:r>
-      <w:proofErr w:type="spellEnd"/>
-      <w:r>
-        <w:t xml:space="preserve"> van </w:t>
-      </w:r>
-      <w:proofErr w:type="spellStart"/>
-      <w:r>
-        <w:t>MakeCourse</w:t>
-      </w:r>
-      <w:proofErr w:type="spellEnd"/>
-      <w:r>
-        <w:t xml:space="preserve"> </w:t>
-      </w:r>
-      <w:proofErr w:type="spellStart"/>
-      <w:r>
-        <w:t>en</w:t>
-      </w:r>
-      <w:proofErr w:type="spellEnd"/>
-      <w:r>
-        <w:t xml:space="preserve"> RFID/Arduino: copy a card with know</w:t>
-      </w:r>
-      <w:r>
-        <w:t>n</w:t>
-      </w:r>
-      <w:r>
-        <w:t xml:space="preserve"> keys. Voor informatie hierover en een link naar de bronnen, zie bij punt 6, bronnen.</w:t>
-      </w:r>
-      <w:r>
-        <w:t xml:space="preserve"> </w:t>
-      </w:r>
-    </w:p>
-    <w:p>
-      <w:pPr>
-        <w:rPr>
-          <w:lang w:val="nl-BE"/>
-        </w:rPr>
-      </w:pPr>
-      <w:r>
-        <w:rPr>
-          <w:lang w:val="nl-BE"/>
-        </w:rPr>
-        <w:t>Omdat we initieel voor Raspberry Pi gingen, hadden we eerst bronnen over RFID en Raspberry Pi.</w:t>
-      </w:r>
-    </w:p>
-    <w:p>
-      <w:bookmarkStart w:id="11" w:name="_GoBack"/>
-      <w:bookmarkEnd w:id="11"/>
-    </w:p>
-    <w:p>
-      <w:pPr>
-        <w:pStyle w:val="Kop3"/>
-      </w:pPr>
-      <w:r>
-        <w:lastRenderedPageBreak/>
-        <w:t>MILFARE classic</w:t>
-      </w:r>
-    </w:p>
-    <w:p>
-      <w:pPr>
-        <w:rPr>
-          <w:lang w:val="nl-BE"/>
-        </w:rPr>
-      </w:pPr>
-      <w:r>
-        <w:rPr>
-          <w:lang w:val="nl-BE"/>
-        </w:rPr>
-        <w:t>We zijn ons gaan focussen op de MILFARE classic kaarten, omdat we deze bij onze RFID module zat en de school zijn studentenkaarten ook van dit type zijn. We hebben later ontdekt toen we de studentenkaarten aan het uitlezen waren dat die van het type 4K zijn</w:t>
-      </w:r>
-      <w:r>
-        <w:rPr>
-          <w:lang w:val="nl-BE"/>
-        </w:rPr>
-        <w:t xml:space="preserve"> en dus meer geheugen hebben</w:t>
-      </w:r>
-      <w:r>
-        <w:rPr>
-          <w:lang w:val="nl-BE"/>
-        </w:rPr>
-        <w:t>.</w:t>
-      </w:r>
-      <w:r>
-        <w:rPr>
-          <w:lang w:val="nl-BE"/>
-        </w:rPr>
-        <w:t xml:space="preserve"> De RFID chip gebruikt EEPROM (</w:t>
-      </w:r>
-      <w:r>
-        <w:rPr>
-          <w:rFonts w:cs="Arial"/>
-          <w:color w:val="222222"/>
-          <w:shd w:val="clear" w:color="auto" w:fill="FFFFFF"/>
-        </w:rPr>
-        <w:t>Electrically Erasable Programmable Read-Only Memory</w:t>
-      </w:r>
-      <w:r>
-        <w:rPr>
-          <w:lang w:val="nl-BE"/>
-        </w:rPr>
-        <w:t>) om data op te slaan.</w:t>
-      </w:r>
-    </w:p>
-    <w:p>
-      <w:pPr>
-        <w:rPr>
-          <w:lang w:val="nl-BE"/>
-        </w:rPr>
-      </w:pPr>
-      <w:r>
-        <w:rPr>
-          <w:lang w:val="nl-BE"/>
-        </w:rPr>
-        <w:t>Op Wikipedia en in andere bronnen hebben we ontdekt</w:t>
-      </w:r>
-      <w:r>
-        <w:rPr>
-          <w:lang w:val="nl-BE"/>
-        </w:rPr>
-        <w:t xml:space="preserve"> dat de </w:t>
-      </w:r>
-      <w:r>
-        <w:rPr>
-          <w:lang w:val="nl-BE"/>
-        </w:rPr>
-        <w:t>simpele versleuteling van de MILFARE classic al lang omzeild was. Toch werden deze kaarten nog veel gebruikt, omdat deze zeer goedkoop zijn in aanschaf.</w:t>
-      </w:r>
-    </w:p>
-    <w:p>
-      <w:pPr>
-        <w:rPr>
-          <w:lang w:val="nl-BE"/>
-        </w:rPr>
-      </w:pPr>
-      <w:r>
-        <w:rPr>
-          <w:lang w:val="nl-BE"/>
-        </w:rPr>
-        <w:t xml:space="preserve">De classic 1K kaart beschikt over 16 sectoren met ieders 4 </w:t>
-      </w:r>
-      <w:proofErr w:type="spellStart"/>
-      <w:r>
-        <w:rPr>
-          <w:lang w:val="nl-BE"/>
-        </w:rPr>
-        <w:t>blocks</w:t>
-      </w:r>
-      <w:proofErr w:type="spellEnd"/>
-      <w:r>
-        <w:rPr>
-          <w:lang w:val="nl-BE"/>
-        </w:rPr>
-        <w:t xml:space="preserve"> van 16 Bytes (16*4*16 = 1024 = 1KByte). Dit wil zeggen dat er in totaal 64 </w:t>
-      </w:r>
-      <w:proofErr w:type="spellStart"/>
-      <w:r>
-        <w:rPr>
-          <w:lang w:val="nl-BE"/>
-        </w:rPr>
-        <w:t>blocks</w:t>
-      </w:r>
-      <w:proofErr w:type="spellEnd"/>
-      <w:r>
-        <w:rPr>
-          <w:lang w:val="nl-BE"/>
-        </w:rPr>
-        <w:t xml:space="preserve"> zijn, van elke sector zijn 4 </w:t>
-      </w:r>
-      <w:proofErr w:type="spellStart"/>
-      <w:r>
-        <w:rPr>
-          <w:lang w:val="nl-BE"/>
-        </w:rPr>
-        <w:t>blocks</w:t>
-      </w:r>
-      <w:proofErr w:type="spellEnd"/>
-      <w:r>
-        <w:rPr>
-          <w:lang w:val="nl-BE"/>
-        </w:rPr>
-        <w:t xml:space="preserve"> bevat er eentje de 2 beveiligingssleutels (</w:t>
-      </w:r>
-      <w:proofErr w:type="spellStart"/>
-      <w:r>
-        <w:rPr>
-          <w:lang w:val="nl-BE"/>
-        </w:rPr>
-        <w:t>key</w:t>
-      </w:r>
-      <w:proofErr w:type="spellEnd"/>
-      <w:r>
-        <w:rPr>
-          <w:lang w:val="nl-BE"/>
-        </w:rPr>
-        <w:t xml:space="preserve"> A &amp; B). Deze kan uniek zijn voor elke sector en is standaard wanneer deze van de fabrikant komt 255 (DEC) of 1111 1111 (BIN) voor elke sector. De secur</w:t>
-      </w:r>
-      <w:r>
-        <w:rPr>
-          <w:lang w:val="nl-BE"/>
-        </w:rPr>
-        <w:t xml:space="preserve">ity block ziet er als volgt uit, 6 bytes voor </w:t>
-      </w:r>
-      <w:proofErr w:type="spellStart"/>
-      <w:r>
-        <w:rPr>
-          <w:lang w:val="nl-BE"/>
-        </w:rPr>
-        <w:t>key</w:t>
-      </w:r>
-      <w:proofErr w:type="spellEnd"/>
-      <w:r>
-        <w:rPr>
-          <w:lang w:val="nl-BE"/>
-        </w:rPr>
-        <w:t xml:space="preserve"> A, hierna 4 bytes voor access bits en als laatste nog is 6 bytes voor </w:t>
-      </w:r>
-      <w:proofErr w:type="spellStart"/>
-      <w:r>
-        <w:rPr>
-          <w:lang w:val="nl-BE"/>
-        </w:rPr>
-        <w:t>key</w:t>
-      </w:r>
-      <w:proofErr w:type="spellEnd"/>
-      <w:r>
-        <w:rPr>
-          <w:lang w:val="nl-BE"/>
-        </w:rPr>
-        <w:t xml:space="preserve"> B. De beveiliging vereist maar 1 </w:t>
-      </w:r>
-      <w:proofErr w:type="spellStart"/>
-      <w:r>
-        <w:rPr>
-          <w:lang w:val="nl-BE"/>
-        </w:rPr>
-        <w:t>key</w:t>
-      </w:r>
-      <w:proofErr w:type="spellEnd"/>
-      <w:r>
-        <w:rPr>
-          <w:lang w:val="nl-BE"/>
-        </w:rPr>
-        <w:t xml:space="preserve"> om te werken hierdoor is de 2</w:t>
-      </w:r>
-      <w:r>
-        <w:rPr>
-          <w:vertAlign w:val="superscript"/>
-          <w:lang w:val="nl-BE"/>
-        </w:rPr>
-        <w:t>de</w:t>
-      </w:r>
-      <w:r>
-        <w:rPr>
-          <w:lang w:val="nl-BE"/>
-        </w:rPr>
-        <w:t xml:space="preserve"> dus optioneel, maar verhoogt de beveiliging wel.</w:t>
-      </w:r>
-    </w:p>
-    <w:p>
-      <w:pPr>
-        <w:rPr>
-          <w:lang w:val="nl-BE"/>
-        </w:rPr>
-      </w:pPr>
-      <w:r>
-        <w:rPr>
-          <w:lang w:val="nl-BE"/>
-        </w:rPr>
-        <w:t xml:space="preserve">De 4K variant, gebruikt door de school voor de studentenkaarten, heeft het zelfde beveiligingsprincipe, maar met 4x zoveel geheugen en de indeling is hier ook iets anders. Deze versie heeft in totaal 40 sectoren. Hier bestaan de eerste 32 sectoren ook uit 4 </w:t>
-      </w:r>
-      <w:proofErr w:type="spellStart"/>
-      <w:r>
-        <w:rPr>
-          <w:lang w:val="nl-BE"/>
-        </w:rPr>
-        <w:t>blocks</w:t>
-      </w:r>
-      <w:proofErr w:type="spellEnd"/>
-      <w:r>
-        <w:rPr>
-          <w:lang w:val="nl-BE"/>
-        </w:rPr>
-        <w:t xml:space="preserve"> van 16 Bytes zoals de 1K versie, maar de laatste acht sectoren bestaan uit 16 </w:t>
-      </w:r>
-      <w:proofErr w:type="spellStart"/>
-      <w:r>
-        <w:rPr>
-          <w:lang w:val="nl-BE"/>
-        </w:rPr>
-        <w:t>blocks</w:t>
-      </w:r>
-      <w:proofErr w:type="spellEnd"/>
-      <w:r>
-        <w:rPr>
-          <w:lang w:val="nl-BE"/>
-        </w:rPr>
-        <w:t xml:space="preserve"> van 16 Bytes.</w:t>
-      </w:r>
-    </w:p>
-    <w:p>
-      <w:pPr>
-        <w:rPr>
-          <w:lang w:val="nl-BE"/>
-        </w:rPr>
-      </w:pPr>
-      <w:r>
-        <w:rPr>
-          <w:lang w:val="nl-BE"/>
-        </w:rPr>
-        <w:t xml:space="preserve">Na het uitlezen van mijn studentenkaart ben ik erachter gekomen dat deze leeg is en nog altijd de </w:t>
-      </w:r>
-      <w:proofErr w:type="spellStart"/>
-      <w:r>
-        <w:rPr>
-          <w:lang w:val="nl-BE"/>
-        </w:rPr>
-        <w:t>factory</w:t>
-      </w:r>
-      <w:proofErr w:type="spellEnd"/>
-      <w:r>
-        <w:rPr>
-          <w:lang w:val="nl-BE"/>
-        </w:rPr>
-        <w:t xml:space="preserve"> </w:t>
-      </w:r>
-      <w:proofErr w:type="spellStart"/>
-      <w:r>
-        <w:rPr>
-          <w:lang w:val="nl-BE"/>
-        </w:rPr>
-        <w:t>key</w:t>
-      </w:r>
-      <w:proofErr w:type="spellEnd"/>
-      <w:r>
-        <w:rPr>
-          <w:lang w:val="nl-BE"/>
-        </w:rPr>
-        <w:t xml:space="preserve"> heeft.</w:t>
-      </w:r>
-    </w:p>
-    <w:p>
-      <w:pPr>
-        <w:pStyle w:val="Kop3"/>
-      </w:pPr>
-      <w:r>
-        <w:t>Van Raspberry PI naar Arduino</w:t>
-      </w:r>
-    </w:p>
-    <w:p>
-      <w:pPr>
-        <w:rPr>
-          <w:lang w:val="nl-BE"/>
-        </w:rPr>
-      </w:pPr>
-      <w:r>
-        <w:rPr>
-          <w:lang w:val="nl-BE"/>
-        </w:rPr>
-        <w:t xml:space="preserve">Oorspronkelijk zijn we begonnen met Raspberry Pi, maar we hadden hier al vanaf het begin problemen mee. </w:t>
-      </w:r>
-      <w:r>
-        <w:rPr>
-          <w:lang w:val="nl-BE"/>
-        </w:rPr>
-        <w:t xml:space="preserve">Ik heb in totaal 3x een nieuwe (verse) </w:t>
-      </w:r>
-      <w:r>
-        <w:rPr>
-          <w:lang w:val="nl-BE"/>
-        </w:rPr>
-        <w:t xml:space="preserve">versie van </w:t>
-      </w:r>
-      <w:proofErr w:type="spellStart"/>
-      <w:r>
-        <w:rPr>
-          <w:lang w:val="nl-BE"/>
-        </w:rPr>
-        <w:t>Raspbian</w:t>
-      </w:r>
-      <w:proofErr w:type="spellEnd"/>
-      <w:r>
-        <w:rPr>
-          <w:lang w:val="nl-BE"/>
-        </w:rPr>
-        <w:t xml:space="preserve"> moeten installeren, doordat deze corrupt geraakte en in een bootloop bleven hangen. Hierdoor ben ik enkele malen mijn python scripts kwijt geraakt, door niet op tijd te back-uppen.</w:t>
-      </w:r>
-    </w:p>
-    <w:p>
-      <w:pPr>
-        <w:rPr>
-          <w:lang w:val="nl-BE"/>
-        </w:rPr>
-      </w:pPr>
-      <w:r>
-        <w:rPr>
-          <w:lang w:val="nl-BE"/>
-        </w:rPr>
-        <w:t>Nadat ik hoorde dat we ook</w:t>
-      </w:r>
-    </w:p>
-    <w:p>
-      <w:pPr>
-        <w:rPr>
-          <w:lang w:val="nl-BE"/>
-        </w:rPr>
-      </w:pPr>
-    </w:p>
-    <w:p>
-      <w:pPr>
-        <w:rPr>
-          <w:lang w:val="nl-BE"/>
-        </w:rPr>
-      </w:pPr>
-    </w:p>
-    <w:p>
-      <w:pPr>
-        <w:rPr>
-          <w:lang w:val="nl-BE"/>
-        </w:rPr>
-      </w:pPr>
-    </w:p>
-    <w:p>
-      <w:pPr>
-        <w:pStyle w:val="Kop2"/>
-      </w:pPr>
-      <w:bookmarkStart w:id="12" w:name="_Toc440581883"/>
-      <w:bookmarkStart w:id="13" w:name="_Toc440583478"/>
-      <w:r>
-        <w:lastRenderedPageBreak/>
-        <w:t>Bronnen</w:t>
       </w:r>
       <w:bookmarkEnd w:id="12"/>
       <w:bookmarkEnd w:id="13"/>
+    </w:p>
+    <w:p>
+      <w:pPr>
+        <w:rPr>
+          <w:lang w:val="nl-BE"/>
+        </w:rPr>
+      </w:pPr>
+      <w:r>
+        <w:rPr>
+          <w:lang w:val="nl-BE"/>
+        </w:rPr>
+        <w:t xml:space="preserve">Ik heb direct nadat ik de opdracht had gekozen, op zoek gegaan waar ik een goedkope RFID lezer/schrijver kon kopen en wat type dat deze het best kon zijn. Na wat </w:t>
+      </w:r>
+      <w:proofErr w:type="spellStart"/>
+      <w:r>
+        <w:rPr>
+          <w:lang w:val="nl-BE"/>
+        </w:rPr>
+        <w:t>Googlen</w:t>
+      </w:r>
+      <w:proofErr w:type="spellEnd"/>
+      <w:r>
+        <w:rPr>
+          <w:lang w:val="nl-BE"/>
+        </w:rPr>
+        <w:t xml:space="preserve"> en het vinden van meerdere bronnen/</w:t>
+      </w:r>
+      <w:proofErr w:type="spellStart"/>
+      <w:r>
+        <w:rPr>
+          <w:lang w:val="nl-BE"/>
+        </w:rPr>
+        <w:t>tutorials</w:t>
+      </w:r>
+      <w:proofErr w:type="spellEnd"/>
+      <w:r>
+        <w:rPr>
+          <w:lang w:val="nl-BE"/>
+        </w:rPr>
+        <w:t xml:space="preserve"> over de </w:t>
+      </w:r>
+      <w:proofErr w:type="spellStart"/>
+      <w:r>
+        <w:rPr>
+          <w:lang w:val="nl-BE"/>
+        </w:rPr>
+        <w:t>Raspberry</w:t>
+      </w:r>
+      <w:proofErr w:type="spellEnd"/>
+      <w:r>
+        <w:rPr>
+          <w:lang w:val="nl-BE"/>
+        </w:rPr>
+        <w:t xml:space="preserve"> Pi en de RC522 module hebben we gekozen om deze te kopen. We hebben de module aangekocht via </w:t>
+      </w:r>
+      <w:proofErr w:type="spellStart"/>
+      <w:r>
+        <w:rPr>
+          <w:lang w:val="nl-BE"/>
+        </w:rPr>
+        <w:t>DealExtreme</w:t>
+      </w:r>
+      <w:proofErr w:type="spellEnd"/>
+      <w:r>
+        <w:rPr>
+          <w:lang w:val="nl-BE"/>
+        </w:rPr>
+        <w:t xml:space="preserve"> (link bij bronnen), deze was na ongeveer 9 dagen geleverd. De module kwam met een RFID sleutelhanger en kaart. Deze zijn beide MILFARE classic kaarten van 1K. Over een eigen </w:t>
+      </w:r>
+      <w:proofErr w:type="spellStart"/>
+      <w:r>
+        <w:rPr>
+          <w:lang w:val="nl-BE"/>
+        </w:rPr>
+        <w:t>Raspberry</w:t>
+      </w:r>
+      <w:proofErr w:type="spellEnd"/>
+      <w:r>
+        <w:rPr>
+          <w:lang w:val="nl-BE"/>
+        </w:rPr>
+        <w:t xml:space="preserve"> Pi model B beschikte ik al. De RC522 module gebruikt SPI om te communiceren met de </w:t>
+      </w:r>
+      <w:proofErr w:type="spellStart"/>
+      <w:r>
+        <w:rPr>
+          <w:lang w:val="nl-BE"/>
+        </w:rPr>
+        <w:t>Raspberry</w:t>
+      </w:r>
+      <w:proofErr w:type="spellEnd"/>
+      <w:r>
+        <w:rPr>
+          <w:lang w:val="nl-BE"/>
+        </w:rPr>
+        <w:t xml:space="preserve"> Pi en heeft 3,3V nodig om te kunnen werken.</w:t>
+      </w:r>
+    </w:p>
+    <w:p>
+      <w:pPr>
+        <w:rPr>
+          <w:lang w:val="nl-BE"/>
+        </w:rPr>
+      </w:pPr>
+      <w:r>
+        <w:rPr>
+          <w:lang w:val="nl-BE"/>
+        </w:rPr>
+        <w:t xml:space="preserve">Omdat ik in een later stadium van ons project ben overgeschakeld van een </w:t>
+      </w:r>
+      <w:proofErr w:type="spellStart"/>
+      <w:r>
+        <w:rPr>
+          <w:lang w:val="nl-BE"/>
+        </w:rPr>
+        <w:t>Raspberry</w:t>
+      </w:r>
+      <w:proofErr w:type="spellEnd"/>
+      <w:r>
+        <w:rPr>
+          <w:lang w:val="nl-BE"/>
+        </w:rPr>
+        <w:t xml:space="preserve"> Pi naar </w:t>
+      </w:r>
+      <w:proofErr w:type="spellStart"/>
+      <w:r>
+        <w:rPr>
+          <w:lang w:val="nl-BE"/>
+        </w:rPr>
+        <w:t>Arduino</w:t>
+      </w:r>
+      <w:proofErr w:type="spellEnd"/>
+      <w:r>
+        <w:rPr>
+          <w:lang w:val="nl-BE"/>
+        </w:rPr>
+        <w:t xml:space="preserve">, ben ik begonnen met het gebruiken van men eigen </w:t>
+      </w:r>
+      <w:proofErr w:type="spellStart"/>
+      <w:r>
+        <w:rPr>
+          <w:lang w:val="nl-BE"/>
+        </w:rPr>
+        <w:t>Arduino</w:t>
+      </w:r>
+      <w:proofErr w:type="spellEnd"/>
+      <w:r>
+        <w:rPr>
+          <w:lang w:val="nl-BE"/>
+        </w:rPr>
+        <w:t xml:space="preserve"> Mega.</w:t>
+      </w:r>
     </w:p>
     <w:p>
       <w:pPr>
@@ -4231,9 +4734,1084 @@
         </w:numPr>
         <w:spacing w:before="0"/>
       </w:pPr>
-      <w:hyperlink r:id="rId11" w:history="1">
-        <w:bookmarkStart w:id="14" w:name="_Toc440581884"/>
-        <w:bookmarkStart w:id="15" w:name="_Toc440583479"/>
+      <w:bookmarkStart w:id="14" w:name="_Toc440620219"/>
+      <w:bookmarkStart w:id="15" w:name="_Toc440621073"/>
+      <w:r>
+        <w:t>Onderzoek</w:t>
+      </w:r>
+      <w:bookmarkEnd w:id="14"/>
+      <w:bookmarkEnd w:id="15"/>
+    </w:p>
+    <w:p>
+      <w:pPr>
+        <w:rPr>
+          <w:lang w:val="nl-BE"/>
+        </w:rPr>
+      </w:pPr>
+      <w:r>
+        <w:rPr>
+          <w:lang w:val="nl-BE"/>
+        </w:rPr>
+        <w:t xml:space="preserve">Allereerst zijn we begonnen met te zoeken naar informatie, </w:t>
+      </w:r>
+      <w:proofErr w:type="spellStart"/>
+      <w:r>
+        <w:rPr>
+          <w:lang w:val="nl-BE"/>
+        </w:rPr>
+        <w:t>tutorials</w:t>
+      </w:r>
+      <w:proofErr w:type="spellEnd"/>
+      <w:r>
+        <w:rPr>
+          <w:lang w:val="nl-BE"/>
+        </w:rPr>
+        <w:t xml:space="preserve">, scripties, etc. die over het lezen, schrijven, kopiëren, etc. van RFID tags gaan. We hebben veel geleerd over de MIFARE classic RFID tag dankzij de scriptie van Wee </w:t>
+      </w:r>
+      <w:proofErr w:type="spellStart"/>
+      <w:r>
+        <w:rPr>
+          <w:lang w:val="nl-BE"/>
+        </w:rPr>
+        <w:t>Hon</w:t>
+      </w:r>
+      <w:proofErr w:type="spellEnd"/>
+      <w:r>
+        <w:rPr>
+          <w:lang w:val="nl-BE"/>
+        </w:rPr>
+        <w:t xml:space="preserve"> Tan. De </w:t>
+      </w:r>
+      <w:proofErr w:type="spellStart"/>
+      <w:r>
+        <w:rPr>
+          <w:lang w:val="nl-BE"/>
+        </w:rPr>
+        <w:t>tutorials</w:t>
+      </w:r>
+      <w:proofErr w:type="spellEnd"/>
+      <w:r>
+        <w:rPr>
+          <w:lang w:val="nl-BE"/>
+        </w:rPr>
+        <w:t xml:space="preserve"> van </w:t>
+      </w:r>
+      <w:proofErr w:type="spellStart"/>
+      <w:r>
+        <w:rPr>
+          <w:lang w:val="nl-BE"/>
+        </w:rPr>
+        <w:t>MakeCourse</w:t>
+      </w:r>
+      <w:proofErr w:type="spellEnd"/>
+      <w:r>
+        <w:rPr>
+          <w:lang w:val="nl-BE"/>
+        </w:rPr>
+        <w:t xml:space="preserve"> legt uitbundig uit hoe RFID werkt en hoe de EEPROM eruit ziet. </w:t>
+      </w:r>
+    </w:p>
+    <w:p>
+      <w:proofErr w:type="spellStart"/>
+      <w:r>
+        <w:t>Als</w:t>
+      </w:r>
+      <w:proofErr w:type="spellEnd"/>
+      <w:r>
+        <w:t xml:space="preserve"> code </w:t>
+      </w:r>
+      <w:proofErr w:type="spellStart"/>
+      <w:r>
+        <w:t>voorbeelden</w:t>
+      </w:r>
+      <w:proofErr w:type="spellEnd"/>
+      <w:r>
+        <w:t xml:space="preserve"> </w:t>
+      </w:r>
+      <w:proofErr w:type="spellStart"/>
+      <w:r>
+        <w:t>hebben</w:t>
+      </w:r>
+      <w:proofErr w:type="spellEnd"/>
+      <w:r>
+        <w:t xml:space="preserve"> we code </w:t>
+      </w:r>
+      <w:proofErr w:type="spellStart"/>
+      <w:r>
+        <w:t>gebruikt</w:t>
+      </w:r>
+      <w:proofErr w:type="spellEnd"/>
+      <w:r>
+        <w:t xml:space="preserve"> van </w:t>
+      </w:r>
+      <w:proofErr w:type="spellStart"/>
+      <w:r>
+        <w:t>MakeCourse</w:t>
+      </w:r>
+      <w:proofErr w:type="spellEnd"/>
+      <w:r>
+        <w:t xml:space="preserve"> </w:t>
+      </w:r>
+      <w:proofErr w:type="spellStart"/>
+      <w:r>
+        <w:t>en</w:t>
+      </w:r>
+      <w:proofErr w:type="spellEnd"/>
+      <w:r>
+        <w:t xml:space="preserve"> RFID/Arduino: copy a card with </w:t>
+      </w:r>
+      <w:proofErr w:type="spellStart"/>
+      <w:r>
+        <w:t>know</w:t>
+      </w:r>
+      <w:proofErr w:type="spellEnd"/>
+      <w:r>
+        <w:t xml:space="preserve"> keys. </w:t>
+      </w:r>
+      <w:proofErr w:type="spellStart"/>
+      <w:r>
+        <w:t>Voor</w:t>
+      </w:r>
+      <w:proofErr w:type="spellEnd"/>
+      <w:r>
+        <w:t xml:space="preserve"> </w:t>
+      </w:r>
+      <w:proofErr w:type="spellStart"/>
+      <w:r>
+        <w:t>informatie</w:t>
+      </w:r>
+      <w:proofErr w:type="spellEnd"/>
+      <w:r>
+        <w:t xml:space="preserve"> </w:t>
+      </w:r>
+      <w:proofErr w:type="spellStart"/>
+      <w:r>
+        <w:t>hierover</w:t>
+      </w:r>
+      <w:proofErr w:type="spellEnd"/>
+      <w:r>
+        <w:t xml:space="preserve"> </w:t>
+      </w:r>
+      <w:proofErr w:type="spellStart"/>
+      <w:r>
+        <w:t>en</w:t>
+      </w:r>
+      <w:proofErr w:type="spellEnd"/>
+      <w:r>
+        <w:t xml:space="preserve"> </w:t>
+      </w:r>
+      <w:proofErr w:type="spellStart"/>
+      <w:r>
+        <w:t>een</w:t>
+      </w:r>
+      <w:proofErr w:type="spellEnd"/>
+      <w:r>
+        <w:t xml:space="preserve"> link </w:t>
+      </w:r>
+      <w:proofErr w:type="spellStart"/>
+      <w:r>
+        <w:t>naar</w:t>
+      </w:r>
+      <w:proofErr w:type="spellEnd"/>
+      <w:r>
+        <w:t xml:space="preserve"> de </w:t>
+      </w:r>
+      <w:proofErr w:type="spellStart"/>
+      <w:r>
+        <w:t>bronnen</w:t>
+      </w:r>
+      <w:proofErr w:type="spellEnd"/>
+      <w:r>
+        <w:t xml:space="preserve">, </w:t>
+      </w:r>
+      <w:proofErr w:type="spellStart"/>
+      <w:r>
+        <w:t>zie</w:t>
+      </w:r>
+      <w:proofErr w:type="spellEnd"/>
+      <w:r>
+        <w:t xml:space="preserve"> </w:t>
+      </w:r>
+      <w:proofErr w:type="spellStart"/>
+      <w:r>
+        <w:t>bij</w:t>
+      </w:r>
+      <w:proofErr w:type="spellEnd"/>
+      <w:r>
+        <w:t xml:space="preserve"> punt 6, </w:t>
+      </w:r>
+      <w:proofErr w:type="spellStart"/>
+      <w:r>
+        <w:t>bronnen</w:t>
+      </w:r>
+      <w:proofErr w:type="spellEnd"/>
+      <w:r>
+        <w:t>.</w:t>
+      </w:r>
+      <w:r>
+        <w:t xml:space="preserve"> </w:t>
+      </w:r>
+    </w:p>
+    <w:p>
+      <w:pPr>
+        <w:rPr>
+          <w:lang w:val="nl-BE"/>
+        </w:rPr>
+      </w:pPr>
+      <w:r>
+        <w:rPr>
+          <w:lang w:val="nl-BE"/>
+        </w:rPr>
+        <w:t xml:space="preserve">Omdat we initieel voor </w:t>
+      </w:r>
+      <w:proofErr w:type="spellStart"/>
+      <w:r>
+        <w:rPr>
+          <w:lang w:val="nl-BE"/>
+        </w:rPr>
+        <w:t>Raspberry</w:t>
+      </w:r>
+      <w:proofErr w:type="spellEnd"/>
+      <w:r>
+        <w:rPr>
+          <w:lang w:val="nl-BE"/>
+        </w:rPr>
+        <w:t xml:space="preserve"> Pi gingen, hadden we eerst bronnen over RFID en </w:t>
+      </w:r>
+      <w:proofErr w:type="spellStart"/>
+      <w:r>
+        <w:rPr>
+          <w:lang w:val="nl-BE"/>
+        </w:rPr>
+        <w:t>Raspberry</w:t>
+      </w:r>
+      <w:proofErr w:type="spellEnd"/>
+      <w:r>
+        <w:rPr>
+          <w:lang w:val="nl-BE"/>
+        </w:rPr>
+        <w:t xml:space="preserve"> Pi.</w:t>
+      </w:r>
+    </w:p>
+    <w:p/>
+    <w:p>
+      <w:pPr>
+        <w:pStyle w:val="Kop3"/>
+      </w:pPr>
+      <w:bookmarkStart w:id="16" w:name="_Toc440620220"/>
+      <w:bookmarkStart w:id="17" w:name="_Toc440621074"/>
+      <w:r>
+        <w:lastRenderedPageBreak/>
+        <w:t>MILFARE classic</w:t>
+      </w:r>
+      <w:bookmarkEnd w:id="16"/>
+      <w:bookmarkEnd w:id="17"/>
+    </w:p>
+    <w:p>
+      <w:pPr>
+        <w:rPr>
+          <w:lang w:val="nl-BE"/>
+        </w:rPr>
+      </w:pPr>
+      <w:r>
+        <w:rPr>
+          <w:lang w:val="nl-BE"/>
+        </w:rPr>
+        <w:t>We zijn ons gaan focussen op de MILFARE classic kaarten, omdat we deze bij onze RFID module zat en de school zijn studentenkaarten ook van dit type zijn. We hebben later ontdekt toen we de studentenkaarten aan het uitlezen waren dat die van het type 4K zijn en dus meer geheugen hebben. De RFID chip gebruikt EEPROM (</w:t>
+      </w:r>
+      <w:r>
+        <w:rPr>
+          <w:rFonts w:cs="Arial"/>
+          <w:color w:val="222222"/>
+          <w:shd w:val="clear" w:color="auto" w:fill="FFFFFF"/>
+        </w:rPr>
+        <w:t>Electrically Erasable Programmable Read-Only Memory</w:t>
+      </w:r>
+      <w:r>
+        <w:rPr>
+          <w:lang w:val="nl-BE"/>
+        </w:rPr>
+        <w:t>) om data op te slaan.</w:t>
+      </w:r>
+    </w:p>
+    <w:p>
+      <w:pPr>
+        <w:rPr>
+          <w:lang w:val="nl-BE"/>
+        </w:rPr>
+      </w:pPr>
+      <w:r>
+        <w:rPr>
+          <w:lang w:val="nl-BE"/>
+        </w:rPr>
+        <w:t>Op Wikipedia en in andere bronnen hebben we ontdekt dat de simpele versleuteling van de MILFARE classic al lang omzeild was. Toch werden deze kaarten nog veel gebruikt, omdat deze zeer goedkoop zijn in aanschaf.</w:t>
+      </w:r>
+    </w:p>
+    <w:p>
+      <w:pPr>
+        <w:rPr>
+          <w:lang w:val="nl-BE"/>
+        </w:rPr>
+      </w:pPr>
+      <w:r>
+        <w:rPr>
+          <w:lang w:val="nl-BE"/>
+        </w:rPr>
+        <w:t xml:space="preserve">De classic 1K kaart beschikt over 16 sectoren met ieders 4 </w:t>
+      </w:r>
+      <w:proofErr w:type="spellStart"/>
+      <w:r>
+        <w:rPr>
+          <w:lang w:val="nl-BE"/>
+        </w:rPr>
+        <w:t>blocks</w:t>
+      </w:r>
+      <w:proofErr w:type="spellEnd"/>
+      <w:r>
+        <w:rPr>
+          <w:lang w:val="nl-BE"/>
+        </w:rPr>
+        <w:t xml:space="preserve"> van 16 Bytes (16*4*16 = 1024 = 1KByte). Dit wil zeggen dat er in totaal 64 </w:t>
+      </w:r>
+      <w:proofErr w:type="spellStart"/>
+      <w:r>
+        <w:rPr>
+          <w:lang w:val="nl-BE"/>
+        </w:rPr>
+        <w:t>blocks</w:t>
+      </w:r>
+      <w:proofErr w:type="spellEnd"/>
+      <w:r>
+        <w:rPr>
+          <w:lang w:val="nl-BE"/>
+        </w:rPr>
+        <w:t xml:space="preserve"> zijn, van elke sector zijn 4 </w:t>
+      </w:r>
+      <w:proofErr w:type="spellStart"/>
+      <w:r>
+        <w:rPr>
+          <w:lang w:val="nl-BE"/>
+        </w:rPr>
+        <w:t>blocks</w:t>
+      </w:r>
+      <w:proofErr w:type="spellEnd"/>
+      <w:r>
+        <w:rPr>
+          <w:lang w:val="nl-BE"/>
+        </w:rPr>
+        <w:t xml:space="preserve"> bevat er eentje de 2 beveiligingssleutels (</w:t>
+      </w:r>
+      <w:proofErr w:type="spellStart"/>
+      <w:r>
+        <w:rPr>
+          <w:lang w:val="nl-BE"/>
+        </w:rPr>
+        <w:t>key</w:t>
+      </w:r>
+      <w:proofErr w:type="spellEnd"/>
+      <w:r>
+        <w:rPr>
+          <w:lang w:val="nl-BE"/>
+        </w:rPr>
+        <w:t xml:space="preserve"> A &amp; B). Deze kan uniek zijn voor elke sector en is standaard wanneer deze van de fabrikant komt 255 (DEC) of 1111 1111 (BIN) voor elke sector. De security block ziet er als volgt uit, 6 bytes voor </w:t>
+      </w:r>
+      <w:proofErr w:type="spellStart"/>
+      <w:r>
+        <w:rPr>
+          <w:lang w:val="nl-BE"/>
+        </w:rPr>
+        <w:t>key</w:t>
+      </w:r>
+      <w:proofErr w:type="spellEnd"/>
+      <w:r>
+        <w:rPr>
+          <w:lang w:val="nl-BE"/>
+        </w:rPr>
+        <w:t xml:space="preserve"> A, hierna 4 bytes voor access bits en als laatste nog is 6 bytes voor </w:t>
+      </w:r>
+      <w:proofErr w:type="spellStart"/>
+      <w:r>
+        <w:rPr>
+          <w:lang w:val="nl-BE"/>
+        </w:rPr>
+        <w:t>key</w:t>
+      </w:r>
+      <w:proofErr w:type="spellEnd"/>
+      <w:r>
+        <w:rPr>
+          <w:lang w:val="nl-BE"/>
+        </w:rPr>
+        <w:t xml:space="preserve"> B. De beveiliging vereist maar 1 </w:t>
+      </w:r>
+      <w:proofErr w:type="spellStart"/>
+      <w:r>
+        <w:rPr>
+          <w:lang w:val="nl-BE"/>
+        </w:rPr>
+        <w:t>key</w:t>
+      </w:r>
+      <w:proofErr w:type="spellEnd"/>
+      <w:r>
+        <w:rPr>
+          <w:lang w:val="nl-BE"/>
+        </w:rPr>
+        <w:t xml:space="preserve"> om te werken hierdoor is de 2</w:t>
+      </w:r>
+      <w:r>
+        <w:rPr>
+          <w:vertAlign w:val="superscript"/>
+          <w:lang w:val="nl-BE"/>
+        </w:rPr>
+        <w:t>de</w:t>
+      </w:r>
+      <w:r>
+        <w:rPr>
+          <w:lang w:val="nl-BE"/>
+        </w:rPr>
+        <w:t xml:space="preserve"> dus optioneel, maar verhoogt de beveiliging wel.</w:t>
+      </w:r>
+    </w:p>
+    <w:p>
+      <w:pPr>
+        <w:rPr>
+          <w:lang w:val="nl-BE"/>
+        </w:rPr>
+      </w:pPr>
+      <w:r>
+        <w:rPr>
+          <w:lang w:val="nl-BE"/>
+        </w:rPr>
+        <w:t xml:space="preserve">De 4K variant, gebruikt door de school voor de studentenkaarten, heeft het zelfde beveiligingsprincipe, maar met 4x zoveel geheugen en de indeling is hier ook iets anders. Deze versie heeft in totaal 40 sectoren. Hier bestaan de eerste 32 sectoren ook uit 4 </w:t>
+      </w:r>
+      <w:proofErr w:type="spellStart"/>
+      <w:r>
+        <w:rPr>
+          <w:lang w:val="nl-BE"/>
+        </w:rPr>
+        <w:t>blocks</w:t>
+      </w:r>
+      <w:proofErr w:type="spellEnd"/>
+      <w:r>
+        <w:rPr>
+          <w:lang w:val="nl-BE"/>
+        </w:rPr>
+        <w:t xml:space="preserve"> van 16 Bytes zoals de 1K versie, maar de laatste acht sectoren bestaan uit 16 </w:t>
+      </w:r>
+      <w:proofErr w:type="spellStart"/>
+      <w:r>
+        <w:rPr>
+          <w:lang w:val="nl-BE"/>
+        </w:rPr>
+        <w:t>blocks</w:t>
+      </w:r>
+      <w:proofErr w:type="spellEnd"/>
+      <w:r>
+        <w:rPr>
+          <w:lang w:val="nl-BE"/>
+        </w:rPr>
+        <w:t xml:space="preserve"> van 16 Bytes.</w:t>
+      </w:r>
+    </w:p>
+    <w:p>
+      <w:pPr>
+        <w:spacing w:after="0"/>
+        <w:rPr>
+          <w:lang w:val="nl-BE"/>
+        </w:rPr>
+      </w:pPr>
+      <w:r>
+        <w:rPr>
+          <w:lang w:val="nl-BE"/>
+        </w:rPr>
+        <w:t xml:space="preserve">Block 0 van sector 1 bevat de UID (4 bytes), BCC (1 byte) en fabrikant zijn </w:t>
+      </w:r>
+    </w:p>
+    <w:p>
+      <w:pPr>
+        <w:rPr>
+          <w:lang w:val="nl-BE"/>
+        </w:rPr>
+      </w:pPr>
+      <w:r>
+        <w:rPr>
+          <w:lang w:val="nl-BE"/>
+        </w:rPr>
+        <w:t xml:space="preserve">gegevens (10 bytes). De UID kan gebruikt worden om een unieke </w:t>
+      </w:r>
+      <w:proofErr w:type="spellStart"/>
+      <w:r>
+        <w:rPr>
+          <w:lang w:val="nl-BE"/>
+        </w:rPr>
+        <w:t>key</w:t>
+      </w:r>
+      <w:proofErr w:type="spellEnd"/>
+      <w:r>
+        <w:rPr>
+          <w:lang w:val="nl-BE"/>
+        </w:rPr>
+        <w:t xml:space="preserve"> B te genereren.</w:t>
+      </w:r>
+    </w:p>
+    <w:p>
+      <w:pPr>
+        <w:rPr>
+          <w:lang w:val="nl-BE"/>
+        </w:rPr>
+      </w:pPr>
+      <w:r>
+        <w:rPr>
+          <w:lang w:val="nl-BE"/>
+        </w:rPr>
+        <w:t xml:space="preserve">De RFID beschikt over 6 memory operations, namelijk </w:t>
+      </w:r>
+      <w:proofErr w:type="spellStart"/>
+      <w:r>
+        <w:rPr>
+          <w:lang w:val="nl-BE"/>
+        </w:rPr>
+        <w:t>read</w:t>
+      </w:r>
+      <w:proofErr w:type="spellEnd"/>
+      <w:r>
+        <w:rPr>
+          <w:lang w:val="nl-BE"/>
+        </w:rPr>
+        <w:t xml:space="preserve">, </w:t>
+      </w:r>
+      <w:proofErr w:type="spellStart"/>
+      <w:r>
+        <w:rPr>
+          <w:lang w:val="nl-BE"/>
+        </w:rPr>
+        <w:t>write</w:t>
+      </w:r>
+      <w:proofErr w:type="spellEnd"/>
+      <w:r>
+        <w:rPr>
+          <w:lang w:val="nl-BE"/>
+        </w:rPr>
+        <w:t xml:space="preserve">, increment, </w:t>
+      </w:r>
+      <w:proofErr w:type="spellStart"/>
+      <w:r>
+        <w:rPr>
+          <w:lang w:val="nl-BE"/>
+        </w:rPr>
+        <w:t>decrement</w:t>
+      </w:r>
+      <w:proofErr w:type="spellEnd"/>
+      <w:r>
+        <w:rPr>
+          <w:lang w:val="nl-BE"/>
+        </w:rPr>
+        <w:t xml:space="preserve">, transfer, </w:t>
+      </w:r>
+      <w:proofErr w:type="spellStart"/>
+      <w:r>
+        <w:rPr>
+          <w:lang w:val="nl-BE"/>
+        </w:rPr>
+        <w:t>restore</w:t>
+      </w:r>
+      <w:proofErr w:type="spellEnd"/>
+      <w:r>
+        <w:rPr>
+          <w:lang w:val="nl-BE"/>
+        </w:rPr>
+        <w:t>.</w:t>
+      </w:r>
+    </w:p>
+    <w:p>
+      <w:pPr>
+        <w:rPr>
+          <w:lang w:val="nl-BE"/>
+        </w:rPr>
+      </w:pPr>
+      <w:r>
+        <w:rPr>
+          <w:noProof/>
+          <w:lang w:val="nl-BE" w:eastAsia="nl-BE"/>
+        </w:rPr>
+        <w:drawing>
+          <wp:inline distT="0" distB="0" distL="0" distR="0" wp14:anchorId="36EACD7E" wp14:editId="68DA1943">
+            <wp:extent cx="4447101" cy="2179320"/>
+            <wp:effectExtent l="0" t="0" r="0" b="0"/>
+            <wp:docPr id="3" name="Afbeelding 3"/>
+            <wp:cNvGraphicFramePr>
+              <a:graphicFrameLocks xmlns:a="http://schemas.openxmlformats.org/drawingml/2006/main" noChangeAspect="1"/>
+            </wp:cNvGraphicFramePr>
+            <a:graphic xmlns:a="http://schemas.openxmlformats.org/drawingml/2006/main">
+              <a:graphicData uri="http://schemas.openxmlformats.org/drawingml/2006/picture">
+                <pic:pic xmlns:pic="http://schemas.openxmlformats.org/drawingml/2006/picture">
+                  <pic:nvPicPr>
+                    <pic:cNvPr id="1" name=""/>
+                    <pic:cNvPicPr/>
+                  </pic:nvPicPr>
+                  <pic:blipFill>
+                    <a:blip r:embed="rId11"/>
+                    <a:stretch>
+                      <a:fillRect/>
+                    </a:stretch>
+                  </pic:blipFill>
+                  <pic:spPr>
+                    <a:xfrm>
+                      <a:off x="0" y="0"/>
+                      <a:ext cx="4486089" cy="2198426"/>
+                    </a:xfrm>
+                    <a:prstGeom prst="rect">
+                      <a:avLst/>
+                    </a:prstGeom>
+                  </pic:spPr>
+                </pic:pic>
+              </a:graphicData>
+            </a:graphic>
+          </wp:inline>
+        </w:drawing>
+      </w:r>
+    </w:p>
+    <w:p>
+      <w:pPr>
+        <w:rPr>
+          <w:lang w:val="nl-BE"/>
+        </w:rPr>
+      </w:pPr>
+      <w:r>
+        <w:rPr>
+          <w:lang w:val="nl-BE"/>
+        </w:rPr>
+        <w:t xml:space="preserve">Na het uitlezen van mijn studentenkaart ben ik erachter gekomen dat deze leeg is en nog altijd de </w:t>
+      </w:r>
+      <w:proofErr w:type="spellStart"/>
+      <w:r>
+        <w:rPr>
+          <w:lang w:val="nl-BE"/>
+        </w:rPr>
+        <w:t>factory</w:t>
+      </w:r>
+      <w:proofErr w:type="spellEnd"/>
+      <w:r>
+        <w:rPr>
+          <w:lang w:val="nl-BE"/>
+        </w:rPr>
+        <w:t xml:space="preserve"> </w:t>
+      </w:r>
+      <w:proofErr w:type="spellStart"/>
+      <w:r>
+        <w:rPr>
+          <w:lang w:val="nl-BE"/>
+        </w:rPr>
+        <w:t>key</w:t>
+      </w:r>
+      <w:proofErr w:type="spellEnd"/>
+      <w:r>
+        <w:rPr>
+          <w:lang w:val="nl-BE"/>
+        </w:rPr>
+        <w:t xml:space="preserve"> heeft.</w:t>
+      </w:r>
+    </w:p>
+    <w:p>
+      <w:pPr>
+        <w:pStyle w:val="Kop3"/>
+      </w:pPr>
+      <w:bookmarkStart w:id="18" w:name="_Toc440620221"/>
+      <w:bookmarkStart w:id="19" w:name="_Toc440621075"/>
+      <w:r>
+        <w:lastRenderedPageBreak/>
+        <w:t xml:space="preserve">Van </w:t>
+      </w:r>
+      <w:proofErr w:type="spellStart"/>
+      <w:r>
+        <w:t>Raspberry</w:t>
+      </w:r>
+      <w:proofErr w:type="spellEnd"/>
+      <w:r>
+        <w:t xml:space="preserve"> PI naar </w:t>
+      </w:r>
+      <w:proofErr w:type="spellStart"/>
+      <w:r>
+        <w:t>Arduino</w:t>
+      </w:r>
+      <w:bookmarkEnd w:id="18"/>
+      <w:bookmarkEnd w:id="19"/>
+      <w:proofErr w:type="spellEnd"/>
+    </w:p>
+    <w:p>
+      <w:pPr>
+        <w:rPr>
+          <w:lang w:val="nl-BE"/>
+        </w:rPr>
+      </w:pPr>
+      <w:r>
+        <w:rPr>
+          <w:lang w:val="nl-BE"/>
+        </w:rPr>
+        <w:t xml:space="preserve">Oorspronkelijk zijn we begonnen met </w:t>
+      </w:r>
+      <w:proofErr w:type="spellStart"/>
+      <w:r>
+        <w:rPr>
+          <w:lang w:val="nl-BE"/>
+        </w:rPr>
+        <w:t>Raspberry</w:t>
+      </w:r>
+      <w:proofErr w:type="spellEnd"/>
+      <w:r>
+        <w:rPr>
+          <w:lang w:val="nl-BE"/>
+        </w:rPr>
+        <w:t xml:space="preserve"> Pi, maar we hadden hier al vanaf het begin problemen mee. Ik heb in totaal 3x een nieuwe (verse) versie van </w:t>
+      </w:r>
+      <w:proofErr w:type="spellStart"/>
+      <w:r>
+        <w:rPr>
+          <w:lang w:val="nl-BE"/>
+        </w:rPr>
+        <w:t>Raspbian</w:t>
+      </w:r>
+      <w:proofErr w:type="spellEnd"/>
+      <w:r>
+        <w:rPr>
+          <w:lang w:val="nl-BE"/>
+        </w:rPr>
+        <w:t xml:space="preserve"> moeten installeren, doordat deze corrupt geraakte en in een bootloop bleven hangen. Hierdoor ben ik enkele malen mijn python scripts kwijt geraakt, door niet op tijd en back-up te voorzien.</w:t>
+      </w:r>
+    </w:p>
+    <w:p>
+      <w:pPr>
+        <w:rPr>
+          <w:lang w:val="nl-BE"/>
+        </w:rPr>
+      </w:pPr>
+      <w:r>
+        <w:rPr>
+          <w:lang w:val="nl-BE"/>
+        </w:rPr>
+        <w:t xml:space="preserve">Nadat ik hoorde dat we ook met een </w:t>
+      </w:r>
+      <w:proofErr w:type="spellStart"/>
+      <w:r>
+        <w:rPr>
+          <w:lang w:val="nl-BE"/>
+        </w:rPr>
+        <w:t>Arduino</w:t>
+      </w:r>
+      <w:proofErr w:type="spellEnd"/>
+      <w:r>
+        <w:rPr>
+          <w:lang w:val="nl-BE"/>
+        </w:rPr>
+        <w:t xml:space="preserve"> mochten werken, ben ik hiermee opnieuw begonnen. Na wat zoeken vond ik een tutorial die uitlegt hoe RFID communicatie werkt op </w:t>
+      </w:r>
+      <w:proofErr w:type="spellStart"/>
+      <w:r>
+        <w:rPr>
+          <w:lang w:val="nl-BE"/>
+        </w:rPr>
+        <w:t>MakeCourse</w:t>
+      </w:r>
+      <w:proofErr w:type="spellEnd"/>
+      <w:r>
+        <w:rPr>
+          <w:lang w:val="nl-BE"/>
+        </w:rPr>
+        <w:t xml:space="preserve"> en een ander persoon zijn project rondom het klonen van RFID tags me gekende sleutels. De maakten beide gebruik van de MFRC522 </w:t>
+      </w:r>
+      <w:proofErr w:type="spellStart"/>
+      <w:r>
+        <w:rPr>
+          <w:lang w:val="nl-BE"/>
+        </w:rPr>
+        <w:t>library</w:t>
+      </w:r>
+      <w:proofErr w:type="spellEnd"/>
+      <w:r>
+        <w:rPr>
+          <w:lang w:val="nl-BE"/>
+        </w:rPr>
+        <w:t xml:space="preserve"> door Miguel </w:t>
+      </w:r>
+      <w:proofErr w:type="spellStart"/>
+      <w:r>
+        <w:rPr>
+          <w:lang w:val="nl-BE"/>
+        </w:rPr>
+        <w:t>Balboa</w:t>
+      </w:r>
+      <w:proofErr w:type="spellEnd"/>
+      <w:r>
+        <w:rPr>
+          <w:lang w:val="nl-BE"/>
+        </w:rPr>
+        <w:t xml:space="preserve"> (zie bronnen).</w:t>
+      </w:r>
+    </w:p>
+    <w:p>
+      <w:pPr>
+        <w:rPr>
+          <w:lang w:val="nl-BE"/>
+        </w:rPr>
+      </w:pPr>
+      <w:r>
+        <w:rPr>
+          <w:lang w:val="nl-BE"/>
+        </w:rPr>
+        <w:t xml:space="preserve">We hebben we ontdekt dat de </w:t>
+      </w:r>
+      <w:proofErr w:type="spellStart"/>
+      <w:r>
+        <w:rPr>
+          <w:lang w:val="nl-BE"/>
+        </w:rPr>
+        <w:t>Arduino</w:t>
+      </w:r>
+      <w:proofErr w:type="spellEnd"/>
+      <w:r>
+        <w:rPr>
+          <w:lang w:val="nl-BE"/>
+        </w:rPr>
+        <w:t xml:space="preserve"> </w:t>
+      </w:r>
+      <w:proofErr w:type="spellStart"/>
+      <w:r>
+        <w:rPr>
+          <w:lang w:val="nl-BE"/>
+        </w:rPr>
+        <w:t>Uno</w:t>
+      </w:r>
+      <w:proofErr w:type="spellEnd"/>
+      <w:r>
+        <w:rPr>
+          <w:lang w:val="nl-BE"/>
+        </w:rPr>
+        <w:t xml:space="preserve"> bijvoorbeeld niet genoeg geheugen (SRAM) heeft om een tag te kunnen klonen. Gelukkig beschik ik over een </w:t>
+      </w:r>
+      <w:proofErr w:type="spellStart"/>
+      <w:r>
+        <w:rPr>
+          <w:lang w:val="nl-BE"/>
+        </w:rPr>
+        <w:t>Arduino</w:t>
+      </w:r>
+      <w:proofErr w:type="spellEnd"/>
+      <w:r>
+        <w:rPr>
+          <w:lang w:val="nl-BE"/>
+        </w:rPr>
+        <w:t xml:space="preserve"> Mega die 4x zoveel geheugen heeft (8K i.p.v. 2K).</w:t>
+      </w:r>
+    </w:p>
+    <w:p>
+      <w:pPr>
+        <w:pStyle w:val="Kop3"/>
+      </w:pPr>
+      <w:bookmarkStart w:id="20" w:name="_Toc440620222"/>
+      <w:bookmarkStart w:id="21" w:name="_Toc440621076"/>
+      <w:r>
+        <w:t>Dumpen van RFID tag informatie</w:t>
+      </w:r>
+      <w:bookmarkEnd w:id="20"/>
+      <w:bookmarkEnd w:id="21"/>
+    </w:p>
+    <w:p>
+      <w:pPr>
+        <w:rPr>
+          <w:lang w:val="nl-BE"/>
+        </w:rPr>
+      </w:pPr>
+      <w:r>
+        <w:rPr>
+          <w:lang w:val="nl-BE"/>
+        </w:rPr>
+        <w:t>Met behulp van een tutorial hebben we de RFID data kunnen dumpen via de seriële poort, zodat we deze kunnen analyseren. Het is zo dat we geleerd hebben dat de studentenkaart leeg is.</w:t>
+      </w:r>
+    </w:p>
+    <w:p>
+      <w:pPr>
+        <w:pStyle w:val="Kop3"/>
+      </w:pPr>
+      <w:bookmarkStart w:id="22" w:name="_Toc440620223"/>
+      <w:bookmarkStart w:id="23" w:name="_Toc440621077"/>
+      <w:r>
+        <w:t>Crypto</w:t>
+      </w:r>
+      <w:bookmarkEnd w:id="22"/>
+      <w:bookmarkEnd w:id="23"/>
+      <w:r>
+        <w:t xml:space="preserve"> </w:t>
+      </w:r>
+    </w:p>
+    <w:p>
+      <w:pPr>
+        <w:rPr>
+          <w:lang w:val="nl-BE"/>
+        </w:rPr>
+      </w:pPr>
+      <w:r>
+        <w:rPr>
+          <w:lang w:val="nl-BE"/>
+        </w:rPr>
+        <w:t xml:space="preserve">MIFARE classic gebruikt Crypto1 dat eigendom is van NXP </w:t>
+      </w:r>
+      <w:proofErr w:type="spellStart"/>
+      <w:r>
+        <w:rPr>
+          <w:lang w:val="nl-BE"/>
+        </w:rPr>
+        <w:t>Semiconducters</w:t>
+      </w:r>
+      <w:proofErr w:type="spellEnd"/>
+      <w:r>
+        <w:rPr>
+          <w:lang w:val="nl-BE"/>
+        </w:rPr>
+        <w:t xml:space="preserve">, het algoritme is geïmplementeerd als hardware on-chip voor snelle codering van informatie. </w:t>
+      </w:r>
+    </w:p>
+    <w:p>
+      <w:pPr>
+        <w:rPr>
+          <w:lang w:val="nl-BE"/>
+        </w:rPr>
+      </w:pPr>
+    </w:p>
+    <w:p>
+      <w:pPr>
+        <w:pStyle w:val="Kop2"/>
+      </w:pPr>
+      <w:bookmarkStart w:id="24" w:name="_Toc440620224"/>
+      <w:bookmarkStart w:id="25" w:name="_Toc440621078"/>
+      <w:r>
+        <w:t>Eindstatus project</w:t>
+      </w:r>
+      <w:bookmarkEnd w:id="24"/>
+      <w:bookmarkEnd w:id="25"/>
+    </w:p>
+    <w:p>
+      <w:pPr>
+        <w:rPr>
+          <w:lang w:val="nl-BE"/>
+        </w:rPr>
+      </w:pPr>
+      <w:r>
+        <w:rPr>
+          <w:lang w:val="nl-BE"/>
+        </w:rPr>
+        <w:t xml:space="preserve">Momenteel kunnen we buiten het lezen van en dumpen van de RFID kaart niet eigenlijk niets, dit komt mede </w:t>
+      </w:r>
+      <w:proofErr w:type="spellStart"/>
+      <w:r>
+        <w:rPr>
+          <w:lang w:val="nl-BE"/>
+        </w:rPr>
+        <w:t>doordaat</w:t>
+      </w:r>
+      <w:proofErr w:type="spellEnd"/>
+      <w:r>
+        <w:rPr>
+          <w:lang w:val="nl-BE"/>
+        </w:rPr>
+        <w:t xml:space="preserve"> dat we de eerste 4 weken gewerkt hebben met de </w:t>
+      </w:r>
+      <w:proofErr w:type="spellStart"/>
+      <w:r>
+        <w:rPr>
+          <w:lang w:val="nl-BE"/>
+        </w:rPr>
+        <w:t>Raspberry</w:t>
+      </w:r>
+      <w:proofErr w:type="spellEnd"/>
+      <w:r>
+        <w:rPr>
+          <w:lang w:val="nl-BE"/>
+        </w:rPr>
+        <w:t xml:space="preserve"> Pi en dit tot niets heeft geleid.</w:t>
+      </w:r>
+    </w:p>
+    <w:p>
+      <w:pPr>
+        <w:rPr>
+          <w:lang w:val="nl-BE"/>
+        </w:rPr>
+      </w:pPr>
+      <w:r>
+        <w:rPr>
+          <w:lang w:val="nl-BE"/>
+        </w:rPr>
+        <w:t xml:space="preserve">Momenteel was ik nog bezig met het kunnen lezen, opslaan en dan schrijven van RFID tags waarvan we de </w:t>
+      </w:r>
+      <w:proofErr w:type="spellStart"/>
+      <w:r>
+        <w:rPr>
+          <w:lang w:val="nl-BE"/>
+        </w:rPr>
+        <w:t>keys</w:t>
+      </w:r>
+      <w:proofErr w:type="spellEnd"/>
+      <w:r>
+        <w:rPr>
+          <w:lang w:val="nl-BE"/>
+        </w:rPr>
+        <w:t xml:space="preserve"> kenden, maar door problemen met de </w:t>
+      </w:r>
+      <w:proofErr w:type="spellStart"/>
+      <w:r>
+        <w:rPr>
+          <w:lang w:val="nl-BE"/>
+        </w:rPr>
+        <w:t>library</w:t>
+      </w:r>
+      <w:proofErr w:type="spellEnd"/>
+      <w:r>
+        <w:rPr>
+          <w:lang w:val="nl-BE"/>
+        </w:rPr>
+        <w:t xml:space="preserve"> heb ik dit niet in orde gekregen.</w:t>
+      </w:r>
+    </w:p>
+    <w:p>
+      <w:pPr>
+        <w:rPr>
+          <w:lang w:val="nl-BE"/>
+        </w:rPr>
+      </w:pPr>
+    </w:p>
+    <w:p>
+      <w:pPr>
+        <w:rPr>
+          <w:lang w:val="nl-BE"/>
+        </w:rPr>
+      </w:pPr>
+    </w:p>
+    <w:p>
+      <w:pPr>
+        <w:pStyle w:val="Kop2"/>
+      </w:pPr>
+      <w:bookmarkStart w:id="26" w:name="_Toc440581883"/>
+      <w:bookmarkStart w:id="27" w:name="_Toc440620225"/>
+      <w:bookmarkStart w:id="28" w:name="_Toc440621079"/>
+      <w:r>
+        <w:lastRenderedPageBreak/>
+        <w:t>Bronnen</w:t>
+      </w:r>
+      <w:bookmarkEnd w:id="26"/>
+      <w:bookmarkEnd w:id="27"/>
+      <w:bookmarkEnd w:id="28"/>
+    </w:p>
+    <w:p>
+      <w:pPr>
+        <w:pStyle w:val="Kop3"/>
+        <w:numPr>
+          <w:ilvl w:val="2"/>
+          <w:numId w:val="3"/>
+        </w:numPr>
+        <w:spacing w:before="0"/>
+      </w:pPr>
+      <w:hyperlink r:id="rId12" w:history="1">
+        <w:bookmarkStart w:id="29" w:name="_Toc440581884"/>
+        <w:bookmarkStart w:id="30" w:name="_Toc440620226"/>
+        <w:bookmarkStart w:id="31" w:name="_Toc440621080"/>
         <w:r>
           <w:rPr>
             <w:rStyle w:val="Hyperlink"/>
@@ -4282,8 +5860,9 @@
           </w:rPr>
           <w:t xml:space="preserve"> Tan</w:t>
         </w:r>
-        <w:bookmarkEnd w:id="14"/>
-        <w:bookmarkEnd w:id="15"/>
+        <w:bookmarkEnd w:id="29"/>
+        <w:bookmarkEnd w:id="30"/>
+        <w:bookmarkEnd w:id="31"/>
       </w:hyperlink>
     </w:p>
     <w:p>
@@ -4291,7 +5870,9 @@
         <w:pStyle w:val="Kop3"/>
         <w:spacing w:before="0"/>
       </w:pPr>
-      <w:hyperlink r:id="rId12" w:history="1">
+      <w:hyperlink r:id="rId13" w:history="1">
+        <w:bookmarkStart w:id="32" w:name="_Toc440620227"/>
+        <w:bookmarkStart w:id="33" w:name="_Toc440621081"/>
         <w:proofErr w:type="spellStart"/>
         <w:r>
           <w:rPr>
@@ -4332,8 +5913,18 @@
           <w:rPr>
             <w:rStyle w:val="Hyperlink"/>
           </w:rPr>
-          <w:t xml:space="preserve"> Arduino</w:t>
-        </w:r>
+          <w:t xml:space="preserve"> </w:t>
+        </w:r>
+        <w:proofErr w:type="spellStart"/>
+        <w:r>
+          <w:rPr>
+            <w:rStyle w:val="Hyperlink"/>
+          </w:rPr>
+          <w:t>Arduino</w:t>
+        </w:r>
+        <w:bookmarkEnd w:id="32"/>
+        <w:bookmarkEnd w:id="33"/>
+        <w:proofErr w:type="spellEnd"/>
       </w:hyperlink>
     </w:p>
     <w:p>
@@ -4341,20 +5932,35 @@
         <w:pStyle w:val="Kop3"/>
         <w:spacing w:before="0"/>
       </w:pPr>
-      <w:hyperlink r:id="rId13" w:history="1">
-        <w:bookmarkStart w:id="16" w:name="_Toc440581886"/>
-        <w:bookmarkStart w:id="17" w:name="_Toc440583481"/>
-        <w:r>
-          <w:rPr>
-            <w:rStyle w:val="Hyperlink"/>
-          </w:rPr>
-          <w:t xml:space="preserve">RFID/Arduino: copy a card </w:t>
+      <w:hyperlink r:id="rId14" w:history="1">
+        <w:bookmarkStart w:id="34" w:name="_Toc440581886"/>
+        <w:bookmarkStart w:id="35" w:name="_Toc440620228"/>
+        <w:bookmarkStart w:id="36" w:name="_Toc440621082"/>
+        <w:r>
+          <w:rPr>
+            <w:rStyle w:val="Hyperlink"/>
+          </w:rPr>
+          <w:t>RFID/</w:t>
         </w:r>
         <w:proofErr w:type="spellStart"/>
         <w:r>
           <w:rPr>
             <w:rStyle w:val="Hyperlink"/>
           </w:rPr>
+          <w:t>Arduino</w:t>
+        </w:r>
+        <w:proofErr w:type="spellEnd"/>
+        <w:r>
+          <w:rPr>
+            <w:rStyle w:val="Hyperlink"/>
+          </w:rPr>
+          <w:t xml:space="preserve">: copy a card </w:t>
+        </w:r>
+        <w:proofErr w:type="spellStart"/>
+        <w:r>
+          <w:rPr>
+            <w:rStyle w:val="Hyperlink"/>
+          </w:rPr>
           <w:t>with</w:t>
         </w:r>
         <w:proofErr w:type="spellEnd"/>
@@ -4385,8 +5991,9 @@
           </w:rPr>
           <w:t>keys</w:t>
         </w:r>
-        <w:bookmarkEnd w:id="16"/>
-        <w:bookmarkEnd w:id="17"/>
+        <w:bookmarkEnd w:id="34"/>
+        <w:bookmarkEnd w:id="35"/>
+        <w:bookmarkEnd w:id="36"/>
         <w:proofErr w:type="spellEnd"/>
       </w:hyperlink>
     </w:p>
@@ -4399,20 +6006,29 @@
           <w:u w:val="single"/>
         </w:rPr>
       </w:pPr>
-      <w:hyperlink r:id="rId14" w:history="1">
-        <w:bookmarkStart w:id="18" w:name="_Toc440581887"/>
-        <w:bookmarkStart w:id="19" w:name="_Toc440583482"/>
-        <w:r>
-          <w:rPr>
-            <w:rStyle w:val="Hyperlink"/>
-          </w:rPr>
-          <w:t xml:space="preserve">Arduino RFID </w:t>
-        </w:r>
+      <w:hyperlink r:id="rId15" w:history="1">
+        <w:bookmarkStart w:id="37" w:name="_Toc440581887"/>
+        <w:bookmarkStart w:id="38" w:name="_Toc440620229"/>
+        <w:bookmarkStart w:id="39" w:name="_Toc440621083"/>
         <w:proofErr w:type="spellStart"/>
         <w:r>
           <w:rPr>
             <w:rStyle w:val="Hyperlink"/>
           </w:rPr>
+          <w:t>Arduino</w:t>
+        </w:r>
+        <w:proofErr w:type="spellEnd"/>
+        <w:r>
+          <w:rPr>
+            <w:rStyle w:val="Hyperlink"/>
+          </w:rPr>
+          <w:t xml:space="preserve"> RFID </w:t>
+        </w:r>
+        <w:proofErr w:type="spellStart"/>
+        <w:r>
+          <w:rPr>
+            <w:rStyle w:val="Hyperlink"/>
+          </w:rPr>
           <w:t>library</w:t>
         </w:r>
         <w:proofErr w:type="spellEnd"/>
@@ -4443,8 +6059,9 @@
           </w:rPr>
           <w:t>Balboa</w:t>
         </w:r>
-        <w:bookmarkEnd w:id="18"/>
-        <w:bookmarkEnd w:id="19"/>
+        <w:bookmarkEnd w:id="37"/>
+        <w:bookmarkEnd w:id="38"/>
+        <w:bookmarkEnd w:id="39"/>
         <w:proofErr w:type="spellEnd"/>
       </w:hyperlink>
       <w:r>
@@ -4454,49 +6071,46 @@
         <w:t xml:space="preserve"> </w:t>
       </w:r>
     </w:p>
-    <w:bookmarkStart w:id="20" w:name="_Toc440583483"/>
     <w:p>
       <w:pPr>
         <w:pStyle w:val="Kop3"/>
         <w:spacing w:before="0"/>
       </w:pPr>
-      <w:r>
-        <w:fldChar w:fldCharType="begin"/>
-      </w:r>
-      <w:r>
-        <w:instrText xml:space="preserve"> HYPERLINK "http://www.dx.com/nl/p/nfc-rfid-rc522-rf-ic-card-sensor-rfid-reader-module-w-s50-card-keychain-for-arduino-403052" \l ".Vpg6zOjhCUk" </w:instrText>
-      </w:r>
-      <w:r>
-        <w:fldChar w:fldCharType="separate"/>
-      </w:r>
-      <w:r>
-        <w:rPr>
-          <w:rStyle w:val="Hyperlink"/>
-        </w:rPr>
-        <w:t>Link RC522 RFID lezer/schrijver</w:t>
-      </w:r>
-      <w:r>
-        <w:rPr>
-          <w:rStyle w:val="Hyperlink"/>
-        </w:rPr>
-        <w:t xml:space="preserve"> dealextreme.com</w:t>
-      </w:r>
-      <w:r>
-        <w:fldChar w:fldCharType="end"/>
-      </w:r>
+      <w:hyperlink r:id="rId16" w:anchor=".Vpg6zOjhCUk" w:history="1">
+        <w:bookmarkStart w:id="40" w:name="_Toc440620230"/>
+        <w:bookmarkStart w:id="41" w:name="_Toc440621084"/>
+        <w:r>
+          <w:rPr>
+            <w:rStyle w:val="Hyperlink"/>
+          </w:rPr>
+          <w:t>Link RC522 RFID lezer/schrijver</w:t>
+        </w:r>
+        <w:r>
+          <w:rPr>
+            <w:rStyle w:val="Hyperlink"/>
+          </w:rPr>
+          <w:t xml:space="preserve"> dealextreme.com</w:t>
+        </w:r>
+        <w:bookmarkEnd w:id="40"/>
+        <w:bookmarkEnd w:id="41"/>
+      </w:hyperlink>
     </w:p>
     <w:p>
       <w:pPr>
         <w:pStyle w:val="Kop3"/>
         <w:spacing w:before="0"/>
       </w:pPr>
-      <w:hyperlink r:id="rId15" w:history="1">
+      <w:hyperlink r:id="rId17" w:history="1">
+        <w:bookmarkStart w:id="42" w:name="_Toc440620231"/>
+        <w:bookmarkStart w:id="43" w:name="_Toc440621085"/>
         <w:r>
           <w:rPr>
             <w:rStyle w:val="Hyperlink"/>
           </w:rPr>
           <w:t>MIFARE RFID – Wikipedia</w:t>
         </w:r>
+        <w:bookmarkEnd w:id="42"/>
+        <w:bookmarkEnd w:id="43"/>
       </w:hyperlink>
     </w:p>
     <w:p>
@@ -4504,19 +6118,25 @@
         <w:pStyle w:val="Kop3"/>
         <w:spacing w:before="0"/>
       </w:pPr>
-      <w:hyperlink r:id="rId16" w:history="1">
+      <w:hyperlink r:id="rId18" w:history="1">
+        <w:bookmarkStart w:id="44" w:name="_Toc440620232"/>
+        <w:bookmarkStart w:id="45" w:name="_Toc440621086"/>
         <w:r>
           <w:rPr>
             <w:rStyle w:val="Hyperlink"/>
           </w:rPr>
           <w:t>RFID - Wikipedia</w:t>
         </w:r>
+        <w:bookmarkEnd w:id="44"/>
+        <w:bookmarkEnd w:id="45"/>
       </w:hyperlink>
     </w:p>
     <w:p>
       <w:pPr>
         <w:pStyle w:val="Kop2"/>
       </w:pPr>
+      <w:bookmarkStart w:id="46" w:name="_Toc440620233"/>
+      <w:bookmarkStart w:id="47" w:name="_Toc440621087"/>
       <w:r>
         <w:t xml:space="preserve">Link naar GitHub </w:t>
       </w:r>
@@ -4524,19 +6144,15 @@
       <w:r>
         <w:t>Repository</w:t>
       </w:r>
-      <w:bookmarkEnd w:id="20"/>
+      <w:bookmarkEnd w:id="46"/>
+      <w:bookmarkEnd w:id="47"/>
       <w:proofErr w:type="spellEnd"/>
       <w:r>
         <w:t xml:space="preserve"> </w:t>
       </w:r>
     </w:p>
     <w:p>
-      <w:pPr>
-        <w:rPr>
-          <w:lang w:val="nl-BE"/>
-        </w:rPr>
-      </w:pPr>
-      <w:hyperlink r:id="rId17" w:history="1">
+      <w:hyperlink r:id="rId19" w:history="1">
         <w:r>
           <w:rPr>
             <w:rStyle w:val="Hyperlink"/>
@@ -4555,7 +6171,6 @@
         <w:proofErr w:type="spellEnd"/>
       </w:hyperlink>
     </w:p>
-    <w:p/>
     <w:sectPr>
       <w:pgSz w:w="11906" w:h="16838"/>
       <w:pgMar w:top="1417" w:right="1417" w:bottom="1417" w:left="1417" w:header="708" w:footer="708" w:gutter="0"/>
@@ -4623,7 +6238,7 @@
             <w:noProof/>
             <w:lang w:val="nl-NL"/>
           </w:rPr>
-          <w:t>8</w:t>
+          <w:t>9</w:t>
         </w:r>
         <w:r>
           <w:fldChar w:fldCharType="end"/>
@@ -6116,7 +7731,7 @@
 </file>
 
 <file path=customXml/itemProps1.xml><?xml version="1.0" encoding="utf-8"?>
-<ds:datastoreItem xmlns:ds="http://schemas.openxmlformats.org/officeDocument/2006/customXml" ds:itemID="{00E392DF-2D11-4E84-ADD9-BB961C4C6C6D}">
+<ds:datastoreItem xmlns:ds="http://schemas.openxmlformats.org/officeDocument/2006/customXml" ds:itemID="{BCCCE7F2-1C65-4153-8E50-B2B9854FA095}">
   <ds:schemaRefs>
     <ds:schemaRef ds:uri="http://schemas.openxmlformats.org/officeDocument/2006/bibliography"/>
   </ds:schemaRefs>

</xml_diff>